<commit_message>
Modification du titre du document
</commit_message>
<xml_diff>
--- a/P9_03_SolutionBuildingBlocks.docx
+++ b/P9_03_SolutionBuildingBlocks.docx
@@ -1,6 +1,6 @@
 
 <file path=word/document.xml><?xml version="1.0" encoding="utf-8"?>
-<w:document xmlns:wpc="http://schemas.microsoft.com/office/word/2010/wordprocessingCanvas" xmlns:cx="http://schemas.microsoft.com/office/drawing/2014/chartex" xmlns:cx1="http://schemas.microsoft.com/office/drawing/2015/9/8/chartex" xmlns:cx2="http://schemas.microsoft.com/office/drawing/2015/10/21/chartex" xmlns:cx3="http://schemas.microsoft.com/office/drawing/2016/5/9/chartex" xmlns:cx4="http://schemas.microsoft.com/office/drawing/2016/5/10/chartex" xmlns:cx5="http://schemas.microsoft.com/office/drawing/2016/5/11/chartex" xmlns:cx6="http://schemas.microsoft.com/office/drawing/2016/5/12/chartex" xmlns:cx7="http://schemas.microsoft.com/office/drawing/2016/5/13/chartex" xmlns:cx8="http://schemas.microsoft.com/office/drawing/2016/5/14/chartex" xmlns:mc="http://schemas.openxmlformats.org/markup-compatibility/2006" xmlns:aink="http://schemas.microsoft.com/office/drawing/2016/ink" xmlns:am3d="http://schemas.microsoft.com/office/drawing/2017/model3d" xmlns:o="urn:schemas-microsoft-com:office:office" xmlns:oel="http://schemas.microsoft.com/office/2019/extlst" xmlns:r="http://schemas.openxmlformats.org/officeDocument/2006/relationships" xmlns:m="http://schemas.openxmlformats.org/officeDocument/2006/math" xmlns:v="urn:schemas-microsoft-com:vml" xmlns:wp14="http://schemas.microsoft.com/office/word/2010/wordprocessingDrawing" xmlns:wp="http://schemas.openxmlformats.org/drawingml/2006/wordprocessingDrawing" xmlns:w10="urn:schemas-microsoft-com:office:word" xmlns:w="http://schemas.openxmlformats.org/wordprocessingml/2006/main" xmlns:w14="http://schemas.microsoft.com/office/word/2010/wordml" xmlns:w15="http://schemas.microsoft.com/office/word/2012/wordml" xmlns:w16cex="http://schemas.microsoft.com/office/word/2018/wordml/cex" xmlns:w16cid="http://schemas.microsoft.com/office/word/2016/wordml/cid" xmlns:w16="http://schemas.microsoft.com/office/word/2018/wordml" xmlns:w16sdtdh="http://schemas.microsoft.com/office/word/2020/wordml/sdtdatahash" xmlns:w16se="http://schemas.microsoft.com/office/word/2015/wordml/symex" xmlns:wpg="http://schemas.microsoft.com/office/word/2010/wordprocessingGroup" xmlns:wpi="http://schemas.microsoft.com/office/word/2010/wordprocessingInk" xmlns:wne="http://schemas.microsoft.com/office/word/2006/wordml" xmlns:wps="http://schemas.microsoft.com/office/word/2010/wordprocessingShape" mc:Ignorable="w14 w15 w16se w16cid w16 w16cex w16sdtdh wp14">
+<w:document xmlns:wpc="http://schemas.microsoft.com/office/word/2010/wordprocessingCanvas" xmlns:cx="http://schemas.microsoft.com/office/drawing/2014/chartex" xmlns:cx1="http://schemas.microsoft.com/office/drawing/2015/9/8/chartex" xmlns:cx2="http://schemas.microsoft.com/office/drawing/2015/10/21/chartex" xmlns:cx3="http://schemas.microsoft.com/office/drawing/2016/5/9/chartex" xmlns:cx4="http://schemas.microsoft.com/office/drawing/2016/5/10/chartex" xmlns:cx5="http://schemas.microsoft.com/office/drawing/2016/5/11/chartex" xmlns:cx6="http://schemas.microsoft.com/office/drawing/2016/5/12/chartex" xmlns:cx7="http://schemas.microsoft.com/office/drawing/2016/5/13/chartex" xmlns:cx8="http://schemas.microsoft.com/office/drawing/2016/5/14/chartex" xmlns:mc="http://schemas.openxmlformats.org/markup-compatibility/2006" xmlns:aink="http://schemas.microsoft.com/office/drawing/2016/ink" xmlns:am3d="http://schemas.microsoft.com/office/drawing/2017/model3d" xmlns:o="urn:schemas-microsoft-com:office:office" xmlns:r="http://schemas.openxmlformats.org/officeDocument/2006/relationships" xmlns:m="http://schemas.openxmlformats.org/officeDocument/2006/math" xmlns:v="urn:schemas-microsoft-com:vml" xmlns:wp14="http://schemas.microsoft.com/office/word/2010/wordprocessingDrawing" xmlns:wp="http://schemas.openxmlformats.org/drawingml/2006/wordprocessingDrawing" xmlns:w10="urn:schemas-microsoft-com:office:word" xmlns:w="http://schemas.openxmlformats.org/wordprocessingml/2006/main" xmlns:w14="http://schemas.microsoft.com/office/word/2010/wordml" xmlns:w15="http://schemas.microsoft.com/office/word/2012/wordml" xmlns:w16cex="http://schemas.microsoft.com/office/word/2018/wordml/cex" xmlns:w16cid="http://schemas.microsoft.com/office/word/2016/wordml/cid" xmlns:w16="http://schemas.microsoft.com/office/word/2018/wordml" xmlns:w16sdtdh="http://schemas.microsoft.com/office/word/2020/wordml/sdtdatahash" xmlns:w16se="http://schemas.microsoft.com/office/word/2015/wordml/symex" xmlns:wpg="http://schemas.microsoft.com/office/word/2010/wordprocessingGroup" xmlns:wpi="http://schemas.microsoft.com/office/word/2010/wordprocessingInk" xmlns:wne="http://schemas.microsoft.com/office/word/2006/wordml" xmlns:wps="http://schemas.microsoft.com/office/word/2010/wordprocessingShape" mc:Ignorable="w14 w15 w16se w16cid w16 w16cex w16sdtdh wp14">
   <w:body>
     <w:p>
       <w:pPr>
@@ -182,7 +182,7 @@
           </mc:Choice>
           <mc:Fallback>
             <w:pict>
-              <v:group w14:anchorId="5F840980" id="Groupe 151" o:spid="_x0000_s1026" style="position:absolute;left:0;text-align:left;margin-left:-8.25pt;margin-top:0;width:633.25pt;height:110.25pt;z-index:251658240;mso-position-horizontal-relative:page;mso-position-vertical-relative:page;mso-width-relative:margin;mso-height-relative:margin" coordorigin="12771,30799" coordsize="80424,14001" o:gfxdata="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">
+              <v:group w14:anchorId="5F840980" id="Groupe 151" o:spid="_x0000_s1026" style="position:absolute;left:0;text-align:left;margin-left:-8.25pt;margin-top:0;width:633.25pt;height:110.25pt;z-index:251658240;mso-position-horizontal-relative:page;mso-position-vertical-relative:page;mso-width-relative:margin;mso-height-relative:margin" coordorigin="12771,30799" coordsize="80424,14001" o:gfxdata="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">
                 <v:group id="Groupe 1" o:spid="_x0000_s1027" style="position:absolute;left:12771;top:30799;width:80425;height:14001" coordorigin="-876" coordsize="74028,12161" o:gfxdata="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">
                   <v:rect id="Rectangle 2" o:spid="_x0000_s1028" style="position:absolute;width:73152;height:12161;visibility:visible;mso-wrap-style:square;v-text-anchor:middle" o:gfxdata="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" fillcolor="#327e96" stroked="f">
                     <v:textbox inset="2.53958mm,2.53958mm,2.53958mm,2.53958mm">
@@ -228,23 +228,13 @@
         </w:pBdr>
         <w:jc w:val="center"/>
         <w:rPr>
-          <w:rFonts w:ascii="Open Sans" w:eastAsia="Open Sans" w:hAnsi="Open Sans" w:cs="Open Sans"/>
+          <w:rFonts w:ascii="Ebrima" w:eastAsia="Open Sans" w:hAnsi="Ebrima" w:cs="Open Sans"/>
           <w:b/>
           <w:sz w:val="52"/>
           <w:szCs w:val="52"/>
           <w:lang w:val="en-GB"/>
         </w:rPr>
       </w:pPr>
-      <w:r>
-        <w:rPr>
-          <w:rFonts w:ascii="Open Sans" w:eastAsia="Open Sans" w:hAnsi="Open Sans" w:cs="Open Sans"/>
-          <w:b/>
-          <w:sz w:val="52"/>
-          <w:szCs w:val="52"/>
-          <w:lang w:val="en-GB"/>
-        </w:rPr>
-        <w:t>SOLUTION BUILDING BLOCK</w:t>
-      </w:r>
       <w:r>
         <w:rPr>
           <w:rFonts w:ascii="Open Sans" w:eastAsia="Open Sans" w:hAnsi="Open Sans" w:cs="Open Sans"/>
@@ -254,6 +244,16 @@
           <w:lang w:val="en-GB"/>
         </w:rPr>
         <w:t>S</w:t>
+      </w:r>
+      <w:r>
+        <w:rPr>
+          <w:rFonts w:ascii="Open Sans" w:eastAsia="Open Sans" w:hAnsi="Open Sans" w:cs="Open Sans"/>
+          <w:b/>
+          <w:sz w:val="52"/>
+          <w:szCs w:val="52"/>
+          <w:lang w:val="en-GB"/>
+        </w:rPr>
+        <w:t>PÉCIFICATIONS TECHNIQUES</w:t>
       </w:r>
     </w:p>
     <w:p>
@@ -293,6 +293,7 @@
         </w:rPr>
         <w:t xml:space="preserve">- </w:t>
       </w:r>
+      <w:proofErr w:type="spellStart"/>
       <w:r>
         <w:rPr>
           <w:rFonts w:ascii="Open Sans" w:eastAsia="Open Sans" w:hAnsi="Open Sans" w:cs="Open Sans"/>
@@ -302,7 +303,19 @@
           <w:szCs w:val="44"/>
           <w:lang w:val="en-GB"/>
         </w:rPr>
-        <w:t xml:space="preserve">SuperTechSoft </w:t>
+        <w:t>SuperTechSoft</w:t>
+      </w:r>
+      <w:proofErr w:type="spellEnd"/>
+      <w:r>
+        <w:rPr>
+          <w:rFonts w:ascii="Open Sans" w:eastAsia="Open Sans" w:hAnsi="Open Sans" w:cs="Open Sans"/>
+          <w:b/>
+          <w:color w:val="2D7287"/>
+          <w:sz w:val="44"/>
+          <w:szCs w:val="44"/>
+          <w:lang w:val="en-GB"/>
+        </w:rPr>
+        <w:t xml:space="preserve"> </w:t>
       </w:r>
       <w:r>
         <w:rPr>
@@ -496,7 +509,7 @@
           <w:szCs w:val="32"/>
           <w:lang w:val="en-GB"/>
         </w:rPr>
-        <w:t>20/06/2022</w:t>
+        <w:t>21/06/2022</w:t>
       </w:r>
       <w:r>
         <w:rPr>
@@ -590,6 +603,7 @@
         <w:t xml:space="preserve">– </w:t>
       </w:r>
       <w:bookmarkEnd w:id="3"/>
+      <w:proofErr w:type="spellStart"/>
       <w:r>
         <w:rPr>
           <w:b/>
@@ -600,6 +614,7 @@
         </w:rPr>
         <w:t>SuperTechSoft</w:t>
       </w:r>
+      <w:proofErr w:type="spellEnd"/>
     </w:p>
     <w:p>
       <w:pPr>
@@ -858,7 +873,7 @@
               <w:rPr>
                 <w:noProof/>
               </w:rPr>
-              <w:t>20/06/2022</w:t>
+              <w:t>21/06/2022</w:t>
             </w:r>
             <w:r>
               <w:fldChar w:fldCharType="end"/>
@@ -950,14 +965,27 @@
       <w:r>
         <w:t xml:space="preserve">Tableau </w:t>
       </w:r>
-      <w:fldSimple w:instr=" SEQ Tableau \* ARABIC ">
-        <w:r>
-          <w:rPr>
-            <w:noProof/>
-          </w:rPr>
-          <w:t>1</w:t>
-        </w:r>
-      </w:fldSimple>
+      <w:r>
+        <w:fldChar w:fldCharType="begin"/>
+      </w:r>
+      <w:r>
+        <w:instrText xml:space="preserve"> SEQ Tableau \* ARABIC </w:instrText>
+      </w:r>
+      <w:r>
+        <w:fldChar w:fldCharType="separate"/>
+      </w:r>
+      <w:r>
+        <w:rPr>
+          <w:noProof/>
+        </w:rPr>
+        <w:t>1</w:t>
+      </w:r>
+      <w:r>
+        <w:rPr>
+          <w:noProof/>
+        </w:rPr>
+        <w:fldChar w:fldCharType="end"/>
+      </w:r>
       <w:r>
         <w:t xml:space="preserve"> </w:t>
       </w:r>
@@ -1022,7 +1050,35 @@
           <w:b/>
           <w:bCs/>
         </w:rPr>
-        <w:t>Solution building blocks</w:t>
+        <w:t xml:space="preserve">Solution </w:t>
+      </w:r>
+      <w:r>
+        <w:rPr>
+          <w:b/>
+          <w:bCs/>
+        </w:rPr>
+        <w:t>B</w:t>
+      </w:r>
+      <w:r>
+        <w:rPr>
+          <w:b/>
+          <w:bCs/>
+        </w:rPr>
+        <w:t xml:space="preserve">uilding </w:t>
+      </w:r>
+      <w:r>
+        <w:rPr>
+          <w:b/>
+          <w:bCs/>
+        </w:rPr>
+        <w:t>B</w:t>
+      </w:r>
+      <w:r>
+        <w:rPr>
+          <w:b/>
+          <w:bCs/>
+        </w:rPr>
+        <w:t>locks</w:t>
       </w:r>
       <w:r>
         <w:t xml:space="preserve">) qui </w:t>
@@ -1058,7 +1114,28 @@
         </w:numPr>
       </w:pPr>
       <w:r>
-        <w:t>Les spécifications définies respectent les exigences fonctionnelle et non fonctionnelles transmises ainsi que les bonnes pratiques de conceptions générale.</w:t>
+        <w:t>Les spécifications définies respectent les exigences fonctionnelle</w:t>
+      </w:r>
+      <w:r>
+        <w:t>s</w:t>
+      </w:r>
+      <w:r>
+        <w:t xml:space="preserve"> et non fonctionnelles transmises </w:t>
+      </w:r>
+      <w:r>
+        <w:t xml:space="preserve">dans le cahier des charges du projet </w:t>
+      </w:r>
+      <w:r>
+        <w:t>ainsi que les bonnes pratiques</w:t>
+      </w:r>
+      <w:r>
+        <w:t xml:space="preserve"> </w:t>
+      </w:r>
+      <w:r>
+        <w:t>générales</w:t>
+      </w:r>
+      <w:r>
+        <w:t xml:space="preserve"> de conception.</w:t>
       </w:r>
     </w:p>
     <w:p>
@@ -4996,32 +5073,32 @@
         <w:pStyle w:val="Titre1"/>
       </w:pPr>
       <w:bookmarkStart w:id="7" w:name="_Toc106172400"/>
-      <w:bookmarkStart w:id="8" w:name="_Toc87808942"/>
-      <w:bookmarkStart w:id="9" w:name="_Toc89360148"/>
-      <w:bookmarkStart w:id="10" w:name="_Toc78113519"/>
-      <w:bookmarkStart w:id="11" w:name="_Toc106635339"/>
+      <w:bookmarkStart w:id="8" w:name="_Toc106635339"/>
+      <w:bookmarkStart w:id="9" w:name="_Toc87808942"/>
+      <w:bookmarkStart w:id="10" w:name="_Toc89360148"/>
+      <w:bookmarkStart w:id="11" w:name="_Toc78113519"/>
       <w:r>
         <w:lastRenderedPageBreak/>
         <w:t>CONTEXTE &amp; GUIDELINES</w:t>
       </w:r>
       <w:bookmarkEnd w:id="7"/>
-      <w:bookmarkEnd w:id="11"/>
+      <w:bookmarkEnd w:id="8"/>
     </w:p>
     <w:p>
       <w:pPr>
         <w:pStyle w:val="Titre2"/>
       </w:pPr>
       <w:bookmarkStart w:id="12" w:name="_Toc106172401"/>
-      <w:bookmarkStart w:id="13" w:name="_Toc92432236"/>
-      <w:bookmarkStart w:id="14" w:name="_Toc92442764"/>
-      <w:bookmarkStart w:id="15" w:name="_Toc106635340"/>
-      <w:bookmarkEnd w:id="8"/>
+      <w:bookmarkStart w:id="13" w:name="_Toc106635340"/>
+      <w:bookmarkStart w:id="14" w:name="_Toc92432236"/>
+      <w:bookmarkStart w:id="15" w:name="_Toc92442764"/>
       <w:bookmarkEnd w:id="9"/>
+      <w:bookmarkEnd w:id="10"/>
       <w:r>
         <w:t>Contexte</w:t>
       </w:r>
       <w:bookmarkEnd w:id="12"/>
-      <w:bookmarkEnd w:id="15"/>
+      <w:bookmarkEnd w:id="13"/>
     </w:p>
     <w:p>
       <w:pPr>
@@ -5114,11 +5191,19 @@
           <w:bCs/>
         </w:rPr>
       </w:pPr>
+      <w:proofErr w:type="spellStart"/>
       <w:r>
         <w:rPr>
           <w:bCs/>
         </w:rPr>
-        <w:t>Versionning des articles (capacité à disposer d’un suivi de révision sur les documents)</w:t>
+        <w:t>Versionning</w:t>
+      </w:r>
+      <w:proofErr w:type="spellEnd"/>
+      <w:r>
+        <w:rPr>
+          <w:bCs/>
+        </w:rPr>
+        <w:t xml:space="preserve"> des articles (capacité à disposer d’un suivi de révision sur les documents)</w:t>
       </w:r>
     </w:p>
     <w:p>
@@ -5453,8 +5538,8 @@
       </w:pPr>
       <w:bookmarkStart w:id="20" w:name="_Toc106172404"/>
       <w:bookmarkStart w:id="21" w:name="_Toc106635343"/>
-      <w:bookmarkEnd w:id="13"/>
       <w:bookmarkEnd w:id="14"/>
+      <w:bookmarkEnd w:id="15"/>
       <w:r>
         <w:t>Vue globale de l’implémentation de l’</w:t>
       </w:r>
@@ -5689,14 +5774,27 @@
       <w:r>
         <w:t xml:space="preserve">Figure </w:t>
       </w:r>
-      <w:fldSimple w:instr=" SEQ Figure \* ARABIC ">
-        <w:r>
-          <w:rPr>
-            <w:noProof/>
-          </w:rPr>
-          <w:t>1</w:t>
-        </w:r>
-      </w:fldSimple>
+      <w:r>
+        <w:fldChar w:fldCharType="begin"/>
+      </w:r>
+      <w:r>
+        <w:instrText xml:space="preserve"> SEQ Figure \* ARABIC </w:instrText>
+      </w:r>
+      <w:r>
+        <w:fldChar w:fldCharType="separate"/>
+      </w:r>
+      <w:r>
+        <w:rPr>
+          <w:noProof/>
+        </w:rPr>
+        <w:t>1</w:t>
+      </w:r>
+      <w:r>
+        <w:rPr>
+          <w:noProof/>
+        </w:rPr>
+        <w:fldChar w:fldCharType="end"/>
+      </w:r>
       <w:r>
         <w:t xml:space="preserve"> : Vue globale de l'implémentation de l'architecture de la solution</w:t>
       </w:r>
@@ -5985,8 +6083,13 @@
               <w:jc w:val="both"/>
             </w:pPr>
             <w:r>
-              <w:t>Web App construite sur une architecture micro front-end</w:t>
-            </w:r>
+              <w:t xml:space="preserve">Web App construite sur une architecture micro </w:t>
+            </w:r>
+            <w:proofErr w:type="spellStart"/>
+            <w:r>
+              <w:t>front-end</w:t>
+            </w:r>
+            <w:proofErr w:type="spellEnd"/>
             <w:r>
               <w:rPr>
                 <w:rStyle w:val="Appelnotedebasdep"/>
@@ -6003,7 +6106,15 @@
               <w:t xml:space="preserve"> JavaScript moderne</w:t>
             </w:r>
             <w:r>
-              <w:t xml:space="preserve"> (Angular / React …). </w:t>
+              <w:t xml:space="preserve"> (Angular / </w:t>
+            </w:r>
+            <w:proofErr w:type="spellStart"/>
+            <w:r>
+              <w:t>React</w:t>
+            </w:r>
+            <w:proofErr w:type="spellEnd"/>
+            <w:r>
+              <w:t xml:space="preserve"> …). </w:t>
             </w:r>
           </w:p>
           <w:p>
@@ -6033,7 +6144,15 @@
               <w:t xml:space="preserve">l’utilisateur </w:t>
             </w:r>
             <w:r>
-              <w:t xml:space="preserve">et les différents modules front-end </w:t>
+              <w:t xml:space="preserve">et les différents modules </w:t>
+            </w:r>
+            <w:proofErr w:type="spellStart"/>
+            <w:r>
+              <w:t>front-end</w:t>
+            </w:r>
+            <w:proofErr w:type="spellEnd"/>
+            <w:r>
+              <w:t xml:space="preserve"> </w:t>
             </w:r>
             <w:r>
               <w:t xml:space="preserve">(contient l’ensemble des UI). </w:t>
@@ -6111,9 +6230,19 @@
               <w:spacing w:after="0" w:line="240" w:lineRule="auto"/>
               <w:jc w:val="both"/>
             </w:pPr>
-            <w:r>
-              <w:t>Micro-module front-end</w:t>
-            </w:r>
+            <w:proofErr w:type="spellStart"/>
+            <w:r>
+              <w:t>Micro-module</w:t>
+            </w:r>
+            <w:proofErr w:type="spellEnd"/>
+            <w:r>
+              <w:t xml:space="preserve"> </w:t>
+            </w:r>
+            <w:proofErr w:type="spellStart"/>
+            <w:r>
+              <w:t>front-end</w:t>
+            </w:r>
+            <w:proofErr w:type="spellEnd"/>
           </w:p>
         </w:tc>
         <w:tc>
@@ -6210,9 +6339,19 @@
               <w:spacing w:after="0" w:line="240" w:lineRule="auto"/>
               <w:jc w:val="both"/>
             </w:pPr>
-            <w:r>
-              <w:t>Micro-module front-end</w:t>
-            </w:r>
+            <w:proofErr w:type="spellStart"/>
+            <w:r>
+              <w:t>Micro-module</w:t>
+            </w:r>
+            <w:proofErr w:type="spellEnd"/>
+            <w:r>
+              <w:t xml:space="preserve"> </w:t>
+            </w:r>
+            <w:proofErr w:type="spellStart"/>
+            <w:r>
+              <w:t>front-end</w:t>
+            </w:r>
+            <w:proofErr w:type="spellEnd"/>
           </w:p>
         </w:tc>
         <w:tc>
@@ -6310,13 +6449,31 @@
               <w:spacing w:after="0" w:line="240" w:lineRule="auto"/>
               <w:jc w:val="both"/>
             </w:pPr>
+            <w:proofErr w:type="spellStart"/>
             <w:r>
               <w:rPr>
                 <w:rFonts w:ascii="Calibri" w:hAnsi="Calibri" w:cs="Calibri"/>
                 <w:color w:val="000000"/>
               </w:rPr>
-              <w:t>Micro-module front-end</w:t>
-            </w:r>
+              <w:t>Micro-module</w:t>
+            </w:r>
+            <w:proofErr w:type="spellEnd"/>
+            <w:r>
+              <w:rPr>
+                <w:rFonts w:ascii="Calibri" w:hAnsi="Calibri" w:cs="Calibri"/>
+                <w:color w:val="000000"/>
+              </w:rPr>
+              <w:t xml:space="preserve"> </w:t>
+            </w:r>
+            <w:proofErr w:type="spellStart"/>
+            <w:r>
+              <w:rPr>
+                <w:rFonts w:ascii="Calibri" w:hAnsi="Calibri" w:cs="Calibri"/>
+                <w:color w:val="000000"/>
+              </w:rPr>
+              <w:t>front-end</w:t>
+            </w:r>
+            <w:proofErr w:type="spellEnd"/>
           </w:p>
         </w:tc>
         <w:tc>
@@ -6440,7 +6597,23 @@
               <w:jc w:val="both"/>
             </w:pPr>
             <w:r>
-              <w:t>Service web exposé en RESTFul contenant les API consommés par le module front-end « Commentaires » (CRUD sur les commentaires …) </w:t>
+              <w:t xml:space="preserve">Service web exposé en </w:t>
+            </w:r>
+            <w:proofErr w:type="spellStart"/>
+            <w:r>
+              <w:t>RESTFul</w:t>
+            </w:r>
+            <w:proofErr w:type="spellEnd"/>
+            <w:r>
+              <w:t xml:space="preserve"> contenant les API consommés par le module </w:t>
+            </w:r>
+            <w:proofErr w:type="spellStart"/>
+            <w:r>
+              <w:t>front-end</w:t>
+            </w:r>
+            <w:proofErr w:type="spellEnd"/>
+            <w:r>
+              <w:t xml:space="preserve"> « Commentaires » (CRUD sur les commentaires …) </w:t>
             </w:r>
           </w:p>
         </w:tc>
@@ -6546,7 +6719,39 @@
                 <w:rFonts w:ascii="Calibri" w:hAnsi="Calibri" w:cs="Calibri"/>
                 <w:color w:val="000000"/>
               </w:rPr>
-              <w:t xml:space="preserve">Service web exposé en RESTFul contenant les API consommés par le module front-end « </w:t>
+              <w:t xml:space="preserve">Service web exposé en </w:t>
+            </w:r>
+            <w:proofErr w:type="spellStart"/>
+            <w:r>
+              <w:rPr>
+                <w:rFonts w:ascii="Calibri" w:hAnsi="Calibri" w:cs="Calibri"/>
+                <w:color w:val="000000"/>
+              </w:rPr>
+              <w:t>RESTFul</w:t>
+            </w:r>
+            <w:proofErr w:type="spellEnd"/>
+            <w:r>
+              <w:rPr>
+                <w:rFonts w:ascii="Calibri" w:hAnsi="Calibri" w:cs="Calibri"/>
+                <w:color w:val="000000"/>
+              </w:rPr>
+              <w:t xml:space="preserve"> contenant les API consommés par le module </w:t>
+            </w:r>
+            <w:proofErr w:type="spellStart"/>
+            <w:r>
+              <w:rPr>
+                <w:rFonts w:ascii="Calibri" w:hAnsi="Calibri" w:cs="Calibri"/>
+                <w:color w:val="000000"/>
+              </w:rPr>
+              <w:t>front-end</w:t>
+            </w:r>
+            <w:proofErr w:type="spellEnd"/>
+            <w:r>
+              <w:rPr>
+                <w:rFonts w:ascii="Calibri" w:hAnsi="Calibri" w:cs="Calibri"/>
+                <w:color w:val="000000"/>
+              </w:rPr>
+              <w:t xml:space="preserve"> « </w:t>
             </w:r>
             <w:r>
               <w:rPr>
@@ -6668,7 +6873,23 @@
               <w:jc w:val="both"/>
             </w:pPr>
             <w:r>
-              <w:t xml:space="preserve">Service web exposé en RESTFul contenant les API consommés par le module front-end « </w:t>
+              <w:t xml:space="preserve">Service web exposé en </w:t>
+            </w:r>
+            <w:proofErr w:type="spellStart"/>
+            <w:r>
+              <w:t>RESTFul</w:t>
+            </w:r>
+            <w:proofErr w:type="spellEnd"/>
+            <w:r>
+              <w:t xml:space="preserve"> contenant les API consommés par le module </w:t>
+            </w:r>
+            <w:proofErr w:type="spellStart"/>
+            <w:r>
+              <w:t>front-end</w:t>
+            </w:r>
+            <w:proofErr w:type="spellEnd"/>
+            <w:r>
+              <w:t xml:space="preserve"> « </w:t>
             </w:r>
             <w:r>
               <w:t xml:space="preserve">Gestion des documents </w:t>
@@ -6797,12 +7018,21 @@
             <w:r>
               <w:t xml:space="preserve"> (</w:t>
             </w:r>
+            <w:proofErr w:type="gramStart"/>
             <w:r>
               <w:rPr>
                 <w:i/>
                 <w:iCs/>
               </w:rPr>
-              <w:t>non décrit dans les spécifications</w:t>
+              <w:t>non</w:t>
+            </w:r>
+            <w:proofErr w:type="gramEnd"/>
+            <w:r>
+              <w:rPr>
+                <w:i/>
+                <w:iCs/>
+              </w:rPr>
+              <w:t xml:space="preserve"> décrit dans les spécifications</w:t>
             </w:r>
             <w:r>
               <w:rPr>
@@ -6830,14 +7060,27 @@
       <w:r>
         <w:t xml:space="preserve">Tableau </w:t>
       </w:r>
-      <w:fldSimple w:instr=" SEQ Tableau \* ARABIC ">
-        <w:r>
-          <w:rPr>
-            <w:noProof/>
-          </w:rPr>
-          <w:t>2</w:t>
-        </w:r>
-      </w:fldSimple>
+      <w:r>
+        <w:fldChar w:fldCharType="begin"/>
+      </w:r>
+      <w:r>
+        <w:instrText xml:space="preserve"> SEQ Tableau \* ARABIC </w:instrText>
+      </w:r>
+      <w:r>
+        <w:fldChar w:fldCharType="separate"/>
+      </w:r>
+      <w:r>
+        <w:rPr>
+          <w:noProof/>
+        </w:rPr>
+        <w:t>2</w:t>
+      </w:r>
+      <w:r>
+        <w:rPr>
+          <w:noProof/>
+        </w:rPr>
+        <w:fldChar w:fldCharType="end"/>
+      </w:r>
       <w:r>
         <w:t xml:space="preserve"> : Inventaire des composants logiciel</w:t>
       </w:r>
@@ -7313,8 +7556,13 @@
               <w:spacing w:after="0" w:line="240" w:lineRule="auto"/>
             </w:pPr>
             <w:r>
-              <w:t>BDD No SQL - Comments</w:t>
-            </w:r>
+              <w:t xml:space="preserve">BDD No SQL - </w:t>
+            </w:r>
+            <w:proofErr w:type="spellStart"/>
+            <w:r>
+              <w:t>Comments</w:t>
+            </w:r>
+            <w:proofErr w:type="spellEnd"/>
           </w:p>
         </w:tc>
         <w:tc>
@@ -7620,8 +7868,13 @@
               <w:spacing w:after="0" w:line="240" w:lineRule="auto"/>
             </w:pPr>
             <w:r>
-              <w:t>BDD No SQL – Users</w:t>
-            </w:r>
+              <w:t xml:space="preserve">BDD No SQL – </w:t>
+            </w:r>
+            <w:proofErr w:type="spellStart"/>
+            <w:r>
+              <w:t>Users</w:t>
+            </w:r>
+            <w:proofErr w:type="spellEnd"/>
           </w:p>
         </w:tc>
         <w:tc>
@@ -8084,14 +8337,27 @@
       <w:r>
         <w:t xml:space="preserve">Tableau </w:t>
       </w:r>
-      <w:fldSimple w:instr=" SEQ Tableau \* ARABIC ">
-        <w:r>
-          <w:rPr>
-            <w:noProof/>
-          </w:rPr>
-          <w:t>3</w:t>
-        </w:r>
-      </w:fldSimple>
+      <w:r>
+        <w:fldChar w:fldCharType="begin"/>
+      </w:r>
+      <w:r>
+        <w:instrText xml:space="preserve"> SEQ Tableau \* ARABIC </w:instrText>
+      </w:r>
+      <w:r>
+        <w:fldChar w:fldCharType="separate"/>
+      </w:r>
+      <w:r>
+        <w:rPr>
+          <w:noProof/>
+        </w:rPr>
+        <w:t>3</w:t>
+      </w:r>
+      <w:r>
+        <w:rPr>
+          <w:noProof/>
+        </w:rPr>
+        <w:fldChar w:fldCharType="end"/>
+      </w:r>
       <w:r>
         <w:t xml:space="preserve"> : </w:t>
       </w:r>
@@ -8508,7 +8774,15 @@
               <w:jc w:val="both"/>
             </w:pPr>
             <w:r>
-              <w:t xml:space="preserve">Documents à stocker dans la GED sous différents formats (LaTex, Open XML, PDF …) et leurs différentes versions / révisions. </w:t>
+              <w:t>Documents à stocker dans la GED sous différents formats (</w:t>
+            </w:r>
+            <w:proofErr w:type="spellStart"/>
+            <w:r>
+              <w:t>LaTex</w:t>
+            </w:r>
+            <w:proofErr w:type="spellEnd"/>
+            <w:r>
+              <w:t xml:space="preserve">, Open XML, PDF …) et leurs différentes versions / révisions. </w:t>
             </w:r>
             <w:r>
               <w:br/>
@@ -8693,8 +8967,13 @@
             <w:pPr>
               <w:spacing w:after="0" w:line="240" w:lineRule="auto"/>
             </w:pPr>
-            <w:r>
-              <w:t>Métadata des documents</w:t>
+            <w:proofErr w:type="spellStart"/>
+            <w:r>
+              <w:t>Métadata</w:t>
+            </w:r>
+            <w:proofErr w:type="spellEnd"/>
+            <w:r>
+              <w:t xml:space="preserve"> des documents</w:t>
             </w:r>
           </w:p>
         </w:tc>
@@ -8712,8 +8991,13 @@
               <w:spacing w:after="0" w:line="240" w:lineRule="auto"/>
               <w:jc w:val="both"/>
             </w:pPr>
-            <w:r>
-              <w:t>Méta-données associé</w:t>
+            <w:proofErr w:type="spellStart"/>
+            <w:r>
+              <w:t>Méta-données</w:t>
+            </w:r>
+            <w:proofErr w:type="spellEnd"/>
+            <w:r>
+              <w:t xml:space="preserve"> associé</w:t>
             </w:r>
             <w:r>
               <w:t>e</w:t>
@@ -8779,14 +9063,27 @@
       <w:r>
         <w:t xml:space="preserve">Tableau </w:t>
       </w:r>
-      <w:fldSimple w:instr=" SEQ Tableau \* ARABIC ">
-        <w:r>
-          <w:rPr>
-            <w:noProof/>
-          </w:rPr>
-          <w:t>4</w:t>
-        </w:r>
-      </w:fldSimple>
+      <w:r>
+        <w:fldChar w:fldCharType="begin"/>
+      </w:r>
+      <w:r>
+        <w:instrText xml:space="preserve"> SEQ Tableau \* ARABIC </w:instrText>
+      </w:r>
+      <w:r>
+        <w:fldChar w:fldCharType="separate"/>
+      </w:r>
+      <w:r>
+        <w:rPr>
+          <w:noProof/>
+        </w:rPr>
+        <w:t>4</w:t>
+      </w:r>
+      <w:r>
+        <w:rPr>
+          <w:noProof/>
+        </w:rPr>
+        <w:fldChar w:fldCharType="end"/>
+      </w:r>
       <w:r>
         <w:t xml:space="preserve"> : </w:t>
       </w:r>
@@ -10490,7 +10787,15 @@
             </w:r>
             <w:r>
               <w:br/>
-              <w:t>(+ chiffr. TLS)</w:t>
+              <w:t xml:space="preserve">(+ </w:t>
+            </w:r>
+            <w:proofErr w:type="spellStart"/>
+            <w:r>
+              <w:t>chiffr</w:t>
+            </w:r>
+            <w:proofErr w:type="spellEnd"/>
+            <w:r>
+              <w:t>. TLS)</w:t>
             </w:r>
           </w:p>
         </w:tc>
@@ -10770,14 +11075,27 @@
       <w:r>
         <w:t xml:space="preserve">Tableau </w:t>
       </w:r>
-      <w:fldSimple w:instr=" SEQ Tableau \* ARABIC ">
-        <w:r>
-          <w:rPr>
-            <w:noProof/>
-          </w:rPr>
-          <w:t>5</w:t>
-        </w:r>
-      </w:fldSimple>
+      <w:r>
+        <w:fldChar w:fldCharType="begin"/>
+      </w:r>
+      <w:r>
+        <w:instrText xml:space="preserve"> SEQ Tableau \* ARABIC </w:instrText>
+      </w:r>
+      <w:r>
+        <w:fldChar w:fldCharType="separate"/>
+      </w:r>
+      <w:r>
+        <w:rPr>
+          <w:noProof/>
+        </w:rPr>
+        <w:t>5</w:t>
+      </w:r>
+      <w:r>
+        <w:rPr>
+          <w:noProof/>
+        </w:rPr>
+        <w:fldChar w:fldCharType="end"/>
+      </w:r>
       <w:r>
         <w:t xml:space="preserve"> : Inventaire des flux de données de la plateforme SCS GED</w:t>
       </w:r>
@@ -10869,6 +11187,7 @@
       <w:r>
         <w:t xml:space="preserve">ont être construite à partir d’un Framework Javascript moderne. L’utilisation de </w:t>
       </w:r>
+      <w:proofErr w:type="spellStart"/>
       <w:r>
         <w:rPr>
           <w:b/>
@@ -10876,6 +11195,7 @@
         </w:rPr>
         <w:t>React</w:t>
       </w:r>
+      <w:proofErr w:type="spellEnd"/>
       <w:r>
         <w:t xml:space="preserve"> ou </w:t>
       </w:r>
@@ -11456,7 +11776,21 @@
               <w:rPr>
                 <w:lang w:val="en-GB"/>
               </w:rPr>
-              <w:t>React ou Angular</w:t>
+              <w:t xml:space="preserve">React </w:t>
+            </w:r>
+            <w:proofErr w:type="spellStart"/>
+            <w:r>
+              <w:rPr>
+                <w:lang w:val="en-GB"/>
+              </w:rPr>
+              <w:t>ou</w:t>
+            </w:r>
+            <w:proofErr w:type="spellEnd"/>
+            <w:r>
+              <w:rPr>
+                <w:lang w:val="en-GB"/>
+              </w:rPr>
+              <w:t xml:space="preserve"> Angular</w:t>
             </w:r>
             <w:r>
               <w:rPr>
@@ -11530,20 +11864,44 @@
                 <w:lang w:val="en-GB"/>
               </w:rPr>
             </w:pPr>
+            <w:proofErr w:type="spellStart"/>
             <w:r>
               <w:rPr>
                 <w:lang w:val="en-GB"/>
               </w:rPr>
-              <w:t xml:space="preserve">Accès en HTTPS </w:t>
-            </w:r>
-            <w:r>
-              <w:rPr>
-                <w:b/>
-                <w:bCs/>
+              <w:t>Accès</w:t>
+            </w:r>
+            <w:proofErr w:type="spellEnd"/>
+            <w:r>
+              <w:rPr>
                 <w:lang w:val="en-GB"/>
               </w:rPr>
+              <w:t xml:space="preserve"> </w:t>
+            </w:r>
+            <w:proofErr w:type="spellStart"/>
+            <w:r>
+              <w:rPr>
+                <w:lang w:val="en-GB"/>
+              </w:rPr>
+              <w:t>en</w:t>
+            </w:r>
+            <w:proofErr w:type="spellEnd"/>
+            <w:r>
+              <w:rPr>
+                <w:lang w:val="en-GB"/>
+              </w:rPr>
+              <w:t xml:space="preserve"> HTTPS </w:t>
+            </w:r>
+            <w:proofErr w:type="spellStart"/>
+            <w:r>
+              <w:rPr>
+                <w:b/>
+                <w:bCs/>
+                <w:lang w:val="en-GB"/>
+              </w:rPr>
               <w:t>uniquement</w:t>
             </w:r>
+            <w:proofErr w:type="spellEnd"/>
             <w:r>
               <w:rPr>
                 <w:lang w:val="en-GB"/>
@@ -11632,14 +11990,27 @@
       <w:r>
         <w:t xml:space="preserve">Tableau </w:t>
       </w:r>
-      <w:fldSimple w:instr=" SEQ Tableau \* ARABIC ">
-        <w:r>
-          <w:rPr>
-            <w:noProof/>
-          </w:rPr>
-          <w:t>6</w:t>
-        </w:r>
-      </w:fldSimple>
+      <w:r>
+        <w:fldChar w:fldCharType="begin"/>
+      </w:r>
+      <w:r>
+        <w:instrText xml:space="preserve"> SEQ Tableau \* ARABIC </w:instrText>
+      </w:r>
+      <w:r>
+        <w:fldChar w:fldCharType="separate"/>
+      </w:r>
+      <w:r>
+        <w:rPr>
+          <w:noProof/>
+        </w:rPr>
+        <w:t>6</w:t>
+      </w:r>
+      <w:r>
+        <w:rPr>
+          <w:noProof/>
+        </w:rPr>
+        <w:fldChar w:fldCharType="end"/>
+      </w:r>
       <w:r>
         <w:t> :</w:t>
       </w:r>
@@ -12099,7 +12470,21 @@
               <w:rPr>
                 <w:lang w:val="en-GB"/>
               </w:rPr>
-              <w:t>HTML / CSS / Framework JavaScript (React ou Angular).</w:t>
+              <w:t xml:space="preserve">HTML / CSS / Framework JavaScript (React </w:t>
+            </w:r>
+            <w:proofErr w:type="spellStart"/>
+            <w:r>
+              <w:rPr>
+                <w:lang w:val="en-GB"/>
+              </w:rPr>
+              <w:t>ou</w:t>
+            </w:r>
+            <w:proofErr w:type="spellEnd"/>
+            <w:r>
+              <w:rPr>
+                <w:lang w:val="en-GB"/>
+              </w:rPr>
+              <w:t xml:space="preserve"> Angular).</w:t>
             </w:r>
           </w:p>
         </w:tc>
@@ -12177,14 +12562,27 @@
       <w:r>
         <w:t xml:space="preserve">Tableau </w:t>
       </w:r>
-      <w:fldSimple w:instr=" SEQ Tableau \* ARABIC ">
-        <w:r>
-          <w:rPr>
-            <w:noProof/>
-          </w:rPr>
-          <w:t>7</w:t>
-        </w:r>
-      </w:fldSimple>
+      <w:r>
+        <w:fldChar w:fldCharType="begin"/>
+      </w:r>
+      <w:r>
+        <w:instrText xml:space="preserve"> SEQ Tableau \* ARABIC </w:instrText>
+      </w:r>
+      <w:r>
+        <w:fldChar w:fldCharType="separate"/>
+      </w:r>
+      <w:r>
+        <w:rPr>
+          <w:noProof/>
+        </w:rPr>
+        <w:t>7</w:t>
+      </w:r>
+      <w:r>
+        <w:rPr>
+          <w:noProof/>
+        </w:rPr>
+        <w:fldChar w:fldCharType="end"/>
+      </w:r>
       <w:r>
         <w:t xml:space="preserve"> : </w:t>
       </w:r>
@@ -12699,7 +13097,21 @@
               <w:rPr>
                 <w:lang w:val="en-GB"/>
               </w:rPr>
-              <w:t>HTML / CSS / Framework JavaScript (React ou Angular).</w:t>
+              <w:t xml:space="preserve">HTML / CSS / Framework JavaScript (React </w:t>
+            </w:r>
+            <w:proofErr w:type="spellStart"/>
+            <w:r>
+              <w:rPr>
+                <w:lang w:val="en-GB"/>
+              </w:rPr>
+              <w:t>ou</w:t>
+            </w:r>
+            <w:proofErr w:type="spellEnd"/>
+            <w:r>
+              <w:rPr>
+                <w:lang w:val="en-GB"/>
+              </w:rPr>
+              <w:t xml:space="preserve"> Angular).</w:t>
             </w:r>
           </w:p>
         </w:tc>
@@ -12801,14 +13213,27 @@
       <w:r>
         <w:t xml:space="preserve">Tableau </w:t>
       </w:r>
-      <w:fldSimple w:instr=" SEQ Tableau \* ARABIC ">
-        <w:r>
-          <w:rPr>
-            <w:noProof/>
-          </w:rPr>
-          <w:t>8</w:t>
-        </w:r>
-      </w:fldSimple>
+      <w:r>
+        <w:fldChar w:fldCharType="begin"/>
+      </w:r>
+      <w:r>
+        <w:instrText xml:space="preserve"> SEQ Tableau \* ARABIC </w:instrText>
+      </w:r>
+      <w:r>
+        <w:fldChar w:fldCharType="separate"/>
+      </w:r>
+      <w:r>
+        <w:rPr>
+          <w:noProof/>
+        </w:rPr>
+        <w:t>8</w:t>
+      </w:r>
+      <w:r>
+        <w:rPr>
+          <w:noProof/>
+        </w:rPr>
+        <w:fldChar w:fldCharType="end"/>
+      </w:r>
       <w:r>
         <w:t xml:space="preserve"> : Spécifications techniques du composant "SC-</w:t>
       </w:r>
@@ -13364,7 +13789,15 @@
               </w:rPr>
             </w:pPr>
             <w:r>
-              <w:t>R.5 Je peux télécharger un document au format pdf.</w:t>
+              <w:t xml:space="preserve">R.5 Je peux télécharger un document au format </w:t>
+            </w:r>
+            <w:proofErr w:type="spellStart"/>
+            <w:r>
+              <w:t>pdf</w:t>
+            </w:r>
+            <w:proofErr w:type="spellEnd"/>
+            <w:r>
+              <w:t>.</w:t>
             </w:r>
           </w:p>
         </w:tc>
@@ -13432,7 +13865,21 @@
               <w:rPr>
                 <w:lang w:val="en-GB"/>
               </w:rPr>
-              <w:t>HTML / CSS / Framework JavaScript (React ou Angular).</w:t>
+              <w:t xml:space="preserve">HTML / CSS / Framework JavaScript (React </w:t>
+            </w:r>
+            <w:proofErr w:type="spellStart"/>
+            <w:r>
+              <w:rPr>
+                <w:lang w:val="en-GB"/>
+              </w:rPr>
+              <w:t>ou</w:t>
+            </w:r>
+            <w:proofErr w:type="spellEnd"/>
+            <w:r>
+              <w:rPr>
+                <w:lang w:val="en-GB"/>
+              </w:rPr>
+              <w:t xml:space="preserve"> Angular).</w:t>
             </w:r>
           </w:p>
         </w:tc>
@@ -13512,14 +13959,27 @@
       <w:r>
         <w:t xml:space="preserve">Tableau </w:t>
       </w:r>
-      <w:fldSimple w:instr=" SEQ Tableau \* ARABIC ">
-        <w:r>
-          <w:rPr>
-            <w:noProof/>
-          </w:rPr>
-          <w:t>9</w:t>
-        </w:r>
-      </w:fldSimple>
+      <w:r>
+        <w:fldChar w:fldCharType="begin"/>
+      </w:r>
+      <w:r>
+        <w:instrText xml:space="preserve"> SEQ Tableau \* ARABIC </w:instrText>
+      </w:r>
+      <w:r>
+        <w:fldChar w:fldCharType="separate"/>
+      </w:r>
+      <w:r>
+        <w:rPr>
+          <w:noProof/>
+        </w:rPr>
+        <w:t>9</w:t>
+      </w:r>
+      <w:r>
+        <w:rPr>
+          <w:noProof/>
+        </w:rPr>
+        <w:fldChar w:fldCharType="end"/>
+      </w:r>
       <w:r>
         <w:t xml:space="preserve"> : Spécifications techniques du composant "SC-</w:t>
       </w:r>
@@ -13656,7 +14116,15 @@
         <w:jc w:val="both"/>
       </w:pPr>
       <w:r>
-        <w:t>À ce stade, l’utilisation d’outils avancés pour la construction d’une architecture « Event Driven » comme les messages brokers (Kafka, RabbitMQ …)</w:t>
+        <w:t xml:space="preserve">À ce stade, l’utilisation d’outils avancés pour la construction d’une architecture « Event Driven » comme les messages brokers (Kafka, </w:t>
+      </w:r>
+      <w:proofErr w:type="spellStart"/>
+      <w:r>
+        <w:t>RabbitMQ</w:t>
+      </w:r>
+      <w:proofErr w:type="spellEnd"/>
+      <w:r>
+        <w:t xml:space="preserve"> …)</w:t>
       </w:r>
       <w:r>
         <w:rPr>
@@ -13853,7 +14321,15 @@
         <w:t>RFC 7807</w:t>
       </w:r>
       <w:r>
-        <w:t xml:space="preserve"> (Problem Details for </w:t>
+        <w:t xml:space="preserve"> (</w:t>
+      </w:r>
+      <w:proofErr w:type="spellStart"/>
+      <w:r>
+        <w:t>Problem</w:t>
+      </w:r>
+      <w:proofErr w:type="spellEnd"/>
+      <w:r>
+        <w:t xml:space="preserve"> Details for </w:t>
       </w:r>
       <w:r>
         <w:t>HTTP</w:t>
@@ -14107,7 +14583,31 @@
               <w:jc w:val="both"/>
             </w:pPr>
             <w:r>
-              <w:t>Développé sous forme de micro-service et exposé en API RESTFul (conforme REST Level 2 mini), le service fourni un ensemble de endpoint permettant l’ensemble des actions associés à la gestion des commentaires.</w:t>
+              <w:t xml:space="preserve">Développé sous forme de micro-service et exposé en API </w:t>
+            </w:r>
+            <w:proofErr w:type="spellStart"/>
+            <w:r>
+              <w:t>RESTFul</w:t>
+            </w:r>
+            <w:proofErr w:type="spellEnd"/>
+            <w:r>
+              <w:t xml:space="preserve"> (conforme REST </w:t>
+            </w:r>
+            <w:proofErr w:type="spellStart"/>
+            <w:r>
+              <w:t>Level</w:t>
+            </w:r>
+            <w:proofErr w:type="spellEnd"/>
+            <w:r>
+              <w:t xml:space="preserve"> 2 mini), le service fourni un ensemble de </w:t>
+            </w:r>
+            <w:proofErr w:type="spellStart"/>
+            <w:r>
+              <w:t>endpoint</w:t>
+            </w:r>
+            <w:proofErr w:type="spellEnd"/>
+            <w:r>
+              <w:t xml:space="preserve"> permettant l’ensemble des actions associés à la gestion des commentaires.</w:t>
             </w:r>
           </w:p>
         </w:tc>
@@ -14367,14 +14867,27 @@
       <w:r>
         <w:t xml:space="preserve">Tableau </w:t>
       </w:r>
-      <w:fldSimple w:instr=" SEQ Tableau \* ARABIC ">
-        <w:r>
-          <w:rPr>
-            <w:noProof/>
-          </w:rPr>
-          <w:t>10</w:t>
-        </w:r>
-      </w:fldSimple>
+      <w:r>
+        <w:fldChar w:fldCharType="begin"/>
+      </w:r>
+      <w:r>
+        <w:instrText xml:space="preserve"> SEQ Tableau \* ARABIC </w:instrText>
+      </w:r>
+      <w:r>
+        <w:fldChar w:fldCharType="separate"/>
+      </w:r>
+      <w:r>
+        <w:rPr>
+          <w:noProof/>
+        </w:rPr>
+        <w:t>10</w:t>
+      </w:r>
+      <w:r>
+        <w:rPr>
+          <w:noProof/>
+        </w:rPr>
+        <w:fldChar w:fldCharType="end"/>
+      </w:r>
       <w:r>
         <w:t xml:space="preserve"> : </w:t>
       </w:r>
@@ -14623,7 +15136,31 @@
               <w:jc w:val="both"/>
             </w:pPr>
             <w:r>
-              <w:t xml:space="preserve">Développé sous forme de micro-service et exposé en API RESTFul (conforme REST Level 2 mini), le service fourni un ensemble de endpoint permettant l’ensemble des actions associés à la gestion des </w:t>
+              <w:t xml:space="preserve">Développé sous forme de micro-service et exposé en API </w:t>
+            </w:r>
+            <w:proofErr w:type="spellStart"/>
+            <w:r>
+              <w:t>RESTFul</w:t>
+            </w:r>
+            <w:proofErr w:type="spellEnd"/>
+            <w:r>
+              <w:t xml:space="preserve"> (conforme REST </w:t>
+            </w:r>
+            <w:proofErr w:type="spellStart"/>
+            <w:r>
+              <w:t>Level</w:t>
+            </w:r>
+            <w:proofErr w:type="spellEnd"/>
+            <w:r>
+              <w:t xml:space="preserve"> 2 mini), le service fourni un ensemble de </w:t>
+            </w:r>
+            <w:proofErr w:type="spellStart"/>
+            <w:r>
+              <w:t>endpoint</w:t>
+            </w:r>
+            <w:proofErr w:type="spellEnd"/>
+            <w:r>
+              <w:t xml:space="preserve"> permettant l’ensemble des actions associés à la gestion des </w:t>
             </w:r>
             <w:r>
               <w:t>utilisateurs.</w:t>
@@ -14943,14 +15480,27 @@
       <w:r>
         <w:t xml:space="preserve">Tableau </w:t>
       </w:r>
-      <w:fldSimple w:instr=" SEQ Tableau \* ARABIC ">
-        <w:r>
-          <w:rPr>
-            <w:noProof/>
-          </w:rPr>
-          <w:t>11</w:t>
-        </w:r>
-      </w:fldSimple>
+      <w:r>
+        <w:fldChar w:fldCharType="begin"/>
+      </w:r>
+      <w:r>
+        <w:instrText xml:space="preserve"> SEQ Tableau \* ARABIC </w:instrText>
+      </w:r>
+      <w:r>
+        <w:fldChar w:fldCharType="separate"/>
+      </w:r>
+      <w:r>
+        <w:rPr>
+          <w:noProof/>
+        </w:rPr>
+        <w:t>11</w:t>
+      </w:r>
+      <w:r>
+        <w:rPr>
+          <w:noProof/>
+        </w:rPr>
+        <w:fldChar w:fldCharType="end"/>
+      </w:r>
       <w:r>
         <w:t xml:space="preserve"> : </w:t>
       </w:r>
@@ -15214,10 +15764,34 @@
               <w:jc w:val="both"/>
             </w:pPr>
             <w:r>
-              <w:t>Développé sous forme de micro-service et exposé en API RESTFul (conforme REST Level 2 mini)</w:t>
-            </w:r>
-            <w:r>
-              <w:t>, le service fourni un ensemble de endpoint permettant l’ensemble des actions associés à la gestion des documents</w:t>
+              <w:t xml:space="preserve">Développé sous forme de micro-service et exposé en API </w:t>
+            </w:r>
+            <w:proofErr w:type="spellStart"/>
+            <w:r>
+              <w:t>RESTFul</w:t>
+            </w:r>
+            <w:proofErr w:type="spellEnd"/>
+            <w:r>
+              <w:t xml:space="preserve"> (conforme REST </w:t>
+            </w:r>
+            <w:proofErr w:type="spellStart"/>
+            <w:r>
+              <w:t>Level</w:t>
+            </w:r>
+            <w:proofErr w:type="spellEnd"/>
+            <w:r>
+              <w:t xml:space="preserve"> 2 mini)</w:t>
+            </w:r>
+            <w:r>
+              <w:t xml:space="preserve">, le service fourni un ensemble de </w:t>
+            </w:r>
+            <w:proofErr w:type="spellStart"/>
+            <w:r>
+              <w:t>endpoint</w:t>
+            </w:r>
+            <w:proofErr w:type="spellEnd"/>
+            <w:r>
+              <w:t xml:space="preserve"> permettant l’ensemble des actions associés à la gestion des documents</w:t>
             </w:r>
             <w:r>
               <w:t>.</w:t>
@@ -15509,7 +16083,15 @@
               </w:rPr>
             </w:pPr>
             <w:r>
-              <w:t>R.5 Je peux télécharger un document au format pdf.</w:t>
+              <w:t xml:space="preserve">R.5 Je peux télécharger un document au format </w:t>
+            </w:r>
+            <w:proofErr w:type="spellStart"/>
+            <w:r>
+              <w:t>pdf</w:t>
+            </w:r>
+            <w:proofErr w:type="spellEnd"/>
+            <w:r>
+              <w:t>.</w:t>
             </w:r>
           </w:p>
         </w:tc>
@@ -15708,14 +16290,27 @@
       <w:r>
         <w:t xml:space="preserve">Tableau </w:t>
       </w:r>
-      <w:fldSimple w:instr=" SEQ Tableau \* ARABIC ">
-        <w:r>
-          <w:rPr>
-            <w:noProof/>
-          </w:rPr>
-          <w:t>12</w:t>
-        </w:r>
-      </w:fldSimple>
+      <w:r>
+        <w:fldChar w:fldCharType="begin"/>
+      </w:r>
+      <w:r>
+        <w:instrText xml:space="preserve"> SEQ Tableau \* ARABIC </w:instrText>
+      </w:r>
+      <w:r>
+        <w:fldChar w:fldCharType="separate"/>
+      </w:r>
+      <w:r>
+        <w:rPr>
+          <w:noProof/>
+        </w:rPr>
+        <w:t>12</w:t>
+      </w:r>
+      <w:r>
+        <w:rPr>
+          <w:noProof/>
+        </w:rPr>
+        <w:fldChar w:fldCharType="end"/>
+      </w:r>
       <w:r>
         <w:t xml:space="preserve"> : </w:t>
       </w:r>
@@ -15908,11 +16503,16 @@
         <w:jc w:val="both"/>
       </w:pPr>
       <w:r>
-        <w:t>La plateforme nécessitant la manipulation de DCP, que ce soit au niveau des comptes utilisateurs ou des métadata</w:t>
+        <w:t xml:space="preserve">La plateforme nécessitant la manipulation de DCP, que ce soit au niveau des comptes utilisateurs ou des </w:t>
+      </w:r>
+      <w:proofErr w:type="spellStart"/>
+      <w:r>
+        <w:t>métadata</w:t>
       </w:r>
       <w:r>
         <w:t>s</w:t>
       </w:r>
+      <w:proofErr w:type="spellEnd"/>
       <w:r>
         <w:t xml:space="preserve"> associés aux documents, il est nécessaire qu’un traitement spécifique soit appliqu</w:t>
       </w:r>
@@ -16556,14 +17156,27 @@
       <w:r>
         <w:t xml:space="preserve">Tableau </w:t>
       </w:r>
-      <w:fldSimple w:instr=" SEQ Tableau \* ARABIC ">
-        <w:r>
-          <w:rPr>
-            <w:noProof/>
-          </w:rPr>
-          <w:t>13</w:t>
-        </w:r>
-      </w:fldSimple>
+      <w:r>
+        <w:fldChar w:fldCharType="begin"/>
+      </w:r>
+      <w:r>
+        <w:instrText xml:space="preserve"> SEQ Tableau \* ARABIC </w:instrText>
+      </w:r>
+      <w:r>
+        <w:fldChar w:fldCharType="separate"/>
+      </w:r>
+      <w:r>
+        <w:rPr>
+          <w:noProof/>
+        </w:rPr>
+        <w:t>13</w:t>
+      </w:r>
+      <w:r>
+        <w:rPr>
+          <w:noProof/>
+        </w:rPr>
+        <w:fldChar w:fldCharType="end"/>
+      </w:r>
       <w:r>
         <w:t xml:space="preserve"> : Spécifications techniques des données "</w:t>
       </w:r>
@@ -16762,7 +17375,23 @@
               <w:t>utilisateurs</w:t>
             </w:r>
             <w:r>
-              <w:t xml:space="preserve"> sur la plateforme. Il s’agit principalement de données « volumineuse » prenant la forme de documents au format LaTex / Word / Pdf … </w:t>
+              <w:t xml:space="preserve"> sur la plateforme. Il s’agit principalement de données « volumineuse » prenant la forme de documents au format </w:t>
+            </w:r>
+            <w:proofErr w:type="spellStart"/>
+            <w:r>
+              <w:t>LaTex</w:t>
+            </w:r>
+            <w:proofErr w:type="spellEnd"/>
+            <w:r>
+              <w:t xml:space="preserve"> / Word / </w:t>
+            </w:r>
+            <w:proofErr w:type="spellStart"/>
+            <w:r>
+              <w:t>Pdf</w:t>
+            </w:r>
+            <w:proofErr w:type="spellEnd"/>
+            <w:r>
+              <w:t xml:space="preserve"> … </w:t>
             </w:r>
           </w:p>
           <w:p>
@@ -17047,7 +17676,15 @@
               </w:rPr>
             </w:pPr>
             <w:r>
-              <w:t>R.5 Je peux télécharger un document au format pdf.</w:t>
+              <w:t xml:space="preserve">R.5 Je peux télécharger un document au format </w:t>
+            </w:r>
+            <w:proofErr w:type="spellStart"/>
+            <w:r>
+              <w:t>pdf</w:t>
+            </w:r>
+            <w:proofErr w:type="spellEnd"/>
+            <w:r>
+              <w:t>.</w:t>
             </w:r>
           </w:p>
         </w:tc>
@@ -17244,14 +17881,27 @@
       <w:r>
         <w:t xml:space="preserve">Tableau </w:t>
       </w:r>
-      <w:fldSimple w:instr=" SEQ Tableau \* ARABIC ">
-        <w:r>
-          <w:rPr>
-            <w:noProof/>
-          </w:rPr>
-          <w:t>14</w:t>
-        </w:r>
-      </w:fldSimple>
+      <w:r>
+        <w:fldChar w:fldCharType="begin"/>
+      </w:r>
+      <w:r>
+        <w:instrText xml:space="preserve"> SEQ Tableau \* ARABIC </w:instrText>
+      </w:r>
+      <w:r>
+        <w:fldChar w:fldCharType="separate"/>
+      </w:r>
+      <w:r>
+        <w:rPr>
+          <w:noProof/>
+        </w:rPr>
+        <w:t>14</w:t>
+      </w:r>
+      <w:r>
+        <w:rPr>
+          <w:noProof/>
+        </w:rPr>
+        <w:fldChar w:fldCharType="end"/>
+      </w:r>
       <w:r>
         <w:t xml:space="preserve"> </w:t>
       </w:r>
@@ -17288,7 +17938,15 @@
       <w:bookmarkStart w:id="64" w:name="_Toc106635365"/>
       <w:r>
         <w:lastRenderedPageBreak/>
-        <w:t>D-3 – Métadata des documents</w:t>
+        <w:t xml:space="preserve">D-3 – </w:t>
+      </w:r>
+      <w:proofErr w:type="spellStart"/>
+      <w:r>
+        <w:t>Métadata</w:t>
+      </w:r>
+      <w:proofErr w:type="spellEnd"/>
+      <w:r>
+        <w:t xml:space="preserve"> des documents</w:t>
       </w:r>
       <w:bookmarkEnd w:id="64"/>
     </w:p>
@@ -17446,8 +18104,13 @@
               <w:spacing w:after="0"/>
               <w:jc w:val="both"/>
             </w:pPr>
-            <w:r>
-              <w:t>Méta-données associé</w:t>
+            <w:proofErr w:type="spellStart"/>
+            <w:r>
+              <w:t>Méta-données</w:t>
+            </w:r>
+            <w:proofErr w:type="spellEnd"/>
+            <w:r>
+              <w:t xml:space="preserve"> associé</w:t>
             </w:r>
             <w:r>
               <w:t>e</w:t>
@@ -17910,14 +18573,27 @@
       <w:r>
         <w:t xml:space="preserve">Tableau </w:t>
       </w:r>
-      <w:fldSimple w:instr=" SEQ Tableau \* ARABIC ">
-        <w:r>
-          <w:rPr>
-            <w:noProof/>
-          </w:rPr>
-          <w:t>15</w:t>
-        </w:r>
-      </w:fldSimple>
+      <w:r>
+        <w:fldChar w:fldCharType="begin"/>
+      </w:r>
+      <w:r>
+        <w:instrText xml:space="preserve"> SEQ Tableau \* ARABIC </w:instrText>
+      </w:r>
+      <w:r>
+        <w:fldChar w:fldCharType="separate"/>
+      </w:r>
+      <w:r>
+        <w:rPr>
+          <w:noProof/>
+        </w:rPr>
+        <w:t>15</w:t>
+      </w:r>
+      <w:r>
+        <w:rPr>
+          <w:noProof/>
+        </w:rPr>
+        <w:fldChar w:fldCharType="end"/>
+      </w:r>
       <w:r>
         <w:t xml:space="preserve"> </w:t>
       </w:r>
@@ -17930,8 +18606,13 @@
       <w:r>
         <w:t xml:space="preserve"> – </w:t>
       </w:r>
-      <w:r>
-        <w:t>Métadata des documents</w:t>
+      <w:proofErr w:type="spellStart"/>
+      <w:r>
+        <w:t>Métadata</w:t>
+      </w:r>
+      <w:proofErr w:type="spellEnd"/>
+      <w:r>
+        <w:t xml:space="preserve"> des documents</w:t>
       </w:r>
       <w:r>
         <w:t>"</w:t>
@@ -18511,14 +19192,27 @@
       <w:r>
         <w:t xml:space="preserve">Tableau </w:t>
       </w:r>
-      <w:fldSimple w:instr=" SEQ Tableau \* ARABIC ">
-        <w:r>
-          <w:rPr>
-            <w:noProof/>
-          </w:rPr>
-          <w:t>16</w:t>
-        </w:r>
-      </w:fldSimple>
+      <w:r>
+        <w:fldChar w:fldCharType="begin"/>
+      </w:r>
+      <w:r>
+        <w:instrText xml:space="preserve"> SEQ Tableau \* ARABIC </w:instrText>
+      </w:r>
+      <w:r>
+        <w:fldChar w:fldCharType="separate"/>
+      </w:r>
+      <w:r>
+        <w:rPr>
+          <w:noProof/>
+        </w:rPr>
+        <w:t>16</w:t>
+      </w:r>
+      <w:r>
+        <w:rPr>
+          <w:noProof/>
+        </w:rPr>
+        <w:fldChar w:fldCharType="end"/>
+      </w:r>
       <w:r>
         <w:t xml:space="preserve"> :</w:t>
       </w:r>
@@ -18545,10 +19239,12 @@
       </w:pPr>
       <w:bookmarkStart w:id="68" w:name="_Toc106172412"/>
       <w:bookmarkStart w:id="69" w:name="_Toc106635367"/>
+      <w:proofErr w:type="spellStart"/>
       <w:r>
         <w:lastRenderedPageBreak/>
         <w:t>Technical</w:t>
       </w:r>
+      <w:proofErr w:type="spellEnd"/>
       <w:r>
         <w:t xml:space="preserve"> l</w:t>
       </w:r>
@@ -18610,7 +19306,15 @@
         <w:t>Les exigences imposent un déploiement sur une plateforme basé sur des</w:t>
       </w:r>
       <w:r>
-        <w:t xml:space="preserve"> conteneurs applicatifs. Bien que de nombreuses alternatives puissent être envisagées (LXC, Podman, RKT …), le choix se portera sur </w:t>
+        <w:t xml:space="preserve"> conteneurs applicatifs. Bien que de nombreuses alternatives puissent être envisagées (LXC, </w:t>
+      </w:r>
+      <w:proofErr w:type="spellStart"/>
+      <w:r>
+        <w:t>Podman</w:t>
+      </w:r>
+      <w:proofErr w:type="spellEnd"/>
+      <w:r>
+        <w:t xml:space="preserve">, RKT …), le choix se portera sur </w:t>
       </w:r>
       <w:r>
         <w:rPr>
@@ -18640,7 +19344,15 @@
         <w:jc w:val="both"/>
       </w:pPr>
       <w:r>
-        <w:t xml:space="preserve">Afin de satisfaire aux exigences de qualité de service, l’ensemble des conteneurs d’applications (front, back ou bdd) </w:t>
+        <w:t xml:space="preserve">Afin de satisfaire aux exigences de qualité de service, l’ensemble des conteneurs d’applications (front, back ou </w:t>
+      </w:r>
+      <w:proofErr w:type="spellStart"/>
+      <w:r>
+        <w:t>bdd</w:t>
+      </w:r>
+      <w:proofErr w:type="spellEnd"/>
+      <w:r>
+        <w:t xml:space="preserve">) </w:t>
       </w:r>
       <w:r>
         <w:t xml:space="preserve">devront </w:t>
@@ -18681,6 +19393,7 @@
       <w:r>
         <w:t xml:space="preserve"> Cet outil pourra être un service intégré du fournisseurs cloud si existant, ou être basé sur </w:t>
       </w:r>
+      <w:proofErr w:type="spellStart"/>
       <w:r>
         <w:rPr>
           <w:b/>
@@ -18688,6 +19401,7 @@
         </w:rPr>
         <w:t>Kubernestes</w:t>
       </w:r>
+      <w:proofErr w:type="spellEnd"/>
       <w:r>
         <w:t>.</w:t>
       </w:r>
@@ -18706,7 +19420,15 @@
         <w:t>par</w:t>
       </w:r>
       <w:r>
-        <w:t xml:space="preserve"> ses performance, sa simplicité d’utilisation et de « clusterisation » ainsi que l’excellente intégration avec le </w:t>
+        <w:t xml:space="preserve"> ses performance, sa simplicité d’utilisation et de « </w:t>
+      </w:r>
+      <w:proofErr w:type="spellStart"/>
+      <w:r>
+        <w:t>clusterisation</w:t>
+      </w:r>
+      <w:proofErr w:type="spellEnd"/>
+      <w:r>
+        <w:t xml:space="preserve"> » ainsi que l’excellente intégration avec le </w:t>
       </w:r>
       <w:r>
         <w:t>Framework</w:t>
@@ -18761,7 +19483,23 @@
         <w:t xml:space="preserve"> </w:t>
       </w:r>
       <w:r>
-        <w:t xml:space="preserve">est recommandé. Son déploiement aisé sur plusieurs clusters, ces capacités de configuration et son intégration avec l’écosystème Gravitee Source (notamment le serveur d’autorisation Gravitee AM supportant OAuth / OIDC).  </w:t>
+        <w:t xml:space="preserve">est recommandé. Son déploiement aisé sur plusieurs clusters, ces capacités de configuration et son intégration avec l’écosystème </w:t>
+      </w:r>
+      <w:proofErr w:type="spellStart"/>
+      <w:r>
+        <w:t>Gravitee</w:t>
+      </w:r>
+      <w:proofErr w:type="spellEnd"/>
+      <w:r>
+        <w:t xml:space="preserve"> Source (notamment le serveur d’autorisation </w:t>
+      </w:r>
+      <w:proofErr w:type="spellStart"/>
+      <w:r>
+        <w:t>Gravitee</w:t>
+      </w:r>
+      <w:proofErr w:type="spellEnd"/>
+      <w:r>
+        <w:t xml:space="preserve"> AM supportant OAuth / OIDC).  </w:t>
       </w:r>
     </w:p>
     <w:p>
@@ -19281,27 +20019,14 @@
       <w:r>
         <w:t xml:space="preserve">Tableau </w:t>
       </w:r>
-      <w:r>
-        <w:fldChar w:fldCharType="begin"/>
-      </w:r>
-      <w:r>
-        <w:instrText xml:space="preserve"> SEQ Tableau \* ARABIC </w:instrText>
-      </w:r>
-      <w:r>
-        <w:fldChar w:fldCharType="separate"/>
-      </w:r>
-      <w:r>
-        <w:rPr>
-          <w:noProof/>
-        </w:rPr>
-        <w:t>17</w:t>
-      </w:r>
-      <w:r>
-        <w:rPr>
-          <w:noProof/>
-        </w:rPr>
-        <w:fldChar w:fldCharType="end"/>
-      </w:r>
+      <w:fldSimple w:instr=" SEQ Tableau \* ARABIC ">
+        <w:r>
+          <w:rPr>
+            <w:noProof/>
+          </w:rPr>
+          <w:t>17</w:t>
+        </w:r>
+      </w:fldSimple>
       <w:r>
         <w:t xml:space="preserve"> : Avantages et inconvénients de l'approche Cloud Public VS Cloud Privé</w:t>
       </w:r>
@@ -19913,6 +20638,7 @@
                 <w:lang w:val="en-GB"/>
               </w:rPr>
             </w:pPr>
+            <w:proofErr w:type="gramStart"/>
             <w:r>
               <w:rPr>
                 <w:u w:val="single"/>
@@ -19934,6 +20660,7 @@
               </w:rPr>
               <w:t>:</w:t>
             </w:r>
+            <w:proofErr w:type="gramEnd"/>
             <w:r>
               <w:rPr>
                 <w:lang w:val="en-GB"/>
@@ -19969,22 +20696,31 @@
                 <w:u w:val="single"/>
                 <w:lang w:val="en-GB"/>
               </w:rPr>
-              <w:t>MS Azure</w:t>
-            </w:r>
+              <w:t xml:space="preserve">MS </w:t>
+            </w:r>
+            <w:proofErr w:type="gramStart"/>
             <w:r>
               <w:rPr>
                 <w:u w:val="single"/>
                 <w:lang w:val="en-GB"/>
               </w:rPr>
-              <w:t xml:space="preserve"> </w:t>
+              <w:t>Azure</w:t>
             </w:r>
             <w:r>
               <w:rPr>
                 <w:u w:val="single"/>
                 <w:lang w:val="en-GB"/>
               </w:rPr>
+              <w:t xml:space="preserve"> </w:t>
+            </w:r>
+            <w:r>
+              <w:rPr>
+                <w:u w:val="single"/>
+                <w:lang w:val="en-GB"/>
+              </w:rPr>
               <w:t>:</w:t>
             </w:r>
+            <w:proofErr w:type="gramEnd"/>
             <w:r>
               <w:rPr>
                 <w:lang w:val="en-GB"/>
@@ -20019,20 +20755,43 @@
               <w:t>Cloud Privé :</w:t>
             </w:r>
             <w:r>
-              <w:t xml:space="preserve"> ModSecurity (</w:t>
+              <w:t xml:space="preserve"> </w:t>
+            </w:r>
+            <w:proofErr w:type="spellStart"/>
+            <w:r>
+              <w:t>ModSecurity</w:t>
+            </w:r>
+            <w:proofErr w:type="spellEnd"/>
+            <w:r>
+              <w:t xml:space="preserve"> (</w:t>
+            </w:r>
+            <w:proofErr w:type="spellStart"/>
+            <w:r>
+              <w:fldChar w:fldCharType="begin"/>
+            </w:r>
+            <w:r>
+              <w:instrText xml:space="preserve"> HYPERLINK "https://docs.nginx.com/nginx-waf/" </w:instrText>
+            </w:r>
+            <w:r>
+              <w:fldChar w:fldCharType="separate"/>
+            </w:r>
+            <w:r>
+              <w:rPr>
+                <w:rStyle w:val="Lienhypertexte"/>
+              </w:rPr>
+              <w:t>NGnix</w:t>
+            </w:r>
+            <w:proofErr w:type="spellEnd"/>
+            <w:r>
+              <w:rPr>
+                <w:rStyle w:val="Lienhypertexte"/>
+              </w:rPr>
+              <w:fldChar w:fldCharType="end"/>
+            </w:r>
+            <w:r>
+              <w:t xml:space="preserve"> ou </w:t>
             </w:r>
             <w:hyperlink r:id="rId15" w:history="1">
-              <w:r>
-                <w:rPr>
-                  <w:rStyle w:val="Lienhypertexte"/>
-                </w:rPr>
-                <w:t>NGnix</w:t>
-              </w:r>
-            </w:hyperlink>
-            <w:r>
-              <w:t xml:space="preserve"> ou </w:t>
-            </w:r>
-            <w:hyperlink r:id="rId16" w:history="1">
               <w:r>
                 <w:rPr>
                   <w:rStyle w:val="Lienhypertexte"/>
@@ -20150,27 +20909,14 @@
       <w:r>
         <w:t xml:space="preserve">Tableau </w:t>
       </w:r>
-      <w:r>
-        <w:fldChar w:fldCharType="begin"/>
-      </w:r>
-      <w:r>
-        <w:instrText xml:space="preserve"> SEQ Tableau \* ARABIC </w:instrText>
-      </w:r>
-      <w:r>
-        <w:fldChar w:fldCharType="separate"/>
-      </w:r>
-      <w:r>
-        <w:rPr>
-          <w:noProof/>
-        </w:rPr>
-        <w:t>18</w:t>
-      </w:r>
-      <w:r>
-        <w:rPr>
-          <w:noProof/>
-        </w:rPr>
-        <w:fldChar w:fldCharType="end"/>
-      </w:r>
+      <w:fldSimple w:instr=" SEQ Tableau \* ARABIC ">
+        <w:r>
+          <w:rPr>
+            <w:noProof/>
+          </w:rPr>
+          <w:t>18</w:t>
+        </w:r>
+      </w:fldSimple>
       <w:r>
         <w:t xml:space="preserve"> : Spécifications techniques du composant "TC-1 – </w:t>
       </w:r>
@@ -20607,6 +21353,7 @@
                 <w:lang w:val="en-GB"/>
               </w:rPr>
             </w:pPr>
+            <w:proofErr w:type="gramStart"/>
             <w:r>
               <w:rPr>
                 <w:u w:val="single"/>
@@ -20628,13 +21375,14 @@
               </w:rPr>
               <w:t>:</w:t>
             </w:r>
+            <w:proofErr w:type="gramEnd"/>
             <w:r>
               <w:rPr>
                 <w:lang w:val="en-GB"/>
               </w:rPr>
               <w:t xml:space="preserve"> </w:t>
             </w:r>
-            <w:hyperlink r:id="rId17" w:history="1">
+            <w:hyperlink r:id="rId16" w:history="1">
               <w:r>
                 <w:rPr>
                   <w:rStyle w:val="Lienhypertexte"/>
@@ -20665,6 +21413,7 @@
               </w:rPr>
               <w:t xml:space="preserve">MS </w:t>
             </w:r>
+            <w:proofErr w:type="gramStart"/>
             <w:r>
               <w:rPr>
                 <w:u w:val="single"/>
@@ -20686,13 +21435,14 @@
               </w:rPr>
               <w:t>:</w:t>
             </w:r>
+            <w:proofErr w:type="gramEnd"/>
             <w:r>
               <w:rPr>
                 <w:lang w:val="en-GB"/>
               </w:rPr>
               <w:t xml:space="preserve"> </w:t>
             </w:r>
-            <w:hyperlink r:id="rId18" w:anchor="overview" w:history="1">
+            <w:hyperlink r:id="rId17" w:anchor="overview" w:history="1">
               <w:r>
                 <w:rPr>
                   <w:rStyle w:val="Lienhypertexte"/>
@@ -20736,6 +21486,7 @@
               </w:rPr>
               <w:t xml:space="preserve">loud </w:t>
             </w:r>
+            <w:proofErr w:type="gramStart"/>
             <w:r>
               <w:rPr>
                 <w:u w:val="single"/>
@@ -20755,6 +21506,7 @@
               </w:rPr>
               <w:t>:</w:t>
             </w:r>
+            <w:proofErr w:type="gramEnd"/>
             <w:r>
               <w:rPr>
                 <w:u w:val="single"/>
@@ -20762,20 +21514,43 @@
               </w:rPr>
               <w:t xml:space="preserve"> </w:t>
             </w:r>
-            <w:hyperlink r:id="rId19" w:history="1">
+            <w:hyperlink r:id="rId18" w:history="1">
+              <w:proofErr w:type="spellStart"/>
               <w:r>
                 <w:rPr>
                   <w:rStyle w:val="Lienhypertexte"/>
                   <w:lang w:val="en-GB"/>
                 </w:rPr>
-                <w:t>Gravitee APIM</w:t>
+                <w:t>Gravitee</w:t>
+              </w:r>
+              <w:proofErr w:type="spellEnd"/>
+              <w:r>
+                <w:rPr>
+                  <w:rStyle w:val="Lienhypertexte"/>
+                  <w:lang w:val="en-GB"/>
+                </w:rPr>
+                <w:t xml:space="preserve"> APIM</w:t>
               </w:r>
             </w:hyperlink>
             <w:r>
               <w:rPr>
                 <w:lang w:val="en-GB"/>
               </w:rPr>
-              <w:t xml:space="preserve"> (Gravitee Source)</w:t>
+              <w:t xml:space="preserve"> (</w:t>
+            </w:r>
+            <w:proofErr w:type="spellStart"/>
+            <w:r>
+              <w:rPr>
+                <w:lang w:val="en-GB"/>
+              </w:rPr>
+              <w:t>Gravitee</w:t>
+            </w:r>
+            <w:proofErr w:type="spellEnd"/>
+            <w:r>
+              <w:rPr>
+                <w:lang w:val="en-GB"/>
+              </w:rPr>
+              <w:t xml:space="preserve"> Source)</w:t>
             </w:r>
           </w:p>
         </w:tc>
@@ -20836,8 +21611,13 @@
               <w:spacing w:after="0"/>
               <w:ind w:left="221" w:hanging="142"/>
             </w:pPr>
-            <w:r>
-              <w:t>Tokens d’authentification pour la consommation des API</w:t>
+            <w:proofErr w:type="spellStart"/>
+            <w:r>
+              <w:t>Tokens</w:t>
+            </w:r>
+            <w:proofErr w:type="spellEnd"/>
+            <w:r>
+              <w:t xml:space="preserve"> d’authentification pour la consommation des API</w:t>
             </w:r>
           </w:p>
           <w:p>
@@ -20858,7 +21638,23 @@
               <w:t>s</w:t>
             </w:r>
             <w:r>
-              <w:t xml:space="preserve"> de sécurité (Rate limiting, détection des attaques DoS …)</w:t>
+              <w:t xml:space="preserve"> de sécurité (Rate </w:t>
+            </w:r>
+            <w:proofErr w:type="spellStart"/>
+            <w:r>
+              <w:t>limiting</w:t>
+            </w:r>
+            <w:proofErr w:type="spellEnd"/>
+            <w:r>
+              <w:t xml:space="preserve">, détection des attaques </w:t>
+            </w:r>
+            <w:proofErr w:type="spellStart"/>
+            <w:r>
+              <w:t>DoS</w:t>
+            </w:r>
+            <w:proofErr w:type="spellEnd"/>
+            <w:r>
+              <w:t xml:space="preserve"> …)</w:t>
             </w:r>
           </w:p>
         </w:tc>
@@ -20872,14 +21668,27 @@
       <w:r>
         <w:t xml:space="preserve">Tableau </w:t>
       </w:r>
-      <w:fldSimple w:instr=" SEQ Tableau \* ARABIC ">
-        <w:r>
-          <w:rPr>
-            <w:noProof/>
-          </w:rPr>
-          <w:t>19</w:t>
-        </w:r>
-      </w:fldSimple>
+      <w:r>
+        <w:fldChar w:fldCharType="begin"/>
+      </w:r>
+      <w:r>
+        <w:instrText xml:space="preserve"> SEQ Tableau \* ARABIC </w:instrText>
+      </w:r>
+      <w:r>
+        <w:fldChar w:fldCharType="separate"/>
+      </w:r>
+      <w:r>
+        <w:rPr>
+          <w:noProof/>
+        </w:rPr>
+        <w:t>19</w:t>
+      </w:r>
+      <w:r>
+        <w:rPr>
+          <w:noProof/>
+        </w:rPr>
+        <w:fldChar w:fldCharType="end"/>
+      </w:r>
       <w:r>
         <w:t xml:space="preserve"> : Spécifications techniques du composant "TC-</w:t>
       </w:r>
@@ -21386,13 +22195,15 @@
             <w:r>
               <w:t xml:space="preserve"> </w:t>
             </w:r>
-            <w:hyperlink r:id="rId20" w:history="1">
+            <w:hyperlink r:id="rId19" w:history="1">
+              <w:proofErr w:type="spellStart"/>
               <w:r>
                 <w:rPr>
                   <w:rStyle w:val="Lienhypertexte"/>
                 </w:rPr>
                 <w:t>DocumentDB</w:t>
               </w:r>
+              <w:proofErr w:type="spellEnd"/>
             </w:hyperlink>
             <w:r>
               <w:t xml:space="preserve"> (</w:t>
@@ -21418,29 +22229,39 @@
                 <w:u w:val="single"/>
                 <w:lang w:val="en-GB"/>
               </w:rPr>
-              <w:t>MS Azure</w:t>
-            </w:r>
+              <w:t xml:space="preserve">MS </w:t>
+            </w:r>
+            <w:proofErr w:type="gramStart"/>
             <w:r>
               <w:rPr>
                 <w:u w:val="single"/>
                 <w:lang w:val="en-GB"/>
               </w:rPr>
-              <w:t xml:space="preserve"> </w:t>
+              <w:t>Azure</w:t>
             </w:r>
             <w:r>
               <w:rPr>
                 <w:u w:val="single"/>
                 <w:lang w:val="en-GB"/>
               </w:rPr>
+              <w:t xml:space="preserve"> </w:t>
+            </w:r>
+            <w:r>
+              <w:rPr>
+                <w:u w:val="single"/>
+                <w:lang w:val="en-GB"/>
+              </w:rPr>
               <w:t>:</w:t>
             </w:r>
+            <w:proofErr w:type="gramEnd"/>
             <w:r>
               <w:rPr>
                 <w:lang w:val="en-GB"/>
               </w:rPr>
               <w:t xml:space="preserve"> </w:t>
             </w:r>
-            <w:hyperlink r:id="rId21" w:anchor="overview" w:history="1">
+            <w:hyperlink r:id="rId20" w:anchor="overview" w:history="1">
+              <w:proofErr w:type="spellStart"/>
               <w:r>
                 <w:rPr>
                   <w:rStyle w:val="Lienhypertexte"/>
@@ -21448,6 +22269,7 @@
                 </w:rPr>
                 <w:t>CosmosDB</w:t>
               </w:r>
+              <w:proofErr w:type="spellEnd"/>
             </w:hyperlink>
             <w:r>
               <w:rPr>
@@ -21477,6 +22299,7 @@
               </w:rPr>
               <w:t xml:space="preserve">Cloud </w:t>
             </w:r>
+            <w:proofErr w:type="gramStart"/>
             <w:r>
               <w:rPr>
                 <w:u w:val="single"/>
@@ -21496,13 +22319,14 @@
               </w:rPr>
               <w:t>:</w:t>
             </w:r>
+            <w:proofErr w:type="gramEnd"/>
             <w:r>
               <w:rPr>
                 <w:lang w:val="en-GB"/>
               </w:rPr>
               <w:t xml:space="preserve"> </w:t>
             </w:r>
-            <w:hyperlink r:id="rId22" w:history="1">
+            <w:hyperlink r:id="rId21" w:history="1">
               <w:r>
                 <w:rPr>
                   <w:rStyle w:val="Lienhypertexte"/>
@@ -21600,14 +22424,27 @@
       <w:r>
         <w:t xml:space="preserve">Tableau </w:t>
       </w:r>
-      <w:fldSimple w:instr=" SEQ Tableau \* ARABIC ">
-        <w:r>
-          <w:rPr>
-            <w:noProof/>
-          </w:rPr>
-          <w:t>20</w:t>
-        </w:r>
-      </w:fldSimple>
+      <w:r>
+        <w:fldChar w:fldCharType="begin"/>
+      </w:r>
+      <w:r>
+        <w:instrText xml:space="preserve"> SEQ Tableau \* ARABIC </w:instrText>
+      </w:r>
+      <w:r>
+        <w:fldChar w:fldCharType="separate"/>
+      </w:r>
+      <w:r>
+        <w:rPr>
+          <w:noProof/>
+        </w:rPr>
+        <w:t>20</w:t>
+      </w:r>
+      <w:r>
+        <w:rPr>
+          <w:noProof/>
+        </w:rPr>
+        <w:fldChar w:fldCharType="end"/>
+      </w:r>
       <w:r>
         <w:t xml:space="preserve"> : Spécifications techniques du composant "TC-</w:t>
       </w:r>
@@ -21615,7 +22452,15 @@
         <w:t>3</w:t>
       </w:r>
       <w:r>
-        <w:t xml:space="preserve"> – BDD No SQL - Comments"</w:t>
+        <w:t xml:space="preserve"> – BDD No SQL - </w:t>
+      </w:r>
+      <w:proofErr w:type="spellStart"/>
+      <w:r>
+        <w:t>Comments</w:t>
+      </w:r>
+      <w:proofErr w:type="spellEnd"/>
+      <w:r>
+        <w:t>"</w:t>
       </w:r>
       <w:bookmarkEnd w:id="78"/>
     </w:p>
@@ -22195,13 +23040,15 @@
             <w:r>
               <w:t xml:space="preserve"> </w:t>
             </w:r>
-            <w:hyperlink r:id="rId23" w:history="1">
+            <w:hyperlink r:id="rId22" w:history="1">
+              <w:proofErr w:type="spellStart"/>
               <w:r>
                 <w:rPr>
                   <w:rStyle w:val="Lienhypertexte"/>
                 </w:rPr>
                 <w:t>DocumentDB</w:t>
               </w:r>
+              <w:proofErr w:type="spellEnd"/>
             </w:hyperlink>
             <w:r>
               <w:t xml:space="preserve"> (</w:t>
@@ -22227,29 +23074,39 @@
                 <w:u w:val="single"/>
                 <w:lang w:val="en-GB"/>
               </w:rPr>
-              <w:t>MS Azure</w:t>
-            </w:r>
+              <w:t xml:space="preserve">MS </w:t>
+            </w:r>
+            <w:proofErr w:type="gramStart"/>
             <w:r>
               <w:rPr>
                 <w:u w:val="single"/>
                 <w:lang w:val="en-GB"/>
               </w:rPr>
-              <w:t xml:space="preserve"> </w:t>
+              <w:t>Azure</w:t>
             </w:r>
             <w:r>
               <w:rPr>
                 <w:u w:val="single"/>
                 <w:lang w:val="en-GB"/>
               </w:rPr>
+              <w:t xml:space="preserve"> </w:t>
+            </w:r>
+            <w:r>
+              <w:rPr>
+                <w:u w:val="single"/>
+                <w:lang w:val="en-GB"/>
+              </w:rPr>
               <w:t>:</w:t>
             </w:r>
+            <w:proofErr w:type="gramEnd"/>
             <w:r>
               <w:rPr>
                 <w:lang w:val="en-GB"/>
               </w:rPr>
               <w:t xml:space="preserve"> </w:t>
             </w:r>
-            <w:hyperlink r:id="rId24" w:anchor="overview" w:history="1">
+            <w:hyperlink r:id="rId23" w:anchor="overview" w:history="1">
+              <w:proofErr w:type="spellStart"/>
               <w:r>
                 <w:rPr>
                   <w:rStyle w:val="Lienhypertexte"/>
@@ -22257,6 +23114,7 @@
                 </w:rPr>
                 <w:t>CosmosDB</w:t>
               </w:r>
+              <w:proofErr w:type="spellEnd"/>
             </w:hyperlink>
             <w:r>
               <w:rPr>
@@ -22286,6 +23144,7 @@
               </w:rPr>
               <w:t xml:space="preserve">Cloud </w:t>
             </w:r>
+            <w:proofErr w:type="gramStart"/>
             <w:r>
               <w:rPr>
                 <w:u w:val="single"/>
@@ -22305,13 +23164,14 @@
               </w:rPr>
               <w:t>:</w:t>
             </w:r>
+            <w:proofErr w:type="gramEnd"/>
             <w:r>
               <w:rPr>
                 <w:lang w:val="en-GB"/>
               </w:rPr>
               <w:t xml:space="preserve"> </w:t>
             </w:r>
-            <w:hyperlink r:id="rId25" w:history="1">
+            <w:hyperlink r:id="rId24" w:history="1">
               <w:r>
                 <w:rPr>
                   <w:rStyle w:val="Lienhypertexte"/>
@@ -22409,14 +23269,27 @@
       <w:r>
         <w:t xml:space="preserve">Tableau </w:t>
       </w:r>
-      <w:fldSimple w:instr=" SEQ Tableau \* ARABIC ">
-        <w:r>
-          <w:rPr>
-            <w:noProof/>
-          </w:rPr>
-          <w:t>21</w:t>
-        </w:r>
-      </w:fldSimple>
+      <w:r>
+        <w:fldChar w:fldCharType="begin"/>
+      </w:r>
+      <w:r>
+        <w:instrText xml:space="preserve"> SEQ Tableau \* ARABIC </w:instrText>
+      </w:r>
+      <w:r>
+        <w:fldChar w:fldCharType="separate"/>
+      </w:r>
+      <w:r>
+        <w:rPr>
+          <w:noProof/>
+        </w:rPr>
+        <w:t>21</w:t>
+      </w:r>
+      <w:r>
+        <w:rPr>
+          <w:noProof/>
+        </w:rPr>
+        <w:fldChar w:fldCharType="end"/>
+      </w:r>
       <w:r>
         <w:t xml:space="preserve"> : Spécifications techniques du composant "TC-</w:t>
       </w:r>
@@ -22683,10 +23556,34 @@
               <w:jc w:val="both"/>
             </w:pPr>
             <w:r>
-              <w:t>Support de stockage de grande capacité permettant de stocker des données volumineuse sous différents formats (Open XML, Pdf, LaTex …)</w:t>
-            </w:r>
-            <w:r>
-              <w:t xml:space="preserve"> et d’y accéder depuis les services back-end.</w:t>
+              <w:t xml:space="preserve">Support de stockage de grande capacité permettant de stocker des données volumineuse sous différents formats (Open XML, </w:t>
+            </w:r>
+            <w:proofErr w:type="spellStart"/>
+            <w:r>
+              <w:t>Pdf</w:t>
+            </w:r>
+            <w:proofErr w:type="spellEnd"/>
+            <w:r>
+              <w:t xml:space="preserve">, </w:t>
+            </w:r>
+            <w:proofErr w:type="spellStart"/>
+            <w:r>
+              <w:t>LaTex</w:t>
+            </w:r>
+            <w:proofErr w:type="spellEnd"/>
+            <w:r>
+              <w:t xml:space="preserve"> …)</w:t>
+            </w:r>
+            <w:r>
+              <w:t xml:space="preserve"> et d’y accéder depuis les services </w:t>
+            </w:r>
+            <w:proofErr w:type="spellStart"/>
+            <w:r>
+              <w:t>back-end</w:t>
+            </w:r>
+            <w:proofErr w:type="spellEnd"/>
+            <w:r>
+              <w:t>.</w:t>
             </w:r>
           </w:p>
         </w:tc>
@@ -22966,7 +23863,7 @@
             <w:r>
               <w:t xml:space="preserve"> </w:t>
             </w:r>
-            <w:hyperlink r:id="rId26" w:history="1">
+            <w:hyperlink r:id="rId25" w:history="1">
               <w:r>
                 <w:rPr>
                   <w:rStyle w:val="Lienhypertexte"/>
@@ -22992,28 +23889,37 @@
                 <w:u w:val="single"/>
                 <w:lang w:val="en-GB"/>
               </w:rPr>
-              <w:t>MS Azure</w:t>
-            </w:r>
-            <w:r>
-              <w:rPr>
-                <w:lang w:val="en-GB"/>
-              </w:rPr>
-              <w:t xml:space="preserve"> </w:t>
-            </w:r>
+              <w:t xml:space="preserve">MS </w:t>
+            </w:r>
+            <w:proofErr w:type="gramStart"/>
             <w:r>
               <w:rPr>
                 <w:u w:val="single"/>
                 <w:lang w:val="en-GB"/>
               </w:rPr>
+              <w:t>Azure</w:t>
+            </w:r>
+            <w:r>
+              <w:rPr>
+                <w:lang w:val="en-GB"/>
+              </w:rPr>
+              <w:t xml:space="preserve"> </w:t>
+            </w:r>
+            <w:r>
+              <w:rPr>
+                <w:u w:val="single"/>
+                <w:lang w:val="en-GB"/>
+              </w:rPr>
               <w:t>:</w:t>
             </w:r>
+            <w:proofErr w:type="gramEnd"/>
             <w:r>
               <w:rPr>
                 <w:lang w:val="en-GB"/>
               </w:rPr>
               <w:t xml:space="preserve"> </w:t>
             </w:r>
-            <w:hyperlink r:id="rId27" w:history="1">
+            <w:hyperlink r:id="rId26" w:history="1">
               <w:r>
                 <w:rPr>
                   <w:rStyle w:val="Lienhypertexte"/>
@@ -23061,7 +23967,7 @@
             <w:r>
               <w:t xml:space="preserve"> : </w:t>
             </w:r>
-            <w:hyperlink r:id="rId28" w:history="1">
+            <w:hyperlink r:id="rId27" w:history="1">
               <w:r>
                 <w:rPr>
                   <w:rStyle w:val="Lienhypertexte"/>
@@ -23105,13 +24011,29 @@
             <w:r>
               <w:t xml:space="preserve"> </w:t>
             </w:r>
-            <w:hyperlink r:id="rId29" w:history="1">
+            <w:hyperlink r:id="rId28" w:history="1">
+              <w:proofErr w:type="spellStart"/>
               <w:r>
                 <w:rPr>
                   <w:rStyle w:val="Lienhypertexte"/>
                 </w:rPr>
-                <w:t>Gladinet Triofox</w:t>
+                <w:t>Gladinet</w:t>
               </w:r>
+              <w:proofErr w:type="spellEnd"/>
+              <w:r>
+                <w:rPr>
+                  <w:rStyle w:val="Lienhypertexte"/>
+                </w:rPr>
+                <w:t xml:space="preserve"> </w:t>
+              </w:r>
+              <w:proofErr w:type="spellStart"/>
+              <w:r>
+                <w:rPr>
+                  <w:rStyle w:val="Lienhypertexte"/>
+                </w:rPr>
+                <w:t>Triofox</w:t>
+              </w:r>
+              <w:proofErr w:type="spellEnd"/>
             </w:hyperlink>
           </w:p>
         </w:tc>
@@ -23217,14 +24139,27 @@
       <w:r>
         <w:t xml:space="preserve">Tableau </w:t>
       </w:r>
-      <w:fldSimple w:instr=" SEQ Tableau \* ARABIC ">
-        <w:r>
-          <w:rPr>
-            <w:noProof/>
-          </w:rPr>
-          <w:t>22</w:t>
-        </w:r>
-      </w:fldSimple>
+      <w:r>
+        <w:fldChar w:fldCharType="begin"/>
+      </w:r>
+      <w:r>
+        <w:instrText xml:space="preserve"> SEQ Tableau \* ARABIC </w:instrText>
+      </w:r>
+      <w:r>
+        <w:fldChar w:fldCharType="separate"/>
+      </w:r>
+      <w:r>
+        <w:rPr>
+          <w:noProof/>
+        </w:rPr>
+        <w:t>22</w:t>
+      </w:r>
+      <w:r>
+        <w:rPr>
+          <w:noProof/>
+        </w:rPr>
+        <w:fldChar w:fldCharType="end"/>
+      </w:r>
       <w:r>
         <w:t xml:space="preserve"> : Spécifications techniques du composant "TC-</w:t>
       </w:r>
@@ -23765,13 +24700,15 @@
             <w:r>
               <w:t xml:space="preserve"> </w:t>
             </w:r>
-            <w:hyperlink r:id="rId30" w:history="1">
+            <w:hyperlink r:id="rId29" w:history="1">
+              <w:proofErr w:type="spellStart"/>
               <w:r>
                 <w:rPr>
                   <w:rStyle w:val="Lienhypertexte"/>
                 </w:rPr>
                 <w:t>DocumentDB</w:t>
               </w:r>
+              <w:proofErr w:type="spellEnd"/>
             </w:hyperlink>
             <w:r>
               <w:t xml:space="preserve"> (</w:t>
@@ -23797,29 +24734,39 @@
                 <w:u w:val="single"/>
                 <w:lang w:val="en-GB"/>
               </w:rPr>
-              <w:t>MS Azure</w:t>
-            </w:r>
+              <w:t xml:space="preserve">MS </w:t>
+            </w:r>
+            <w:proofErr w:type="gramStart"/>
             <w:r>
               <w:rPr>
                 <w:u w:val="single"/>
                 <w:lang w:val="en-GB"/>
               </w:rPr>
-              <w:t xml:space="preserve"> </w:t>
+              <w:t>Azure</w:t>
             </w:r>
             <w:r>
               <w:rPr>
                 <w:u w:val="single"/>
                 <w:lang w:val="en-GB"/>
               </w:rPr>
+              <w:t xml:space="preserve"> </w:t>
+            </w:r>
+            <w:r>
+              <w:rPr>
+                <w:u w:val="single"/>
+                <w:lang w:val="en-GB"/>
+              </w:rPr>
               <w:t>:</w:t>
             </w:r>
+            <w:proofErr w:type="gramEnd"/>
             <w:r>
               <w:rPr>
                 <w:lang w:val="en-GB"/>
               </w:rPr>
               <w:t xml:space="preserve"> </w:t>
             </w:r>
-            <w:hyperlink r:id="rId31" w:anchor="overview" w:history="1">
+            <w:hyperlink r:id="rId30" w:anchor="overview" w:history="1">
+              <w:proofErr w:type="spellStart"/>
               <w:r>
                 <w:rPr>
                   <w:rStyle w:val="Lienhypertexte"/>
@@ -23827,6 +24774,7 @@
                 </w:rPr>
                 <w:t>CosmosDB</w:t>
               </w:r>
+              <w:proofErr w:type="spellEnd"/>
             </w:hyperlink>
             <w:r>
               <w:rPr>
@@ -23856,6 +24804,7 @@
               </w:rPr>
               <w:t xml:space="preserve">Cloud </w:t>
             </w:r>
+            <w:proofErr w:type="gramStart"/>
             <w:r>
               <w:rPr>
                 <w:u w:val="single"/>
@@ -23875,13 +24824,14 @@
               </w:rPr>
               <w:t>:</w:t>
             </w:r>
+            <w:proofErr w:type="gramEnd"/>
             <w:r>
               <w:rPr>
                 <w:lang w:val="en-GB"/>
               </w:rPr>
               <w:t xml:space="preserve"> </w:t>
             </w:r>
-            <w:hyperlink r:id="rId32" w:history="1">
+            <w:hyperlink r:id="rId31" w:history="1">
               <w:r>
                 <w:rPr>
                   <w:rStyle w:val="Lienhypertexte"/>
@@ -23979,14 +24929,27 @@
       <w:r>
         <w:t xml:space="preserve">Tableau </w:t>
       </w:r>
-      <w:fldSimple w:instr=" SEQ Tableau \* ARABIC ">
-        <w:r>
-          <w:rPr>
-            <w:noProof/>
-          </w:rPr>
-          <w:t>23</w:t>
-        </w:r>
-      </w:fldSimple>
+      <w:r>
+        <w:fldChar w:fldCharType="begin"/>
+      </w:r>
+      <w:r>
+        <w:instrText xml:space="preserve"> SEQ Tableau \* ARABIC </w:instrText>
+      </w:r>
+      <w:r>
+        <w:fldChar w:fldCharType="separate"/>
+      </w:r>
+      <w:r>
+        <w:rPr>
+          <w:noProof/>
+        </w:rPr>
+        <w:t>23</w:t>
+      </w:r>
+      <w:r>
+        <w:rPr>
+          <w:noProof/>
+        </w:rPr>
+        <w:fldChar w:fldCharType="end"/>
+      </w:r>
       <w:r>
         <w:t xml:space="preserve"> : Spécifications techniques du composant "TC-</w:t>
       </w:r>
@@ -23996,9 +24959,11 @@
       <w:r>
         <w:t xml:space="preserve"> – BDD No SQL - </w:t>
       </w:r>
+      <w:proofErr w:type="spellStart"/>
       <w:r>
         <w:t>Users</w:t>
       </w:r>
+      <w:proofErr w:type="spellEnd"/>
       <w:r>
         <w:t>"</w:t>
       </w:r>
@@ -24393,6 +25358,7 @@
                 <w:lang w:val="en-GB"/>
               </w:rPr>
             </w:pPr>
+            <w:proofErr w:type="gramStart"/>
             <w:r>
               <w:rPr>
                 <w:u w:val="single"/>
@@ -24413,13 +25379,14 @@
               </w:rPr>
               <w:t>:</w:t>
             </w:r>
+            <w:proofErr w:type="gramEnd"/>
             <w:r>
               <w:rPr>
                 <w:lang w:val="en-GB"/>
               </w:rPr>
               <w:t xml:space="preserve"> </w:t>
             </w:r>
-            <w:hyperlink r:id="rId33" w:history="1">
+            <w:hyperlink r:id="rId32" w:history="1">
               <w:r>
                 <w:rPr>
                   <w:rStyle w:val="Lienhypertexte"/>
@@ -24446,12 +25413,20 @@
                 <w:u w:val="single"/>
                 <w:lang w:val="en-GB"/>
               </w:rPr>
-              <w:t>MS Azure</w:t>
-            </w:r>
-            <w:r>
-              <w:rPr>
+              <w:t xml:space="preserve">MS </w:t>
+            </w:r>
+            <w:proofErr w:type="gramStart"/>
+            <w:r>
+              <w:rPr>
+                <w:u w:val="single"/>
                 <w:lang w:val="en-GB"/>
               </w:rPr>
+              <w:t>Azure</w:t>
+            </w:r>
+            <w:r>
+              <w:rPr>
+                <w:lang w:val="en-GB"/>
+              </w:rPr>
               <w:t xml:space="preserve"> </w:t>
             </w:r>
             <w:r>
@@ -24460,13 +25435,14 @@
               </w:rPr>
               <w:t>:</w:t>
             </w:r>
+            <w:proofErr w:type="gramEnd"/>
             <w:r>
               <w:rPr>
                 <w:lang w:val="en-GB"/>
               </w:rPr>
               <w:t xml:space="preserve"> </w:t>
             </w:r>
-            <w:hyperlink r:id="rId34" w:history="1">
+            <w:hyperlink r:id="rId33" w:history="1">
               <w:r>
                 <w:rPr>
                   <w:rStyle w:val="Lienhypertexte"/>
@@ -24497,6 +25473,7 @@
               </w:rPr>
               <w:t xml:space="preserve">Cloud </w:t>
             </w:r>
+            <w:proofErr w:type="gramStart"/>
             <w:r>
               <w:rPr>
                 <w:u w:val="single"/>
@@ -24512,13 +25489,14 @@
               </w:rPr>
               <w:t>:</w:t>
             </w:r>
+            <w:proofErr w:type="gramEnd"/>
             <w:r>
               <w:rPr>
                 <w:lang w:val="en-GB"/>
               </w:rPr>
               <w:t xml:space="preserve"> </w:t>
             </w:r>
-            <w:hyperlink r:id="rId35" w:history="1">
+            <w:hyperlink r:id="rId34" w:history="1">
               <w:r>
                 <w:rPr>
                   <w:rStyle w:val="Lienhypertexte"/>
@@ -24601,14 +25579,27 @@
       <w:r>
         <w:t xml:space="preserve">Tableau </w:t>
       </w:r>
-      <w:fldSimple w:instr=" SEQ Tableau \* ARABIC ">
-        <w:r>
-          <w:rPr>
-            <w:noProof/>
-          </w:rPr>
-          <w:t>24</w:t>
-        </w:r>
-      </w:fldSimple>
+      <w:r>
+        <w:fldChar w:fldCharType="begin"/>
+      </w:r>
+      <w:r>
+        <w:instrText xml:space="preserve"> SEQ Tableau \* ARABIC </w:instrText>
+      </w:r>
+      <w:r>
+        <w:fldChar w:fldCharType="separate"/>
+      </w:r>
+      <w:r>
+        <w:rPr>
+          <w:noProof/>
+        </w:rPr>
+        <w:t>24</w:t>
+      </w:r>
+      <w:r>
+        <w:rPr>
+          <w:noProof/>
+        </w:rPr>
+        <w:fldChar w:fldCharType="end"/>
+      </w:r>
       <w:r>
         <w:t xml:space="preserve"> : Spécifications techniques du composant "TC</w:t>
       </w:r>
@@ -24993,12 +25984,21 @@
               </w:rPr>
               <w:t xml:space="preserve"> </w:t>
             </w:r>
+            <w:proofErr w:type="spellStart"/>
             <w:r>
               <w:rPr>
                 <w:i/>
                 <w:iCs/>
               </w:rPr>
-              <w:t xml:space="preserve">front-end </w:t>
+              <w:t>front-end</w:t>
+            </w:r>
+            <w:proofErr w:type="spellEnd"/>
+            <w:r>
+              <w:rPr>
+                <w:i/>
+                <w:iCs/>
+              </w:rPr>
+              <w:t xml:space="preserve"> </w:t>
             </w:r>
             <w:r>
               <w:rPr>
@@ -25074,6 +26074,7 @@
                 <w:lang w:val="en-GB"/>
               </w:rPr>
             </w:pPr>
+            <w:proofErr w:type="gramStart"/>
             <w:r>
               <w:rPr>
                 <w:u w:val="single"/>
@@ -25094,13 +26095,14 @@
               </w:rPr>
               <w:t>:</w:t>
             </w:r>
+            <w:proofErr w:type="gramEnd"/>
             <w:r>
               <w:rPr>
                 <w:lang w:val="en-GB"/>
               </w:rPr>
               <w:t xml:space="preserve"> </w:t>
             </w:r>
-            <w:hyperlink r:id="rId36" w:history="1">
+            <w:hyperlink r:id="rId35" w:history="1">
               <w:r>
                 <w:rPr>
                   <w:rStyle w:val="Lienhypertexte"/>
@@ -25127,12 +26129,20 @@
                 <w:u w:val="single"/>
                 <w:lang w:val="en-GB"/>
               </w:rPr>
-              <w:t>MS Azure</w:t>
-            </w:r>
-            <w:r>
-              <w:rPr>
+              <w:t xml:space="preserve">MS </w:t>
+            </w:r>
+            <w:proofErr w:type="gramStart"/>
+            <w:r>
+              <w:rPr>
+                <w:u w:val="single"/>
                 <w:lang w:val="en-GB"/>
               </w:rPr>
+              <w:t>Azure</w:t>
+            </w:r>
+            <w:r>
+              <w:rPr>
+                <w:lang w:val="en-GB"/>
+              </w:rPr>
               <w:t xml:space="preserve"> </w:t>
             </w:r>
             <w:r>
@@ -25141,13 +26151,14 @@
               </w:rPr>
               <w:t>:</w:t>
             </w:r>
+            <w:proofErr w:type="gramEnd"/>
             <w:r>
               <w:rPr>
                 <w:lang w:val="en-GB"/>
               </w:rPr>
               <w:t xml:space="preserve"> </w:t>
             </w:r>
-            <w:hyperlink r:id="rId37" w:history="1">
+            <w:hyperlink r:id="rId36" w:history="1">
               <w:r>
                 <w:rPr>
                   <w:rStyle w:val="Lienhypertexte"/>
@@ -25160,7 +26171,21 @@
               <w:rPr>
                 <w:lang w:val="en-GB"/>
               </w:rPr>
-              <w:t xml:space="preserve"> (Basé sur Docker) </w:t>
+              <w:t xml:space="preserve"> (</w:t>
+            </w:r>
+            <w:proofErr w:type="spellStart"/>
+            <w:r>
+              <w:rPr>
+                <w:lang w:val="en-GB"/>
+              </w:rPr>
+              <w:t>Basé</w:t>
+            </w:r>
+            <w:proofErr w:type="spellEnd"/>
+            <w:r>
+              <w:rPr>
+                <w:lang w:val="en-GB"/>
+              </w:rPr>
+              <w:t xml:space="preserve"> sur Docker) </w:t>
             </w:r>
           </w:p>
           <w:p>
@@ -25180,6 +26205,7 @@
               </w:rPr>
               <w:t xml:space="preserve">Cloud </w:t>
             </w:r>
+            <w:proofErr w:type="gramStart"/>
             <w:r>
               <w:rPr>
                 <w:u w:val="single"/>
@@ -25195,13 +26221,14 @@
               </w:rPr>
               <w:t>:</w:t>
             </w:r>
+            <w:proofErr w:type="gramEnd"/>
             <w:r>
               <w:rPr>
                 <w:lang w:val="en-GB"/>
               </w:rPr>
               <w:t xml:space="preserve"> </w:t>
             </w:r>
-            <w:hyperlink r:id="rId38" w:history="1">
+            <w:hyperlink r:id="rId37" w:history="1">
               <w:r>
                 <w:rPr>
                   <w:rStyle w:val="Lienhypertexte"/>
@@ -25287,14 +26314,27 @@
       <w:r>
         <w:t xml:space="preserve">Tableau </w:t>
       </w:r>
-      <w:fldSimple w:instr=" SEQ Tableau \* ARABIC ">
-        <w:r>
-          <w:rPr>
-            <w:noProof/>
-          </w:rPr>
-          <w:t>25</w:t>
-        </w:r>
-      </w:fldSimple>
+      <w:r>
+        <w:fldChar w:fldCharType="begin"/>
+      </w:r>
+      <w:r>
+        <w:instrText xml:space="preserve"> SEQ Tableau \* ARABIC </w:instrText>
+      </w:r>
+      <w:r>
+        <w:fldChar w:fldCharType="separate"/>
+      </w:r>
+      <w:r>
+        <w:rPr>
+          <w:noProof/>
+        </w:rPr>
+        <w:t>25</w:t>
+      </w:r>
+      <w:r>
+        <w:rPr>
+          <w:noProof/>
+        </w:rPr>
+        <w:fldChar w:fldCharType="end"/>
+      </w:r>
       <w:r>
         <w:t xml:space="preserve"> : Spécifications techniques du composant "TC</w:t>
       </w:r>
@@ -25576,11 +26616,16 @@
               <w:jc w:val="both"/>
             </w:pPr>
             <w:r>
-              <w:t>Conteneurs d’application (micro-services) délivrant le back-en</w:t>
+              <w:t xml:space="preserve">Conteneurs d’application (micro-services) délivrant le </w:t>
+            </w:r>
+            <w:proofErr w:type="spellStart"/>
+            <w:r>
+              <w:t>back-en</w:t>
             </w:r>
             <w:r>
               <w:t>d</w:t>
             </w:r>
+            <w:proofErr w:type="spellEnd"/>
             <w:r>
               <w:t xml:space="preserve"> de la solution SCS GED.</w:t>
             </w:r>
@@ -25728,6 +26773,7 @@
                 <w:lang w:val="en-GB"/>
               </w:rPr>
             </w:pPr>
+            <w:proofErr w:type="gramStart"/>
             <w:r>
               <w:rPr>
                 <w:u w:val="single"/>
@@ -25748,13 +26794,14 @@
               </w:rPr>
               <w:t>:</w:t>
             </w:r>
+            <w:proofErr w:type="gramEnd"/>
             <w:r>
               <w:rPr>
                 <w:lang w:val="en-GB"/>
               </w:rPr>
               <w:t xml:space="preserve"> </w:t>
             </w:r>
-            <w:hyperlink r:id="rId39" w:history="1">
+            <w:hyperlink r:id="rId38" w:history="1">
               <w:r>
                 <w:rPr>
                   <w:rStyle w:val="Lienhypertexte"/>
@@ -25788,7 +26835,7 @@
             <w:r>
               <w:t xml:space="preserve"> </w:t>
             </w:r>
-            <w:hyperlink r:id="rId40" w:anchor="overview" w:history="1">
+            <w:hyperlink r:id="rId39" w:anchor="overview" w:history="1">
               <w:r>
                 <w:rPr>
                   <w:rStyle w:val="Lienhypertexte"/>
@@ -25818,6 +26865,7 @@
               </w:rPr>
               <w:t xml:space="preserve">Cloud </w:t>
             </w:r>
+            <w:proofErr w:type="gramStart"/>
             <w:r>
               <w:rPr>
                 <w:u w:val="single"/>
@@ -25833,13 +26881,14 @@
               </w:rPr>
               <w:t>:</w:t>
             </w:r>
+            <w:proofErr w:type="gramEnd"/>
             <w:r>
               <w:rPr>
                 <w:lang w:val="en-GB"/>
               </w:rPr>
               <w:t xml:space="preserve"> </w:t>
             </w:r>
-            <w:hyperlink r:id="rId41" w:history="1">
+            <w:hyperlink r:id="rId40" w:history="1">
               <w:r>
                 <w:rPr>
                   <w:rStyle w:val="Lienhypertexte"/>
@@ -25925,14 +26974,27 @@
       <w:r>
         <w:t xml:space="preserve">Tableau </w:t>
       </w:r>
-      <w:fldSimple w:instr=" SEQ Tableau \* ARABIC ">
-        <w:r>
-          <w:rPr>
-            <w:noProof/>
-          </w:rPr>
-          <w:t>26</w:t>
-        </w:r>
-      </w:fldSimple>
+      <w:r>
+        <w:fldChar w:fldCharType="begin"/>
+      </w:r>
+      <w:r>
+        <w:instrText xml:space="preserve"> SEQ Tableau \* ARABIC </w:instrText>
+      </w:r>
+      <w:r>
+        <w:fldChar w:fldCharType="separate"/>
+      </w:r>
+      <w:r>
+        <w:rPr>
+          <w:noProof/>
+        </w:rPr>
+        <w:t>26</w:t>
+      </w:r>
+      <w:r>
+        <w:rPr>
+          <w:noProof/>
+        </w:rPr>
+        <w:fldChar w:fldCharType="end"/>
+      </w:r>
       <w:r>
         <w:t xml:space="preserve"> : Spécifications techniques du composant "TC-</w:t>
       </w:r>
@@ -26428,13 +27490,15 @@
             <w:r>
               <w:t xml:space="preserve"> </w:t>
             </w:r>
-            <w:hyperlink r:id="rId42" w:history="1">
+            <w:hyperlink r:id="rId41" w:history="1">
+              <w:proofErr w:type="spellStart"/>
               <w:r>
                 <w:rPr>
                   <w:rStyle w:val="Lienhypertexte"/>
                 </w:rPr>
                 <w:t>DocumentDB</w:t>
               </w:r>
+              <w:proofErr w:type="spellEnd"/>
             </w:hyperlink>
             <w:r>
               <w:t xml:space="preserve"> </w:t>
@@ -26457,29 +27521,39 @@
                 <w:u w:val="single"/>
                 <w:lang w:val="en-GB"/>
               </w:rPr>
-              <w:t>MS Azure</w:t>
-            </w:r>
+              <w:t xml:space="preserve">MS </w:t>
+            </w:r>
+            <w:proofErr w:type="gramStart"/>
             <w:r>
               <w:rPr>
                 <w:u w:val="single"/>
                 <w:lang w:val="en-GB"/>
               </w:rPr>
-              <w:t xml:space="preserve"> </w:t>
+              <w:t>Azure</w:t>
             </w:r>
             <w:r>
               <w:rPr>
                 <w:u w:val="single"/>
                 <w:lang w:val="en-GB"/>
               </w:rPr>
+              <w:t xml:space="preserve"> </w:t>
+            </w:r>
+            <w:r>
+              <w:rPr>
+                <w:u w:val="single"/>
+                <w:lang w:val="en-GB"/>
+              </w:rPr>
               <w:t>:</w:t>
             </w:r>
+            <w:proofErr w:type="gramEnd"/>
             <w:r>
               <w:rPr>
                 <w:lang w:val="en-GB"/>
               </w:rPr>
               <w:t xml:space="preserve"> </w:t>
             </w:r>
-            <w:hyperlink r:id="rId43" w:anchor="overview" w:history="1">
+            <w:hyperlink r:id="rId42" w:anchor="overview" w:history="1">
+              <w:proofErr w:type="spellStart"/>
               <w:r>
                 <w:rPr>
                   <w:rStyle w:val="Lienhypertexte"/>
@@ -26487,6 +27561,7 @@
                 </w:rPr>
                 <w:t>CosmosDB</w:t>
               </w:r>
+              <w:proofErr w:type="spellEnd"/>
             </w:hyperlink>
             <w:r>
               <w:rPr>
@@ -26516,6 +27591,7 @@
               </w:rPr>
               <w:t xml:space="preserve">Cloud </w:t>
             </w:r>
+            <w:proofErr w:type="gramStart"/>
             <w:r>
               <w:rPr>
                 <w:u w:val="single"/>
@@ -26535,13 +27611,14 @@
               </w:rPr>
               <w:t>:</w:t>
             </w:r>
+            <w:proofErr w:type="gramEnd"/>
             <w:r>
               <w:rPr>
                 <w:lang w:val="en-GB"/>
               </w:rPr>
               <w:t xml:space="preserve"> </w:t>
             </w:r>
-            <w:hyperlink r:id="rId44" w:history="1">
+            <w:hyperlink r:id="rId43" w:history="1">
               <w:r>
                 <w:rPr>
                   <w:rStyle w:val="Lienhypertexte"/>
@@ -26627,14 +27704,27 @@
       <w:r>
         <w:t xml:space="preserve">Tableau </w:t>
       </w:r>
-      <w:fldSimple w:instr=" SEQ Tableau \* ARABIC ">
-        <w:r>
-          <w:rPr>
-            <w:noProof/>
-          </w:rPr>
-          <w:t>27</w:t>
-        </w:r>
-      </w:fldSimple>
+      <w:r>
+        <w:fldChar w:fldCharType="begin"/>
+      </w:r>
+      <w:r>
+        <w:instrText xml:space="preserve"> SEQ Tableau \* ARABIC </w:instrText>
+      </w:r>
+      <w:r>
+        <w:fldChar w:fldCharType="separate"/>
+      </w:r>
+      <w:r>
+        <w:rPr>
+          <w:noProof/>
+        </w:rPr>
+        <w:t>27</w:t>
+      </w:r>
+      <w:r>
+        <w:rPr>
+          <w:noProof/>
+        </w:rPr>
+        <w:fldChar w:fldCharType="end"/>
+      </w:r>
       <w:r>
         <w:t xml:space="preserve"> : Spécifications techniques du composant "TC-</w:t>
       </w:r>
@@ -26655,9 +27745,9 @@
     <w:p>
       <w:pPr>
         <w:sectPr>
-          <w:headerReference w:type="default" r:id="rId45"/>
-          <w:footerReference w:type="default" r:id="rId46"/>
-          <w:footerReference w:type="first" r:id="rId47"/>
+          <w:headerReference w:type="default" r:id="rId44"/>
+          <w:footerReference w:type="default" r:id="rId45"/>
+          <w:footerReference w:type="first" r:id="rId46"/>
           <w:pgSz w:w="12240" w:h="15840"/>
           <w:pgMar w:top="1440" w:right="1440" w:bottom="1440" w:left="1440" w:header="720" w:footer="720" w:gutter="0"/>
           <w:cols w:space="720"/>
@@ -26720,7 +27810,7 @@
                     </pic:cNvPicPr>
                   </pic:nvPicPr>
                   <pic:blipFill>
-                    <a:blip r:embed="rId48" cstate="print">
+                    <a:blip r:embed="rId47" cstate="print">
                       <a:extLst>
                         <a:ext uri="{28A0092B-C50C-407E-A947-70E740481C1C}">
                           <a14:useLocalDpi xmlns:a14="http://schemas.microsoft.com/office/drawing/2010/main" val="0"/>
@@ -26757,7 +27847,7 @@
         <w:pStyle w:val="Lgende"/>
         <w:jc w:val="center"/>
         <w:sectPr>
-          <w:headerReference w:type="first" r:id="rId49"/>
+          <w:headerReference w:type="first" r:id="rId48"/>
           <w:pgSz w:w="15840" w:h="12240" w:orient="landscape"/>
           <w:pgMar w:top="454" w:right="720" w:bottom="720" w:left="1418" w:header="57" w:footer="57" w:gutter="0"/>
           <w:cols w:space="720"/>
@@ -26769,14 +27859,27 @@
       <w:r>
         <w:t xml:space="preserve">Figure </w:t>
       </w:r>
-      <w:fldSimple w:instr=" SEQ Figure \* ARABIC ">
-        <w:r>
-          <w:rPr>
-            <w:noProof/>
-          </w:rPr>
-          <w:t>2</w:t>
-        </w:r>
-      </w:fldSimple>
+      <w:r>
+        <w:fldChar w:fldCharType="begin"/>
+      </w:r>
+      <w:r>
+        <w:instrText xml:space="preserve"> SEQ Figure \* ARABIC </w:instrText>
+      </w:r>
+      <w:r>
+        <w:fldChar w:fldCharType="separate"/>
+      </w:r>
+      <w:r>
+        <w:rPr>
+          <w:noProof/>
+        </w:rPr>
+        <w:t>2</w:t>
+      </w:r>
+      <w:r>
+        <w:rPr>
+          <w:noProof/>
+        </w:rPr>
+        <w:fldChar w:fldCharType="end"/>
+      </w:r>
       <w:r>
         <w:t xml:space="preserve"> : Vue globale de l'implémentation de l'architecture de la solution SCS GED (HD)</w:t>
       </w:r>
@@ -26786,10 +27889,10 @@
       <w:pPr>
         <w:pStyle w:val="Titre2"/>
       </w:pPr>
-      <w:bookmarkStart w:id="99" w:name="_Toc106172415"/>
+      <w:bookmarkStart w:id="99" w:name="_Alternative_au_SC-7"/>
       <w:bookmarkStart w:id="100" w:name="_Toc106635382"/>
-      <w:bookmarkStart w:id="101" w:name="_Alternative_au_SC-7"/>
-      <w:bookmarkEnd w:id="101"/>
+      <w:bookmarkStart w:id="101" w:name="_Toc106172415"/>
+      <w:bookmarkEnd w:id="99"/>
       <w:r>
         <w:lastRenderedPageBreak/>
         <w:t>Alternative au SC-7 « Document Management Service »</w:t>
@@ -26819,7 +27922,15 @@
         <w:jc w:val="both"/>
       </w:pPr>
       <w:r>
-        <w:t xml:space="preserve">GIT dispose de l’ensemble des mécanismes et des fonctionnalités permettant une gestion efficace de nombreuses versions d’un même document tout en permettant, notamment dans le cadre des documents LaTex, de pouvoir collaborer à plusieurs tout en fusionnant les différentes modifications. </w:t>
+        <w:t xml:space="preserve">GIT dispose de l’ensemble des mécanismes et des fonctionnalités permettant une gestion efficace de nombreuses versions d’un même document tout en permettant, notamment dans le cadre des documents </w:t>
+      </w:r>
+      <w:proofErr w:type="spellStart"/>
+      <w:r>
+        <w:t>LaTex</w:t>
+      </w:r>
+      <w:proofErr w:type="spellEnd"/>
+      <w:r>
+        <w:t xml:space="preserve">, de pouvoir collaborer à plusieurs tout en fusionnant les différentes modifications. </w:t>
       </w:r>
     </w:p>
     <w:p>
@@ -26868,7 +27979,7 @@
                     </pic:cNvPicPr>
                   </pic:nvPicPr>
                   <pic:blipFill>
-                    <a:blip r:embed="rId50">
+                    <a:blip r:embed="rId49">
                       <a:extLst>
                         <a:ext uri="{28A0092B-C50C-407E-A947-70E740481C1C}">
                           <a14:useLocalDpi xmlns:a14="http://schemas.microsoft.com/office/drawing/2010/main" val="0"/>
@@ -26909,16 +28020,37 @@
       <w:r>
         <w:t xml:space="preserve">Figure </w:t>
       </w:r>
-      <w:fldSimple w:instr=" SEQ Figure \* ARABIC ">
-        <w:r>
-          <w:rPr>
-            <w:noProof/>
-          </w:rPr>
-          <w:t>3</w:t>
-        </w:r>
-      </w:fldSimple>
-      <w:r>
-        <w:t xml:space="preserve"> : Diagramme d'intégration de GIT dans l'architecture de la plateforme GED (Pototype)</w:t>
+      <w:r>
+        <w:fldChar w:fldCharType="begin"/>
+      </w:r>
+      <w:r>
+        <w:instrText xml:space="preserve"> SEQ Figure \* ARABIC </w:instrText>
+      </w:r>
+      <w:r>
+        <w:fldChar w:fldCharType="separate"/>
+      </w:r>
+      <w:r>
+        <w:rPr>
+          <w:noProof/>
+        </w:rPr>
+        <w:t>3</w:t>
+      </w:r>
+      <w:r>
+        <w:rPr>
+          <w:noProof/>
+        </w:rPr>
+        <w:fldChar w:fldCharType="end"/>
+      </w:r>
+      <w:r>
+        <w:t xml:space="preserve"> : Diagramme d'intégration de GIT dans l'architecture de la plateforme GED (</w:t>
+      </w:r>
+      <w:proofErr w:type="spellStart"/>
+      <w:r>
+        <w:t>Pototype</w:t>
+      </w:r>
+      <w:proofErr w:type="spellEnd"/>
+      <w:r>
+        <w:t>)</w:t>
       </w:r>
       <w:bookmarkEnd w:id="102"/>
     </w:p>
@@ -26951,7 +28083,7 @@
         <w:lastRenderedPageBreak/>
         <w:t>TABLES DES RÉFÉRENCES</w:t>
       </w:r>
-      <w:bookmarkEnd w:id="99"/>
+      <w:bookmarkEnd w:id="101"/>
       <w:bookmarkEnd w:id="103"/>
     </w:p>
     <w:p>
@@ -26960,15 +28092,15 @@
       </w:pPr>
       <w:bookmarkStart w:id="104" w:name="_Toc106172416"/>
       <w:bookmarkStart w:id="105" w:name="_Toc106172462"/>
-      <w:bookmarkStart w:id="106" w:name="_Toc78113520"/>
-      <w:bookmarkStart w:id="107" w:name="_Toc106635384"/>
-      <w:bookmarkEnd w:id="10"/>
+      <w:bookmarkStart w:id="106" w:name="_Toc106635384"/>
+      <w:bookmarkStart w:id="107" w:name="_Toc78113520"/>
+      <w:bookmarkEnd w:id="11"/>
       <w:r>
         <w:t>Figures</w:t>
       </w:r>
       <w:bookmarkEnd w:id="104"/>
       <w:bookmarkEnd w:id="105"/>
-      <w:bookmarkEnd w:id="107"/>
+      <w:bookmarkEnd w:id="106"/>
     </w:p>
     <w:p>
       <w:pPr>
@@ -27283,7 +28415,7 @@
       <w:r>
         <w:t>Tableaux</w:t>
       </w:r>
-      <w:bookmarkEnd w:id="106"/>
+      <w:bookmarkEnd w:id="107"/>
       <w:bookmarkEnd w:id="108"/>
       <w:bookmarkEnd w:id="109"/>
       <w:bookmarkEnd w:id="110"/>
@@ -29681,7 +30813,7 @@
 </file>
 
 <file path=word/endnotes.xml><?xml version="1.0" encoding="utf-8"?>
-<w:endnotes xmlns:wpc="http://schemas.microsoft.com/office/word/2010/wordprocessingCanvas" xmlns:cx="http://schemas.microsoft.com/office/drawing/2014/chartex" xmlns:cx1="http://schemas.microsoft.com/office/drawing/2015/9/8/chartex" xmlns:cx2="http://schemas.microsoft.com/office/drawing/2015/10/21/chartex" xmlns:cx3="http://schemas.microsoft.com/office/drawing/2016/5/9/chartex" xmlns:cx4="http://schemas.microsoft.com/office/drawing/2016/5/10/chartex" xmlns:cx5="http://schemas.microsoft.com/office/drawing/2016/5/11/chartex" xmlns:cx6="http://schemas.microsoft.com/office/drawing/2016/5/12/chartex" xmlns:cx7="http://schemas.microsoft.com/office/drawing/2016/5/13/chartex" xmlns:cx8="http://schemas.microsoft.com/office/drawing/2016/5/14/chartex" xmlns:mc="http://schemas.openxmlformats.org/markup-compatibility/2006" xmlns:aink="http://schemas.microsoft.com/office/drawing/2016/ink" xmlns:am3d="http://schemas.microsoft.com/office/drawing/2017/model3d" xmlns:o="urn:schemas-microsoft-com:office:office" xmlns:oel="http://schemas.microsoft.com/office/2019/extlst" xmlns:r="http://schemas.openxmlformats.org/officeDocument/2006/relationships" xmlns:m="http://schemas.openxmlformats.org/officeDocument/2006/math" xmlns:v="urn:schemas-microsoft-com:vml" xmlns:wp14="http://schemas.microsoft.com/office/word/2010/wordprocessingDrawing" xmlns:wp="http://schemas.openxmlformats.org/drawingml/2006/wordprocessingDrawing" xmlns:w10="urn:schemas-microsoft-com:office:word" xmlns:w="http://schemas.openxmlformats.org/wordprocessingml/2006/main" xmlns:w14="http://schemas.microsoft.com/office/word/2010/wordml" xmlns:w15="http://schemas.microsoft.com/office/word/2012/wordml" xmlns:w16cex="http://schemas.microsoft.com/office/word/2018/wordml/cex" xmlns:w16cid="http://schemas.microsoft.com/office/word/2016/wordml/cid" xmlns:w16="http://schemas.microsoft.com/office/word/2018/wordml" xmlns:w16sdtdh="http://schemas.microsoft.com/office/word/2020/wordml/sdtdatahash" xmlns:w16se="http://schemas.microsoft.com/office/word/2015/wordml/symex" xmlns:wpg="http://schemas.microsoft.com/office/word/2010/wordprocessingGroup" xmlns:wpi="http://schemas.microsoft.com/office/word/2010/wordprocessingInk" xmlns:wne="http://schemas.microsoft.com/office/word/2006/wordml" xmlns:wps="http://schemas.microsoft.com/office/word/2010/wordprocessingShape" mc:Ignorable="w14 w15 w16se w16cid w16 w16cex w16sdtdh wp14">
+<w:endnotes xmlns:wpc="http://schemas.microsoft.com/office/word/2010/wordprocessingCanvas" xmlns:cx="http://schemas.microsoft.com/office/drawing/2014/chartex" xmlns:cx1="http://schemas.microsoft.com/office/drawing/2015/9/8/chartex" xmlns:cx2="http://schemas.microsoft.com/office/drawing/2015/10/21/chartex" xmlns:cx3="http://schemas.microsoft.com/office/drawing/2016/5/9/chartex" xmlns:cx4="http://schemas.microsoft.com/office/drawing/2016/5/10/chartex" xmlns:cx5="http://schemas.microsoft.com/office/drawing/2016/5/11/chartex" xmlns:cx6="http://schemas.microsoft.com/office/drawing/2016/5/12/chartex" xmlns:cx7="http://schemas.microsoft.com/office/drawing/2016/5/13/chartex" xmlns:cx8="http://schemas.microsoft.com/office/drawing/2016/5/14/chartex" xmlns:mc="http://schemas.openxmlformats.org/markup-compatibility/2006" xmlns:aink="http://schemas.microsoft.com/office/drawing/2016/ink" xmlns:am3d="http://schemas.microsoft.com/office/drawing/2017/model3d" xmlns:o="urn:schemas-microsoft-com:office:office" xmlns:r="http://schemas.openxmlformats.org/officeDocument/2006/relationships" xmlns:m="http://schemas.openxmlformats.org/officeDocument/2006/math" xmlns:v="urn:schemas-microsoft-com:vml" xmlns:wp14="http://schemas.microsoft.com/office/word/2010/wordprocessingDrawing" xmlns:wp="http://schemas.openxmlformats.org/drawingml/2006/wordprocessingDrawing" xmlns:w10="urn:schemas-microsoft-com:office:word" xmlns:w="http://schemas.openxmlformats.org/wordprocessingml/2006/main" xmlns:w14="http://schemas.microsoft.com/office/word/2010/wordml" xmlns:w15="http://schemas.microsoft.com/office/word/2012/wordml" xmlns:w16cex="http://schemas.microsoft.com/office/word/2018/wordml/cex" xmlns:w16cid="http://schemas.microsoft.com/office/word/2016/wordml/cid" xmlns:w16="http://schemas.microsoft.com/office/word/2018/wordml" xmlns:w16sdtdh="http://schemas.microsoft.com/office/word/2020/wordml/sdtdatahash" xmlns:w16se="http://schemas.microsoft.com/office/word/2015/wordml/symex" xmlns:wpg="http://schemas.microsoft.com/office/word/2010/wordprocessingGroup" xmlns:wpi="http://schemas.microsoft.com/office/word/2010/wordprocessingInk" xmlns:wne="http://schemas.microsoft.com/office/word/2006/wordml" xmlns:wps="http://schemas.microsoft.com/office/word/2010/wordprocessingShape" mc:Ignorable="w14 w15 w16se w16cid w16 w16cex w16sdtdh wp14">
   <w:endnote w:type="separator" w:id="-1">
     <w:p>
       <w:pPr>
@@ -29706,7 +30838,7 @@
 </file>
 
 <file path=word/footer1.xml><?xml version="1.0" encoding="utf-8"?>
-<w:ftr xmlns:wpc="http://schemas.microsoft.com/office/word/2010/wordprocessingCanvas" xmlns:cx="http://schemas.microsoft.com/office/drawing/2014/chartex" xmlns:cx1="http://schemas.microsoft.com/office/drawing/2015/9/8/chartex" xmlns:cx2="http://schemas.microsoft.com/office/drawing/2015/10/21/chartex" xmlns:cx3="http://schemas.microsoft.com/office/drawing/2016/5/9/chartex" xmlns:cx4="http://schemas.microsoft.com/office/drawing/2016/5/10/chartex" xmlns:cx5="http://schemas.microsoft.com/office/drawing/2016/5/11/chartex" xmlns:cx6="http://schemas.microsoft.com/office/drawing/2016/5/12/chartex" xmlns:cx7="http://schemas.microsoft.com/office/drawing/2016/5/13/chartex" xmlns:cx8="http://schemas.microsoft.com/office/drawing/2016/5/14/chartex" xmlns:mc="http://schemas.openxmlformats.org/markup-compatibility/2006" xmlns:aink="http://schemas.microsoft.com/office/drawing/2016/ink" xmlns:am3d="http://schemas.microsoft.com/office/drawing/2017/model3d" xmlns:o="urn:schemas-microsoft-com:office:office" xmlns:oel="http://schemas.microsoft.com/office/2019/extlst" xmlns:r="http://schemas.openxmlformats.org/officeDocument/2006/relationships" xmlns:m="http://schemas.openxmlformats.org/officeDocument/2006/math" xmlns:v="urn:schemas-microsoft-com:vml" xmlns:wp14="http://schemas.microsoft.com/office/word/2010/wordprocessingDrawing" xmlns:wp="http://schemas.openxmlformats.org/drawingml/2006/wordprocessingDrawing" xmlns:w10="urn:schemas-microsoft-com:office:word" xmlns:w="http://schemas.openxmlformats.org/wordprocessingml/2006/main" xmlns:w14="http://schemas.microsoft.com/office/word/2010/wordml" xmlns:w15="http://schemas.microsoft.com/office/word/2012/wordml" xmlns:w16cex="http://schemas.microsoft.com/office/word/2018/wordml/cex" xmlns:w16cid="http://schemas.microsoft.com/office/word/2016/wordml/cid" xmlns:w16="http://schemas.microsoft.com/office/word/2018/wordml" xmlns:w16sdtdh="http://schemas.microsoft.com/office/word/2020/wordml/sdtdatahash" xmlns:w16se="http://schemas.microsoft.com/office/word/2015/wordml/symex" xmlns:wpg="http://schemas.microsoft.com/office/word/2010/wordprocessingGroup" xmlns:wpi="http://schemas.microsoft.com/office/word/2010/wordprocessingInk" xmlns:wne="http://schemas.microsoft.com/office/word/2006/wordml" xmlns:wps="http://schemas.microsoft.com/office/word/2010/wordprocessingShape" mc:Ignorable="w14 w15 w16se w16cid w16 w16cex w16sdtdh wp14">
+<w:ftr xmlns:wpc="http://schemas.microsoft.com/office/word/2010/wordprocessingCanvas" xmlns:cx="http://schemas.microsoft.com/office/drawing/2014/chartex" xmlns:cx1="http://schemas.microsoft.com/office/drawing/2015/9/8/chartex" xmlns:cx2="http://schemas.microsoft.com/office/drawing/2015/10/21/chartex" xmlns:cx3="http://schemas.microsoft.com/office/drawing/2016/5/9/chartex" xmlns:cx4="http://schemas.microsoft.com/office/drawing/2016/5/10/chartex" xmlns:cx5="http://schemas.microsoft.com/office/drawing/2016/5/11/chartex" xmlns:cx6="http://schemas.microsoft.com/office/drawing/2016/5/12/chartex" xmlns:cx7="http://schemas.microsoft.com/office/drawing/2016/5/13/chartex" xmlns:cx8="http://schemas.microsoft.com/office/drawing/2016/5/14/chartex" xmlns:mc="http://schemas.openxmlformats.org/markup-compatibility/2006" xmlns:aink="http://schemas.microsoft.com/office/drawing/2016/ink" xmlns:am3d="http://schemas.microsoft.com/office/drawing/2017/model3d" xmlns:o="urn:schemas-microsoft-com:office:office" xmlns:r="http://schemas.openxmlformats.org/officeDocument/2006/relationships" xmlns:m="http://schemas.openxmlformats.org/officeDocument/2006/math" xmlns:v="urn:schemas-microsoft-com:vml" xmlns:wp14="http://schemas.microsoft.com/office/word/2010/wordprocessingDrawing" xmlns:wp="http://schemas.openxmlformats.org/drawingml/2006/wordprocessingDrawing" xmlns:w10="urn:schemas-microsoft-com:office:word" xmlns:w="http://schemas.openxmlformats.org/wordprocessingml/2006/main" xmlns:w14="http://schemas.microsoft.com/office/word/2010/wordml" xmlns:w15="http://schemas.microsoft.com/office/word/2012/wordml" xmlns:w16cex="http://schemas.microsoft.com/office/word/2018/wordml/cex" xmlns:w16cid="http://schemas.microsoft.com/office/word/2016/wordml/cid" xmlns:w16="http://schemas.microsoft.com/office/word/2018/wordml" xmlns:w16sdtdh="http://schemas.microsoft.com/office/word/2020/wordml/sdtdatahash" xmlns:w16se="http://schemas.microsoft.com/office/word/2015/wordml/symex" xmlns:wpg="http://schemas.microsoft.com/office/word/2010/wordprocessingGroup" xmlns:wpi="http://schemas.microsoft.com/office/word/2010/wordprocessingInk" xmlns:wne="http://schemas.microsoft.com/office/word/2006/wordml" xmlns:wps="http://schemas.microsoft.com/office/word/2010/wordprocessingShape" mc:Ignorable="w14 w15 w16se w16cid w16 w16cex w16sdtdh wp14">
   <w:p>
     <w:pPr>
       <w:pBdr>
@@ -29728,6 +30860,7 @@
         <w:color w:val="000000"/>
       </w:rPr>
     </w:pPr>
+    <w:proofErr w:type="spellStart"/>
     <w:r>
       <w:rPr>
         <w:rFonts w:ascii="Calibri" w:hAnsi="Calibri" w:cs="Calibri"/>
@@ -29736,7 +30869,18 @@
         <w:sz w:val="20"/>
         <w:szCs w:val="20"/>
       </w:rPr>
-      <w:t xml:space="preserve">SuperTechSoft – </w:t>
+      <w:t>SuperTechSoft</w:t>
+    </w:r>
+    <w:proofErr w:type="spellEnd"/>
+    <w:r>
+      <w:rPr>
+        <w:rFonts w:ascii="Calibri" w:hAnsi="Calibri" w:cs="Calibri"/>
+        <w:i/>
+        <w:color w:val="000000"/>
+        <w:sz w:val="20"/>
+        <w:szCs w:val="20"/>
+      </w:rPr>
+      <w:t xml:space="preserve"> – </w:t>
     </w:r>
     <w:r>
       <w:rPr>
@@ -29919,7 +31063,7 @@
         </mc:Choice>
         <mc:Fallback>
           <w:pict>
-            <v:group w14:anchorId="30742CFA" id="Groupe 150" o:spid="_x0000_s1031" style="position:absolute;margin-left:433pt;margin-top:0;width:34.4pt;height:56.45pt;z-index:251658240" coordorigin="51275,34215" coordsize="4368,7169" o:gfxdata="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">
+            <v:group w14:anchorId="30742CFA" id="Groupe 150" o:spid="_x0000_s1031" style="position:absolute;margin-left:433pt;margin-top:0;width:34.4pt;height:56.45pt;z-index:251658240" coordorigin="51275,34215" coordsize="4368,7169" o:gfxdata="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">
               <v:group id="Groupe 5" o:spid="_x0000_s1032" style="position:absolute;left:51275;top:34215;width:4369;height:7169" coordorigin="1743,14699" coordsize="688,1129" o:gfxdata="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">
                 <v:rect id="Rectangle 6" o:spid="_x0000_s1033" style="position:absolute;left:1743;top:14699;width:675;height:1125;visibility:visible;mso-wrap-style:square;v-text-anchor:middle" o:gfxdata="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" filled="f" stroked="f">
                   <v:textbox inset="2.53958mm,2.53958mm,2.53958mm,2.53958mm">
@@ -29981,18 +31125,27 @@
         <w:sz w:val="20"/>
         <w:szCs w:val="20"/>
       </w:rPr>
-      <w:t>Solution building blocks</w:t>
+      <w:t xml:space="preserve">Spécifications </w:t>
     </w:r>
     <w:r>
       <w:rPr>
-        <w:rFonts w:ascii="Calibri" w:hAnsi="Calibri" w:cs="Calibri"/>
         <w:b/>
         <w:bCs/>
-        <w:color w:val="000000"/>
-        <w:sz w:val="18"/>
-        <w:szCs w:val="18"/>
-      </w:rPr>
-      <w:t xml:space="preserve"> </w:t>
+        <w:noProof/>
+        <w:sz w:val="20"/>
+        <w:szCs w:val="20"/>
+      </w:rPr>
+      <w:t>T</w:t>
+    </w:r>
+    <w:r>
+      <w:rPr>
+        <w:b/>
+        <w:bCs/>
+        <w:noProof/>
+        <w:sz w:val="20"/>
+        <w:szCs w:val="20"/>
+      </w:rPr>
+      <w:t xml:space="preserve">echniques </w:t>
     </w:r>
     <w:r>
       <w:rPr>
@@ -30021,7 +31174,7 @@
 </file>
 
 <file path=word/footer2.xml><?xml version="1.0" encoding="utf-8"?>
-<w:ftr xmlns:wpc="http://schemas.microsoft.com/office/word/2010/wordprocessingCanvas" xmlns:cx="http://schemas.microsoft.com/office/drawing/2014/chartex" xmlns:cx1="http://schemas.microsoft.com/office/drawing/2015/9/8/chartex" xmlns:cx2="http://schemas.microsoft.com/office/drawing/2015/10/21/chartex" xmlns:cx3="http://schemas.microsoft.com/office/drawing/2016/5/9/chartex" xmlns:cx4="http://schemas.microsoft.com/office/drawing/2016/5/10/chartex" xmlns:cx5="http://schemas.microsoft.com/office/drawing/2016/5/11/chartex" xmlns:cx6="http://schemas.microsoft.com/office/drawing/2016/5/12/chartex" xmlns:cx7="http://schemas.microsoft.com/office/drawing/2016/5/13/chartex" xmlns:cx8="http://schemas.microsoft.com/office/drawing/2016/5/14/chartex" xmlns:mc="http://schemas.openxmlformats.org/markup-compatibility/2006" xmlns:aink="http://schemas.microsoft.com/office/drawing/2016/ink" xmlns:am3d="http://schemas.microsoft.com/office/drawing/2017/model3d" xmlns:o="urn:schemas-microsoft-com:office:office" xmlns:oel="http://schemas.microsoft.com/office/2019/extlst" xmlns:r="http://schemas.openxmlformats.org/officeDocument/2006/relationships" xmlns:m="http://schemas.openxmlformats.org/officeDocument/2006/math" xmlns:v="urn:schemas-microsoft-com:vml" xmlns:wp14="http://schemas.microsoft.com/office/word/2010/wordprocessingDrawing" xmlns:wp="http://schemas.openxmlformats.org/drawingml/2006/wordprocessingDrawing" xmlns:w10="urn:schemas-microsoft-com:office:word" xmlns:w="http://schemas.openxmlformats.org/wordprocessingml/2006/main" xmlns:w14="http://schemas.microsoft.com/office/word/2010/wordml" xmlns:w15="http://schemas.microsoft.com/office/word/2012/wordml" xmlns:w16cex="http://schemas.microsoft.com/office/word/2018/wordml/cex" xmlns:w16cid="http://schemas.microsoft.com/office/word/2016/wordml/cid" xmlns:w16="http://schemas.microsoft.com/office/word/2018/wordml" xmlns:w16sdtdh="http://schemas.microsoft.com/office/word/2020/wordml/sdtdatahash" xmlns:w16se="http://schemas.microsoft.com/office/word/2015/wordml/symex" xmlns:wpg="http://schemas.microsoft.com/office/word/2010/wordprocessingGroup" xmlns:wpi="http://schemas.microsoft.com/office/word/2010/wordprocessingInk" xmlns:wne="http://schemas.microsoft.com/office/word/2006/wordml" xmlns:wps="http://schemas.microsoft.com/office/word/2010/wordprocessingShape" mc:Ignorable="w14 w15 w16se w16cid w16 w16cex w16sdtdh wp14">
+<w:ftr xmlns:wpc="http://schemas.microsoft.com/office/word/2010/wordprocessingCanvas" xmlns:cx="http://schemas.microsoft.com/office/drawing/2014/chartex" xmlns:cx1="http://schemas.microsoft.com/office/drawing/2015/9/8/chartex" xmlns:cx2="http://schemas.microsoft.com/office/drawing/2015/10/21/chartex" xmlns:cx3="http://schemas.microsoft.com/office/drawing/2016/5/9/chartex" xmlns:cx4="http://schemas.microsoft.com/office/drawing/2016/5/10/chartex" xmlns:cx5="http://schemas.microsoft.com/office/drawing/2016/5/11/chartex" xmlns:cx6="http://schemas.microsoft.com/office/drawing/2016/5/12/chartex" xmlns:cx7="http://schemas.microsoft.com/office/drawing/2016/5/13/chartex" xmlns:cx8="http://schemas.microsoft.com/office/drawing/2016/5/14/chartex" xmlns:mc="http://schemas.openxmlformats.org/markup-compatibility/2006" xmlns:aink="http://schemas.microsoft.com/office/drawing/2016/ink" xmlns:am3d="http://schemas.microsoft.com/office/drawing/2017/model3d" xmlns:o="urn:schemas-microsoft-com:office:office" xmlns:r="http://schemas.openxmlformats.org/officeDocument/2006/relationships" xmlns:m="http://schemas.openxmlformats.org/officeDocument/2006/math" xmlns:v="urn:schemas-microsoft-com:vml" xmlns:wp14="http://schemas.microsoft.com/office/word/2010/wordprocessingDrawing" xmlns:wp="http://schemas.openxmlformats.org/drawingml/2006/wordprocessingDrawing" xmlns:w10="urn:schemas-microsoft-com:office:word" xmlns:w="http://schemas.openxmlformats.org/wordprocessingml/2006/main" xmlns:w14="http://schemas.microsoft.com/office/word/2010/wordml" xmlns:w15="http://schemas.microsoft.com/office/word/2012/wordml" xmlns:w16cex="http://schemas.microsoft.com/office/word/2018/wordml/cex" xmlns:w16cid="http://schemas.microsoft.com/office/word/2016/wordml/cid" xmlns:w16="http://schemas.microsoft.com/office/word/2018/wordml" xmlns:w16sdtdh="http://schemas.microsoft.com/office/word/2020/wordml/sdtdatahash" xmlns:w16se="http://schemas.microsoft.com/office/word/2015/wordml/symex" xmlns:wpg="http://schemas.microsoft.com/office/word/2010/wordprocessingGroup" xmlns:wpi="http://schemas.microsoft.com/office/word/2010/wordprocessingInk" xmlns:wne="http://schemas.microsoft.com/office/word/2006/wordml" xmlns:wps="http://schemas.microsoft.com/office/word/2010/wordprocessingShape" mc:Ignorable="w14 w15 w16se w16cid w16 w16cex w16sdtdh wp14">
   <w:p>
     <w:pPr>
       <w:pBdr>
@@ -30036,6 +31189,7 @@
         <w:tab w:val="right" w:pos="9360"/>
       </w:tabs>
       <w:spacing w:after="0" w:line="240" w:lineRule="auto"/>
+      <w:jc w:val="center"/>
       <w:rPr>
         <w:rFonts w:ascii="Calibri" w:hAnsi="Calibri" w:cs="Calibri"/>
         <w:b/>
@@ -30043,6 +31197,7 @@
         <w:color w:val="000000"/>
       </w:rPr>
     </w:pPr>
+    <w:proofErr w:type="spellStart"/>
     <w:r>
       <w:rPr>
         <w:rFonts w:ascii="Calibri" w:hAnsi="Calibri" w:cs="Calibri"/>
@@ -30051,7 +31206,18 @@
         <w:sz w:val="20"/>
         <w:szCs w:val="20"/>
       </w:rPr>
-      <w:t>SuperTechSoft – SCS Gestion Electronique des Documents</w:t>
+      <w:t>SuperTechSoft</w:t>
+    </w:r>
+    <w:proofErr w:type="spellEnd"/>
+    <w:r>
+      <w:rPr>
+        <w:rFonts w:ascii="Calibri" w:hAnsi="Calibri" w:cs="Calibri"/>
+        <w:i/>
+        <w:color w:val="000000"/>
+        <w:sz w:val="20"/>
+        <w:szCs w:val="20"/>
+      </w:rPr>
+      <w:t xml:space="preserve"> – SCS Gestion Electronique des Documents</w:t>
     </w:r>
     <w:r>
       <w:rPr>
@@ -30070,7 +31236,27 @@
         <w:sz w:val="20"/>
         <w:szCs w:val="20"/>
       </w:rPr>
-      <w:t>Solution building blocks</w:t>
+      <w:t xml:space="preserve">Spécifications </w:t>
+    </w:r>
+    <w:r>
+      <w:rPr>
+        <w:b/>
+        <w:bCs/>
+        <w:noProof/>
+        <w:sz w:val="20"/>
+        <w:szCs w:val="20"/>
+      </w:rPr>
+      <w:t>T</w:t>
+    </w:r>
+    <w:r>
+      <w:rPr>
+        <w:b/>
+        <w:bCs/>
+        <w:noProof/>
+        <w:sz w:val="20"/>
+        <w:szCs w:val="20"/>
+      </w:rPr>
+      <w:t>echniques</w:t>
     </w:r>
     <w:r>
       <w:rPr>
@@ -30078,8 +31264,8 @@
         <w:b/>
         <w:bCs/>
         <w:color w:val="000000"/>
-        <w:sz w:val="18"/>
-        <w:szCs w:val="18"/>
+        <w:sz w:val="20"/>
+        <w:szCs w:val="20"/>
       </w:rPr>
       <w:t xml:space="preserve"> </w:t>
     </w:r>
@@ -30104,7 +31290,7 @@
 </file>
 
 <file path=word/footnotes.xml><?xml version="1.0" encoding="utf-8"?>
-<w:footnotes xmlns:wpc="http://schemas.microsoft.com/office/word/2010/wordprocessingCanvas" xmlns:cx="http://schemas.microsoft.com/office/drawing/2014/chartex" xmlns:cx1="http://schemas.microsoft.com/office/drawing/2015/9/8/chartex" xmlns:cx2="http://schemas.microsoft.com/office/drawing/2015/10/21/chartex" xmlns:cx3="http://schemas.microsoft.com/office/drawing/2016/5/9/chartex" xmlns:cx4="http://schemas.microsoft.com/office/drawing/2016/5/10/chartex" xmlns:cx5="http://schemas.microsoft.com/office/drawing/2016/5/11/chartex" xmlns:cx6="http://schemas.microsoft.com/office/drawing/2016/5/12/chartex" xmlns:cx7="http://schemas.microsoft.com/office/drawing/2016/5/13/chartex" xmlns:cx8="http://schemas.microsoft.com/office/drawing/2016/5/14/chartex" xmlns:mc="http://schemas.openxmlformats.org/markup-compatibility/2006" xmlns:aink="http://schemas.microsoft.com/office/drawing/2016/ink" xmlns:am3d="http://schemas.microsoft.com/office/drawing/2017/model3d" xmlns:o="urn:schemas-microsoft-com:office:office" xmlns:oel="http://schemas.microsoft.com/office/2019/extlst" xmlns:r="http://schemas.openxmlformats.org/officeDocument/2006/relationships" xmlns:m="http://schemas.openxmlformats.org/officeDocument/2006/math" xmlns:v="urn:schemas-microsoft-com:vml" xmlns:wp14="http://schemas.microsoft.com/office/word/2010/wordprocessingDrawing" xmlns:wp="http://schemas.openxmlformats.org/drawingml/2006/wordprocessingDrawing" xmlns:w10="urn:schemas-microsoft-com:office:word" xmlns:w="http://schemas.openxmlformats.org/wordprocessingml/2006/main" xmlns:w14="http://schemas.microsoft.com/office/word/2010/wordml" xmlns:w15="http://schemas.microsoft.com/office/word/2012/wordml" xmlns:w16cex="http://schemas.microsoft.com/office/word/2018/wordml/cex" xmlns:w16cid="http://schemas.microsoft.com/office/word/2016/wordml/cid" xmlns:w16="http://schemas.microsoft.com/office/word/2018/wordml" xmlns:w16sdtdh="http://schemas.microsoft.com/office/word/2020/wordml/sdtdatahash" xmlns:w16se="http://schemas.microsoft.com/office/word/2015/wordml/symex" xmlns:wpg="http://schemas.microsoft.com/office/word/2010/wordprocessingGroup" xmlns:wpi="http://schemas.microsoft.com/office/word/2010/wordprocessingInk" xmlns:wne="http://schemas.microsoft.com/office/word/2006/wordml" xmlns:wps="http://schemas.microsoft.com/office/word/2010/wordprocessingShape" mc:Ignorable="w14 w15 w16se w16cid w16 w16cex w16sdtdh wp14">
+<w:footnotes xmlns:wpc="http://schemas.microsoft.com/office/word/2010/wordprocessingCanvas" xmlns:cx="http://schemas.microsoft.com/office/drawing/2014/chartex" xmlns:cx1="http://schemas.microsoft.com/office/drawing/2015/9/8/chartex" xmlns:cx2="http://schemas.microsoft.com/office/drawing/2015/10/21/chartex" xmlns:cx3="http://schemas.microsoft.com/office/drawing/2016/5/9/chartex" xmlns:cx4="http://schemas.microsoft.com/office/drawing/2016/5/10/chartex" xmlns:cx5="http://schemas.microsoft.com/office/drawing/2016/5/11/chartex" xmlns:cx6="http://schemas.microsoft.com/office/drawing/2016/5/12/chartex" xmlns:cx7="http://schemas.microsoft.com/office/drawing/2016/5/13/chartex" xmlns:cx8="http://schemas.microsoft.com/office/drawing/2016/5/14/chartex" xmlns:mc="http://schemas.openxmlformats.org/markup-compatibility/2006" xmlns:aink="http://schemas.microsoft.com/office/drawing/2016/ink" xmlns:am3d="http://schemas.microsoft.com/office/drawing/2017/model3d" xmlns:o="urn:schemas-microsoft-com:office:office" xmlns:r="http://schemas.openxmlformats.org/officeDocument/2006/relationships" xmlns:m="http://schemas.openxmlformats.org/officeDocument/2006/math" xmlns:v="urn:schemas-microsoft-com:vml" xmlns:wp14="http://schemas.microsoft.com/office/word/2010/wordprocessingDrawing" xmlns:wp="http://schemas.openxmlformats.org/drawingml/2006/wordprocessingDrawing" xmlns:w10="urn:schemas-microsoft-com:office:word" xmlns:w="http://schemas.openxmlformats.org/wordprocessingml/2006/main" xmlns:w14="http://schemas.microsoft.com/office/word/2010/wordml" xmlns:w15="http://schemas.microsoft.com/office/word/2012/wordml" xmlns:w16cex="http://schemas.microsoft.com/office/word/2018/wordml/cex" xmlns:w16cid="http://schemas.microsoft.com/office/word/2016/wordml/cid" xmlns:w16="http://schemas.microsoft.com/office/word/2018/wordml" xmlns:w16sdtdh="http://schemas.microsoft.com/office/word/2020/wordml/sdtdatahash" xmlns:w16se="http://schemas.microsoft.com/office/word/2015/wordml/symex" xmlns:wpg="http://schemas.microsoft.com/office/word/2010/wordprocessingGroup" xmlns:wpi="http://schemas.microsoft.com/office/word/2010/wordprocessingInk" xmlns:wne="http://schemas.microsoft.com/office/word/2006/wordml" xmlns:wps="http://schemas.microsoft.com/office/word/2010/wordprocessingShape" mc:Ignorable="w14 w15 w16se w16cid w16 w16cex w16sdtdh wp14">
   <w:footnote w:type="separator" w:id="-1">
     <w:p>
       <w:pPr>
@@ -30137,7 +31323,15 @@
         <w:footnoteRef/>
       </w:r>
       <w:r>
-        <w:t xml:space="preserve"> Pour plus de détail sur l’architecture micro front-end, consultez : </w:t>
+        <w:t xml:space="preserve"> Pour plus de détail sur l’architecture micro </w:t>
+      </w:r>
+      <w:proofErr w:type="spellStart"/>
+      <w:r>
+        <w:t>front-end</w:t>
+      </w:r>
+      <w:proofErr w:type="spellEnd"/>
+      <w:r>
+        <w:t xml:space="preserve">, consultez : </w:t>
       </w:r>
       <w:hyperlink r:id="rId1" w:history="1">
         <w:r>
@@ -30320,8 +31514,30 @@
         <w:rPr>
           <w:lang w:val="en-GB"/>
         </w:rPr>
-        <w:t xml:space="preserve"> Authentification API :</w:t>
-      </w:r>
+        <w:t xml:space="preserve"> </w:t>
+      </w:r>
+      <w:proofErr w:type="spellStart"/>
+      <w:r>
+        <w:rPr>
+          <w:lang w:val="en-GB"/>
+        </w:rPr>
+        <w:t>Authentification</w:t>
+      </w:r>
+      <w:proofErr w:type="spellEnd"/>
+      <w:r>
+        <w:rPr>
+          <w:lang w:val="en-GB"/>
+        </w:rPr>
+        <w:t xml:space="preserve"> </w:t>
+      </w:r>
+      <w:proofErr w:type="gramStart"/>
+      <w:r>
+        <w:rPr>
+          <w:lang w:val="en-GB"/>
+        </w:rPr>
+        <w:t>API :</w:t>
+      </w:r>
+      <w:proofErr w:type="gramEnd"/>
       <w:r>
         <w:rPr>
           <w:lang w:val="en-GB"/>
@@ -30375,13 +31591,27 @@
         <w:rPr>
           <w:lang w:val="en-GB"/>
         </w:rPr>
-        <w:t xml:space="preserve"> A</w:t>
-      </w:r>
+        <w:t xml:space="preserve"> </w:t>
+      </w:r>
+      <w:proofErr w:type="gramStart"/>
       <w:r>
         <w:rPr>
           <w:lang w:val="en-GB"/>
         </w:rPr>
-        <w:t xml:space="preserve">PI : </w:t>
+        <w:t>A</w:t>
+      </w:r>
+      <w:r>
+        <w:rPr>
+          <w:lang w:val="en-GB"/>
+        </w:rPr>
+        <w:t>PI :</w:t>
+      </w:r>
+      <w:proofErr w:type="gramEnd"/>
+      <w:r>
+        <w:rPr>
+          <w:lang w:val="en-GB"/>
+        </w:rPr>
+        <w:t xml:space="preserve"> </w:t>
       </w:r>
       <w:hyperlink r:id="rId8" w:history="1">
         <w:r>
@@ -30404,19 +31634,32 @@
 </file>
 
 <file path=word/header1.xml><?xml version="1.0" encoding="utf-8"?>
-<w:hdr xmlns:wpc="http://schemas.microsoft.com/office/word/2010/wordprocessingCanvas" xmlns:cx="http://schemas.microsoft.com/office/drawing/2014/chartex" xmlns:cx1="http://schemas.microsoft.com/office/drawing/2015/9/8/chartex" xmlns:cx2="http://schemas.microsoft.com/office/drawing/2015/10/21/chartex" xmlns:cx3="http://schemas.microsoft.com/office/drawing/2016/5/9/chartex" xmlns:cx4="http://schemas.microsoft.com/office/drawing/2016/5/10/chartex" xmlns:cx5="http://schemas.microsoft.com/office/drawing/2016/5/11/chartex" xmlns:cx6="http://schemas.microsoft.com/office/drawing/2016/5/12/chartex" xmlns:cx7="http://schemas.microsoft.com/office/drawing/2016/5/13/chartex" xmlns:cx8="http://schemas.microsoft.com/office/drawing/2016/5/14/chartex" xmlns:mc="http://schemas.openxmlformats.org/markup-compatibility/2006" xmlns:aink="http://schemas.microsoft.com/office/drawing/2016/ink" xmlns:am3d="http://schemas.microsoft.com/office/drawing/2017/model3d" xmlns:o="urn:schemas-microsoft-com:office:office" xmlns:oel="http://schemas.microsoft.com/office/2019/extlst" xmlns:r="http://schemas.openxmlformats.org/officeDocument/2006/relationships" xmlns:m="http://schemas.openxmlformats.org/officeDocument/2006/math" xmlns:v="urn:schemas-microsoft-com:vml" xmlns:wp14="http://schemas.microsoft.com/office/word/2010/wordprocessingDrawing" xmlns:wp="http://schemas.openxmlformats.org/drawingml/2006/wordprocessingDrawing" xmlns:w10="urn:schemas-microsoft-com:office:word" xmlns:w="http://schemas.openxmlformats.org/wordprocessingml/2006/main" xmlns:w14="http://schemas.microsoft.com/office/word/2010/wordml" xmlns:w15="http://schemas.microsoft.com/office/word/2012/wordml" xmlns:w16cex="http://schemas.microsoft.com/office/word/2018/wordml/cex" xmlns:w16cid="http://schemas.microsoft.com/office/word/2016/wordml/cid" xmlns:w16="http://schemas.microsoft.com/office/word/2018/wordml" xmlns:w16sdtdh="http://schemas.microsoft.com/office/word/2020/wordml/sdtdatahash" xmlns:w16se="http://schemas.microsoft.com/office/word/2015/wordml/symex" xmlns:wpg="http://schemas.microsoft.com/office/word/2010/wordprocessingGroup" xmlns:wpi="http://schemas.microsoft.com/office/word/2010/wordprocessingInk" xmlns:wne="http://schemas.microsoft.com/office/word/2006/wordml" xmlns:wps="http://schemas.microsoft.com/office/word/2010/wordprocessingShape" mc:Ignorable="w14 w15 w16se w16cid w16 w16cex w16sdtdh wp14">
+<w:hdr xmlns:wpc="http://schemas.microsoft.com/office/word/2010/wordprocessingCanvas" xmlns:cx="http://schemas.microsoft.com/office/drawing/2014/chartex" xmlns:cx1="http://schemas.microsoft.com/office/drawing/2015/9/8/chartex" xmlns:cx2="http://schemas.microsoft.com/office/drawing/2015/10/21/chartex" xmlns:cx3="http://schemas.microsoft.com/office/drawing/2016/5/9/chartex" xmlns:cx4="http://schemas.microsoft.com/office/drawing/2016/5/10/chartex" xmlns:cx5="http://schemas.microsoft.com/office/drawing/2016/5/11/chartex" xmlns:cx6="http://schemas.microsoft.com/office/drawing/2016/5/12/chartex" xmlns:cx7="http://schemas.microsoft.com/office/drawing/2016/5/13/chartex" xmlns:cx8="http://schemas.microsoft.com/office/drawing/2016/5/14/chartex" xmlns:mc="http://schemas.openxmlformats.org/markup-compatibility/2006" xmlns:aink="http://schemas.microsoft.com/office/drawing/2016/ink" xmlns:am3d="http://schemas.microsoft.com/office/drawing/2017/model3d" xmlns:o="urn:schemas-microsoft-com:office:office" xmlns:r="http://schemas.openxmlformats.org/officeDocument/2006/relationships" xmlns:m="http://schemas.openxmlformats.org/officeDocument/2006/math" xmlns:v="urn:schemas-microsoft-com:vml" xmlns:wp14="http://schemas.microsoft.com/office/word/2010/wordprocessingDrawing" xmlns:wp="http://schemas.openxmlformats.org/drawingml/2006/wordprocessingDrawing" xmlns:w10="urn:schemas-microsoft-com:office:word" xmlns:w="http://schemas.openxmlformats.org/wordprocessingml/2006/main" xmlns:w14="http://schemas.microsoft.com/office/word/2010/wordml" xmlns:w15="http://schemas.microsoft.com/office/word/2012/wordml" xmlns:w16cex="http://schemas.microsoft.com/office/word/2018/wordml/cex" xmlns:w16cid="http://schemas.microsoft.com/office/word/2016/wordml/cid" xmlns:w16="http://schemas.microsoft.com/office/word/2018/wordml" xmlns:w16sdtdh="http://schemas.microsoft.com/office/word/2020/wordml/sdtdatahash" xmlns:w16se="http://schemas.microsoft.com/office/word/2015/wordml/symex" xmlns:wpg="http://schemas.microsoft.com/office/word/2010/wordprocessingGroup" xmlns:wpi="http://schemas.microsoft.com/office/word/2010/wordprocessingInk" xmlns:wne="http://schemas.microsoft.com/office/word/2006/wordml" xmlns:wps="http://schemas.microsoft.com/office/word/2010/wordprocessingShape" mc:Ignorable="w14 w15 w16se w16cid w16 w16cex w16sdtdh wp14">
   <w:p>
     <w:pPr>
       <w:pStyle w:val="En-tte"/>
     </w:pPr>
-    <w:fldSimple w:instr=" STYLEREF  &quot;Titre 1&quot;  \* MERGEFORMAT ">
-      <w:r>
-        <w:rPr>
-          <w:noProof/>
-        </w:rPr>
-        <w:t>ANNEXE</w:t>
-      </w:r>
-    </w:fldSimple>
+    <w:r>
+      <w:fldChar w:fldCharType="begin"/>
+    </w:r>
+    <w:r>
+      <w:instrText xml:space="preserve"> STYLEREF  "Titre 1"  \* MERGEFORMAT </w:instrText>
+    </w:r>
+    <w:r>
+      <w:fldChar w:fldCharType="separate"/>
+    </w:r>
+    <w:r>
+      <w:rPr>
+        <w:noProof/>
+      </w:rPr>
+      <w:t>CONTEXTE &amp; GUIDELINES</w:t>
+    </w:r>
+    <w:r>
+      <w:rPr>
+        <w:noProof/>
+      </w:rPr>
+      <w:fldChar w:fldCharType="end"/>
+    </w:r>
     <w:r>
       <w:rPr>
         <w:noProof/>
@@ -30442,7 +31685,7 @@
       <w:rPr>
         <w:noProof/>
       </w:rPr>
-      <w:t>20/06/2022</w:t>
+      <w:t>21/06/2022</w:t>
     </w:r>
     <w:r>
       <w:fldChar w:fldCharType="end"/>
@@ -30452,7 +31695,7 @@
 </file>
 
 <file path=word/header2.xml><?xml version="1.0" encoding="utf-8"?>
-<w:hdr xmlns:wpc="http://schemas.microsoft.com/office/word/2010/wordprocessingCanvas" xmlns:cx="http://schemas.microsoft.com/office/drawing/2014/chartex" xmlns:cx1="http://schemas.microsoft.com/office/drawing/2015/9/8/chartex" xmlns:cx2="http://schemas.microsoft.com/office/drawing/2015/10/21/chartex" xmlns:cx3="http://schemas.microsoft.com/office/drawing/2016/5/9/chartex" xmlns:cx4="http://schemas.microsoft.com/office/drawing/2016/5/10/chartex" xmlns:cx5="http://schemas.microsoft.com/office/drawing/2016/5/11/chartex" xmlns:cx6="http://schemas.microsoft.com/office/drawing/2016/5/12/chartex" xmlns:cx7="http://schemas.microsoft.com/office/drawing/2016/5/13/chartex" xmlns:cx8="http://schemas.microsoft.com/office/drawing/2016/5/14/chartex" xmlns:mc="http://schemas.openxmlformats.org/markup-compatibility/2006" xmlns:aink="http://schemas.microsoft.com/office/drawing/2016/ink" xmlns:am3d="http://schemas.microsoft.com/office/drawing/2017/model3d" xmlns:o="urn:schemas-microsoft-com:office:office" xmlns:oel="http://schemas.microsoft.com/office/2019/extlst" xmlns:r="http://schemas.openxmlformats.org/officeDocument/2006/relationships" xmlns:m="http://schemas.openxmlformats.org/officeDocument/2006/math" xmlns:v="urn:schemas-microsoft-com:vml" xmlns:wp14="http://schemas.microsoft.com/office/word/2010/wordprocessingDrawing" xmlns:wp="http://schemas.openxmlformats.org/drawingml/2006/wordprocessingDrawing" xmlns:w10="urn:schemas-microsoft-com:office:word" xmlns:w="http://schemas.openxmlformats.org/wordprocessingml/2006/main" xmlns:w14="http://schemas.microsoft.com/office/word/2010/wordml" xmlns:w15="http://schemas.microsoft.com/office/word/2012/wordml" xmlns:w16cex="http://schemas.microsoft.com/office/word/2018/wordml/cex" xmlns:w16cid="http://schemas.microsoft.com/office/word/2016/wordml/cid" xmlns:w16="http://schemas.microsoft.com/office/word/2018/wordml" xmlns:w16sdtdh="http://schemas.microsoft.com/office/word/2020/wordml/sdtdatahash" xmlns:w16se="http://schemas.microsoft.com/office/word/2015/wordml/symex" xmlns:wpg="http://schemas.microsoft.com/office/word/2010/wordprocessingGroup" xmlns:wpi="http://schemas.microsoft.com/office/word/2010/wordprocessingInk" xmlns:wne="http://schemas.microsoft.com/office/word/2006/wordml" xmlns:wps="http://schemas.microsoft.com/office/word/2010/wordprocessingShape" mc:Ignorable="w14 w15 w16se w16cid w16 w16cex w16sdtdh wp14">
+<w:hdr xmlns:wpc="http://schemas.microsoft.com/office/word/2010/wordprocessingCanvas" xmlns:cx="http://schemas.microsoft.com/office/drawing/2014/chartex" xmlns:cx1="http://schemas.microsoft.com/office/drawing/2015/9/8/chartex" xmlns:cx2="http://schemas.microsoft.com/office/drawing/2015/10/21/chartex" xmlns:cx3="http://schemas.microsoft.com/office/drawing/2016/5/9/chartex" xmlns:cx4="http://schemas.microsoft.com/office/drawing/2016/5/10/chartex" xmlns:cx5="http://schemas.microsoft.com/office/drawing/2016/5/11/chartex" xmlns:cx6="http://schemas.microsoft.com/office/drawing/2016/5/12/chartex" xmlns:cx7="http://schemas.microsoft.com/office/drawing/2016/5/13/chartex" xmlns:cx8="http://schemas.microsoft.com/office/drawing/2016/5/14/chartex" xmlns:mc="http://schemas.openxmlformats.org/markup-compatibility/2006" xmlns:aink="http://schemas.microsoft.com/office/drawing/2016/ink" xmlns:am3d="http://schemas.microsoft.com/office/drawing/2017/model3d" xmlns:o="urn:schemas-microsoft-com:office:office" xmlns:r="http://schemas.openxmlformats.org/officeDocument/2006/relationships" xmlns:m="http://schemas.openxmlformats.org/officeDocument/2006/math" xmlns:v="urn:schemas-microsoft-com:vml" xmlns:wp14="http://schemas.microsoft.com/office/word/2010/wordprocessingDrawing" xmlns:wp="http://schemas.openxmlformats.org/drawingml/2006/wordprocessingDrawing" xmlns:w10="urn:schemas-microsoft-com:office:word" xmlns:w="http://schemas.openxmlformats.org/wordprocessingml/2006/main" xmlns:w14="http://schemas.microsoft.com/office/word/2010/wordml" xmlns:w15="http://schemas.microsoft.com/office/word/2012/wordml" xmlns:w16cex="http://schemas.microsoft.com/office/word/2018/wordml/cex" xmlns:w16cid="http://schemas.microsoft.com/office/word/2016/wordml/cid" xmlns:w16="http://schemas.microsoft.com/office/word/2018/wordml" xmlns:w16sdtdh="http://schemas.microsoft.com/office/word/2020/wordml/sdtdatahash" xmlns:w16se="http://schemas.microsoft.com/office/word/2015/wordml/symex" xmlns:wpg="http://schemas.microsoft.com/office/word/2010/wordprocessingGroup" xmlns:wpi="http://schemas.microsoft.com/office/word/2010/wordprocessingInk" xmlns:wne="http://schemas.microsoft.com/office/word/2006/wordml" xmlns:wps="http://schemas.microsoft.com/office/word/2010/wordprocessingShape" mc:Ignorable="w14 w15 w16se w16cid w16 w16cex w16sdtdh wp14">
   <w:p>
     <w:pPr>
       <w:pStyle w:val="En-tte"/>
@@ -30462,7 +31705,7 @@
 </file>
 
 <file path=word/numbering.xml><?xml version="1.0" encoding="utf-8"?>
-<w:numbering xmlns:wpc="http://schemas.microsoft.com/office/word/2010/wordprocessingCanvas" xmlns:cx="http://schemas.microsoft.com/office/drawing/2014/chartex" xmlns:cx1="http://schemas.microsoft.com/office/drawing/2015/9/8/chartex" xmlns:cx2="http://schemas.microsoft.com/office/drawing/2015/10/21/chartex" xmlns:cx3="http://schemas.microsoft.com/office/drawing/2016/5/9/chartex" xmlns:cx4="http://schemas.microsoft.com/office/drawing/2016/5/10/chartex" xmlns:cx5="http://schemas.microsoft.com/office/drawing/2016/5/11/chartex" xmlns:cx6="http://schemas.microsoft.com/office/drawing/2016/5/12/chartex" xmlns:cx7="http://schemas.microsoft.com/office/drawing/2016/5/13/chartex" xmlns:cx8="http://schemas.microsoft.com/office/drawing/2016/5/14/chartex" xmlns:mc="http://schemas.openxmlformats.org/markup-compatibility/2006" xmlns:aink="http://schemas.microsoft.com/office/drawing/2016/ink" xmlns:am3d="http://schemas.microsoft.com/office/drawing/2017/model3d" xmlns:o="urn:schemas-microsoft-com:office:office" xmlns:oel="http://schemas.microsoft.com/office/2019/extlst" xmlns:r="http://schemas.openxmlformats.org/officeDocument/2006/relationships" xmlns:m="http://schemas.openxmlformats.org/officeDocument/2006/math" xmlns:v="urn:schemas-microsoft-com:vml" xmlns:wp14="http://schemas.microsoft.com/office/word/2010/wordprocessingDrawing" xmlns:wp="http://schemas.openxmlformats.org/drawingml/2006/wordprocessingDrawing" xmlns:w10="urn:schemas-microsoft-com:office:word" xmlns:w="http://schemas.openxmlformats.org/wordprocessingml/2006/main" xmlns:w14="http://schemas.microsoft.com/office/word/2010/wordml" xmlns:w15="http://schemas.microsoft.com/office/word/2012/wordml" xmlns:w16cex="http://schemas.microsoft.com/office/word/2018/wordml/cex" xmlns:w16cid="http://schemas.microsoft.com/office/word/2016/wordml/cid" xmlns:w16="http://schemas.microsoft.com/office/word/2018/wordml" xmlns:w16sdtdh="http://schemas.microsoft.com/office/word/2020/wordml/sdtdatahash" xmlns:w16se="http://schemas.microsoft.com/office/word/2015/wordml/symex" xmlns:wpg="http://schemas.microsoft.com/office/word/2010/wordprocessingGroup" xmlns:wpi="http://schemas.microsoft.com/office/word/2010/wordprocessingInk" xmlns:wne="http://schemas.microsoft.com/office/word/2006/wordml" xmlns:wps="http://schemas.microsoft.com/office/word/2010/wordprocessingShape" mc:Ignorable="w14 w15 w16se w16cid w16 w16cex w16sdtdh wp14">
+<w:numbering xmlns:wpc="http://schemas.microsoft.com/office/word/2010/wordprocessingCanvas" xmlns:cx="http://schemas.microsoft.com/office/drawing/2014/chartex" xmlns:cx1="http://schemas.microsoft.com/office/drawing/2015/9/8/chartex" xmlns:cx2="http://schemas.microsoft.com/office/drawing/2015/10/21/chartex" xmlns:cx3="http://schemas.microsoft.com/office/drawing/2016/5/9/chartex" xmlns:cx4="http://schemas.microsoft.com/office/drawing/2016/5/10/chartex" xmlns:cx5="http://schemas.microsoft.com/office/drawing/2016/5/11/chartex" xmlns:cx6="http://schemas.microsoft.com/office/drawing/2016/5/12/chartex" xmlns:cx7="http://schemas.microsoft.com/office/drawing/2016/5/13/chartex" xmlns:cx8="http://schemas.microsoft.com/office/drawing/2016/5/14/chartex" xmlns:mc="http://schemas.openxmlformats.org/markup-compatibility/2006" xmlns:aink="http://schemas.microsoft.com/office/drawing/2016/ink" xmlns:am3d="http://schemas.microsoft.com/office/drawing/2017/model3d" xmlns:o="urn:schemas-microsoft-com:office:office" xmlns:r="http://schemas.openxmlformats.org/officeDocument/2006/relationships" xmlns:m="http://schemas.openxmlformats.org/officeDocument/2006/math" xmlns:v="urn:schemas-microsoft-com:vml" xmlns:wp14="http://schemas.microsoft.com/office/word/2010/wordprocessingDrawing" xmlns:wp="http://schemas.openxmlformats.org/drawingml/2006/wordprocessingDrawing" xmlns:w10="urn:schemas-microsoft-com:office:word" xmlns:w="http://schemas.openxmlformats.org/wordprocessingml/2006/main" xmlns:w14="http://schemas.microsoft.com/office/word/2010/wordml" xmlns:w15="http://schemas.microsoft.com/office/word/2012/wordml" xmlns:w16cex="http://schemas.microsoft.com/office/word/2018/wordml/cex" xmlns:w16cid="http://schemas.microsoft.com/office/word/2016/wordml/cid" xmlns:w16="http://schemas.microsoft.com/office/word/2018/wordml" xmlns:w16sdtdh="http://schemas.microsoft.com/office/word/2020/wordml/sdtdatahash" xmlns:w16se="http://schemas.microsoft.com/office/word/2015/wordml/symex" xmlns:wpg="http://schemas.microsoft.com/office/word/2010/wordprocessingGroup" xmlns:wpi="http://schemas.microsoft.com/office/word/2010/wordprocessingInk" xmlns:wne="http://schemas.microsoft.com/office/word/2006/wordml" xmlns:wps="http://schemas.microsoft.com/office/word/2010/wordprocessingShape" mc:Ignorable="w14 w15 w16se w16cid w16 w16cex w16sdtdh wp14">
   <w:abstractNum w:abstractNumId="0" w15:restartNumberingAfterBreak="0">
     <w:nsid w:val="FFFFFF89"/>
     <w:multiLevelType w:val="singleLevel"/>
@@ -35558,139 +36801,139 @@
       </w:rPr>
     </w:lvl>
   </w:abstractNum>
-  <w:num w:numId="1" w16cid:durableId="1790195725">
+  <w:num w:numId="1">
     <w:abstractNumId w:val="35"/>
   </w:num>
-  <w:num w:numId="2" w16cid:durableId="1185905947">
+  <w:num w:numId="2">
     <w:abstractNumId w:val="29"/>
   </w:num>
-  <w:num w:numId="3" w16cid:durableId="1092048101">
+  <w:num w:numId="3">
     <w:abstractNumId w:val="30"/>
   </w:num>
-  <w:num w:numId="4" w16cid:durableId="781152724">
+  <w:num w:numId="4">
     <w:abstractNumId w:val="3"/>
   </w:num>
-  <w:num w:numId="5" w16cid:durableId="1164854253">
+  <w:num w:numId="5">
     <w:abstractNumId w:val="13"/>
   </w:num>
-  <w:num w:numId="6" w16cid:durableId="624627972">
+  <w:num w:numId="6">
     <w:abstractNumId w:val="38"/>
   </w:num>
-  <w:num w:numId="7" w16cid:durableId="795027379">
+  <w:num w:numId="7">
     <w:abstractNumId w:val="20"/>
   </w:num>
-  <w:num w:numId="8" w16cid:durableId="1569412795">
+  <w:num w:numId="8">
     <w:abstractNumId w:val="26"/>
   </w:num>
-  <w:num w:numId="9" w16cid:durableId="1635520339">
+  <w:num w:numId="9">
     <w:abstractNumId w:val="14"/>
   </w:num>
-  <w:num w:numId="10" w16cid:durableId="1831368621">
+  <w:num w:numId="10">
     <w:abstractNumId w:val="33"/>
   </w:num>
-  <w:num w:numId="11" w16cid:durableId="1343557382">
+  <w:num w:numId="11">
     <w:abstractNumId w:val="24"/>
   </w:num>
-  <w:num w:numId="12" w16cid:durableId="756289276">
+  <w:num w:numId="12">
     <w:abstractNumId w:val="28"/>
   </w:num>
-  <w:num w:numId="13" w16cid:durableId="282807684">
+  <w:num w:numId="13">
     <w:abstractNumId w:val="37"/>
   </w:num>
-  <w:num w:numId="14" w16cid:durableId="1548949179">
+  <w:num w:numId="14">
     <w:abstractNumId w:val="44"/>
   </w:num>
-  <w:num w:numId="15" w16cid:durableId="2129540825">
+  <w:num w:numId="15">
     <w:abstractNumId w:val="43"/>
   </w:num>
-  <w:num w:numId="16" w16cid:durableId="1162158401">
+  <w:num w:numId="16">
     <w:abstractNumId w:val="16"/>
   </w:num>
-  <w:num w:numId="17" w16cid:durableId="700282747">
+  <w:num w:numId="17">
     <w:abstractNumId w:val="7"/>
   </w:num>
-  <w:num w:numId="18" w16cid:durableId="205071762">
+  <w:num w:numId="18">
     <w:abstractNumId w:val="32"/>
   </w:num>
-  <w:num w:numId="19" w16cid:durableId="2126649841">
+  <w:num w:numId="19">
     <w:abstractNumId w:val="27"/>
   </w:num>
-  <w:num w:numId="20" w16cid:durableId="796485616">
+  <w:num w:numId="20">
     <w:abstractNumId w:val="21"/>
   </w:num>
-  <w:num w:numId="21" w16cid:durableId="424763171">
+  <w:num w:numId="21">
     <w:abstractNumId w:val="5"/>
   </w:num>
-  <w:num w:numId="22" w16cid:durableId="738206936">
+  <w:num w:numId="22">
     <w:abstractNumId w:val="9"/>
   </w:num>
-  <w:num w:numId="23" w16cid:durableId="1038435374">
+  <w:num w:numId="23">
     <w:abstractNumId w:val="12"/>
   </w:num>
-  <w:num w:numId="24" w16cid:durableId="1723752485">
+  <w:num w:numId="24">
     <w:abstractNumId w:val="39"/>
   </w:num>
-  <w:num w:numId="25" w16cid:durableId="2017731406">
+  <w:num w:numId="25">
     <w:abstractNumId w:val="23"/>
   </w:num>
-  <w:num w:numId="26" w16cid:durableId="756709395">
+  <w:num w:numId="26">
     <w:abstractNumId w:val="40"/>
   </w:num>
-  <w:num w:numId="27" w16cid:durableId="1527981042">
+  <w:num w:numId="27">
     <w:abstractNumId w:val="18"/>
   </w:num>
-  <w:num w:numId="28" w16cid:durableId="827592630">
+  <w:num w:numId="28">
     <w:abstractNumId w:val="36"/>
   </w:num>
-  <w:num w:numId="29" w16cid:durableId="193543185">
+  <w:num w:numId="29">
     <w:abstractNumId w:val="11"/>
   </w:num>
-  <w:num w:numId="30" w16cid:durableId="1880896412">
+  <w:num w:numId="30">
     <w:abstractNumId w:val="4"/>
   </w:num>
-  <w:num w:numId="31" w16cid:durableId="555437818">
+  <w:num w:numId="31">
     <w:abstractNumId w:val="34"/>
   </w:num>
-  <w:num w:numId="32" w16cid:durableId="691497641">
+  <w:num w:numId="32">
     <w:abstractNumId w:val="41"/>
   </w:num>
-  <w:num w:numId="33" w16cid:durableId="272132733">
+  <w:num w:numId="33">
     <w:abstractNumId w:val="10"/>
   </w:num>
-  <w:num w:numId="34" w16cid:durableId="1465152677">
+  <w:num w:numId="34">
     <w:abstractNumId w:val="25"/>
   </w:num>
-  <w:num w:numId="35" w16cid:durableId="1779061201">
+  <w:num w:numId="35">
     <w:abstractNumId w:val="22"/>
   </w:num>
-  <w:num w:numId="36" w16cid:durableId="1909614297">
+  <w:num w:numId="36">
     <w:abstractNumId w:val="15"/>
   </w:num>
-  <w:num w:numId="37" w16cid:durableId="891497476">
+  <w:num w:numId="37">
     <w:abstractNumId w:val="42"/>
   </w:num>
-  <w:num w:numId="38" w16cid:durableId="1236352624">
+  <w:num w:numId="38">
     <w:abstractNumId w:val="17"/>
   </w:num>
-  <w:num w:numId="39" w16cid:durableId="1519390084">
+  <w:num w:numId="39">
     <w:abstractNumId w:val="1"/>
   </w:num>
-  <w:num w:numId="40" w16cid:durableId="1766807927">
+  <w:num w:numId="40">
     <w:abstractNumId w:val="0"/>
   </w:num>
-  <w:num w:numId="41" w16cid:durableId="1508254949">
+  <w:num w:numId="41">
     <w:abstractNumId w:val="2"/>
   </w:num>
-  <w:num w:numId="42" w16cid:durableId="93013514">
+  <w:num w:numId="42">
     <w:abstractNumId w:val="6"/>
   </w:num>
-  <w:num w:numId="43" w16cid:durableId="1901407166">
+  <w:num w:numId="43">
     <w:abstractNumId w:val="31"/>
   </w:num>
-  <w:num w:numId="44" w16cid:durableId="2010937691">
+  <w:num w:numId="44">
     <w:abstractNumId w:val="19"/>
   </w:num>
-  <w:num w:numId="45" w16cid:durableId="1462919931">
+  <w:num w:numId="45">
     <w:abstractNumId w:val="8"/>
   </w:num>
 </w:numbering>
@@ -37692,28 +38935,28 @@
 </file>
 
 <file path=customXml/item1.xml><?xml version="1.0" encoding="utf-8"?>
-<b:Sources xmlns:b="http://schemas.openxmlformats.org/officeDocument/2006/bibliography" xmlns="http://schemas.openxmlformats.org/officeDocument/2006/bibliography" SelectedStyle="\APASixthEditionOfficeOnline.xsl" StyleName="APA" Version="6"/>
-</file>
-
-<file path=customXml/item2.xml><?xml version="1.0" encoding="utf-8"?>
 <go:gDocsCustomXmlDataStorage xmlns:go="http://customooxmlschemas.google.com/" xmlns:r="http://schemas.openxmlformats.org/officeDocument/2006/relationships">
   <go:docsCustomData xmlns:go="http://customooxmlschemas.google.com/" roundtripDataSignature="AMtx7mj8bvlXyk6gfbrLwJXO/FvWiC9Yig==">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</go:docsCustomData>
 </go:gDocsCustomXmlDataStorage>
 </file>
 
-<file path=customXml/itemProps1.xml><?xml version="1.0" encoding="utf-8"?>
-<ds:datastoreItem xmlns:ds="http://schemas.openxmlformats.org/officeDocument/2006/customXml" ds:itemID="{5EEC99AC-4AD6-4D1D-A851-8ACDFEED2096}">
-  <ds:schemaRefs>
-    <ds:schemaRef ds:uri="http://schemas.openxmlformats.org/officeDocument/2006/bibliography"/>
-  </ds:schemaRefs>
-</ds:datastoreItem>
+<file path=customXml/item2.xml><?xml version="1.0" encoding="utf-8"?>
+<b:Sources xmlns:b="http://schemas.openxmlformats.org/officeDocument/2006/bibliography" xmlns="http://schemas.openxmlformats.org/officeDocument/2006/bibliography" SelectedStyle="\APASixthEditionOfficeOnline.xsl" StyleName="APA" Version="6"/>
 </file>
 
-<file path=customXml/itemProps2.xml><?xml version="1.0" encoding="utf-8"?>
+<file path=customXml/itemProps1.xml><?xml version="1.0" encoding="utf-8"?>
 <ds:datastoreItem xmlns:ds="http://schemas.openxmlformats.org/officeDocument/2006/customXml" ds:itemID="{11111111-1234-1234-1234-123412341234}">
   <ds:schemaRefs>
     <ds:schemaRef ds:uri="http://customooxmlschemas.google.com/"/>
     <ds:schemaRef ds:uri="http://schemas.openxmlformats.org/officeDocument/2006/relationships"/>
   </ds:schemaRefs>
 </ds:datastoreItem>
+</file>
+
+<file path=customXml/itemProps2.xml><?xml version="1.0" encoding="utf-8"?>
+<ds:datastoreItem xmlns:ds="http://schemas.openxmlformats.org/officeDocument/2006/customXml" ds:itemID="{5EEC99AC-4AD6-4D1D-A851-8ACDFEED2096}">
+  <ds:schemaRefs>
+    <ds:schemaRef ds:uri="http://schemas.openxmlformats.org/officeDocument/2006/bibliography"/>
+  </ds:schemaRefs>
+</ds:datastoreItem>
 </file>
</xml_diff>

<commit_message>
Ajout : Document d'évaluation conformité (squelette)
</commit_message>
<xml_diff>
--- a/P9_03_SolutionBuildingBlocks.docx
+++ b/P9_03_SolutionBuildingBlocks.docx
@@ -965,27 +965,14 @@
       <w:r>
         <w:t xml:space="preserve">Tableau </w:t>
       </w:r>
-      <w:r>
-        <w:fldChar w:fldCharType="begin"/>
-      </w:r>
-      <w:r>
-        <w:instrText xml:space="preserve"> SEQ Tableau \* ARABIC </w:instrText>
-      </w:r>
-      <w:r>
-        <w:fldChar w:fldCharType="separate"/>
-      </w:r>
-      <w:r>
-        <w:rPr>
-          <w:noProof/>
-        </w:rPr>
-        <w:t>1</w:t>
-      </w:r>
-      <w:r>
-        <w:rPr>
-          <w:noProof/>
-        </w:rPr>
-        <w:fldChar w:fldCharType="end"/>
-      </w:r>
+      <w:fldSimple w:instr=" SEQ Tableau \* ARABIC ">
+        <w:r>
+          <w:rPr>
+            <w:noProof/>
+          </w:rPr>
+          <w:t>1</w:t>
+        </w:r>
+      </w:fldSimple>
       <w:r>
         <w:t xml:space="preserve"> </w:t>
       </w:r>
@@ -1129,10 +1116,7 @@
         <w:t>ainsi que les bonnes pratiques</w:t>
       </w:r>
       <w:r>
-        <w:t xml:space="preserve"> </w:t>
-      </w:r>
-      <w:r>
-        <w:t>générales</w:t>
+        <w:t xml:space="preserve"> générales</w:t>
       </w:r>
       <w:r>
         <w:t xml:space="preserve"> de conception.</w:t>
@@ -5774,27 +5758,14 @@
       <w:r>
         <w:t xml:space="preserve">Figure </w:t>
       </w:r>
-      <w:r>
-        <w:fldChar w:fldCharType="begin"/>
-      </w:r>
-      <w:r>
-        <w:instrText xml:space="preserve"> SEQ Figure \* ARABIC </w:instrText>
-      </w:r>
-      <w:r>
-        <w:fldChar w:fldCharType="separate"/>
-      </w:r>
-      <w:r>
-        <w:rPr>
-          <w:noProof/>
-        </w:rPr>
-        <w:t>1</w:t>
-      </w:r>
-      <w:r>
-        <w:rPr>
-          <w:noProof/>
-        </w:rPr>
-        <w:fldChar w:fldCharType="end"/>
-      </w:r>
+      <w:fldSimple w:instr=" SEQ Figure \* ARABIC ">
+        <w:r>
+          <w:rPr>
+            <w:noProof/>
+          </w:rPr>
+          <w:t>1</w:t>
+        </w:r>
+      </w:fldSimple>
       <w:r>
         <w:t xml:space="preserve"> : Vue globale de l'implémentation de l'architecture de la solution</w:t>
       </w:r>
@@ -7060,27 +7031,14 @@
       <w:r>
         <w:t xml:space="preserve">Tableau </w:t>
       </w:r>
-      <w:r>
-        <w:fldChar w:fldCharType="begin"/>
-      </w:r>
-      <w:r>
-        <w:instrText xml:space="preserve"> SEQ Tableau \* ARABIC </w:instrText>
-      </w:r>
-      <w:r>
-        <w:fldChar w:fldCharType="separate"/>
-      </w:r>
-      <w:r>
-        <w:rPr>
-          <w:noProof/>
-        </w:rPr>
-        <w:t>2</w:t>
-      </w:r>
-      <w:r>
-        <w:rPr>
-          <w:noProof/>
-        </w:rPr>
-        <w:fldChar w:fldCharType="end"/>
-      </w:r>
+      <w:fldSimple w:instr=" SEQ Tableau \* ARABIC ">
+        <w:r>
+          <w:rPr>
+            <w:noProof/>
+          </w:rPr>
+          <w:t>2</w:t>
+        </w:r>
+      </w:fldSimple>
       <w:r>
         <w:t xml:space="preserve"> : Inventaire des composants logiciel</w:t>
       </w:r>
@@ -8337,27 +8295,14 @@
       <w:r>
         <w:t xml:space="preserve">Tableau </w:t>
       </w:r>
-      <w:r>
-        <w:fldChar w:fldCharType="begin"/>
-      </w:r>
-      <w:r>
-        <w:instrText xml:space="preserve"> SEQ Tableau \* ARABIC </w:instrText>
-      </w:r>
-      <w:r>
-        <w:fldChar w:fldCharType="separate"/>
-      </w:r>
-      <w:r>
-        <w:rPr>
-          <w:noProof/>
-        </w:rPr>
-        <w:t>3</w:t>
-      </w:r>
-      <w:r>
-        <w:rPr>
-          <w:noProof/>
-        </w:rPr>
-        <w:fldChar w:fldCharType="end"/>
-      </w:r>
+      <w:fldSimple w:instr=" SEQ Tableau \* ARABIC ">
+        <w:r>
+          <w:rPr>
+            <w:noProof/>
+          </w:rPr>
+          <w:t>3</w:t>
+        </w:r>
+      </w:fldSimple>
       <w:r>
         <w:t xml:space="preserve"> : </w:t>
       </w:r>
@@ -9063,27 +9008,14 @@
       <w:r>
         <w:t xml:space="preserve">Tableau </w:t>
       </w:r>
-      <w:r>
-        <w:fldChar w:fldCharType="begin"/>
-      </w:r>
-      <w:r>
-        <w:instrText xml:space="preserve"> SEQ Tableau \* ARABIC </w:instrText>
-      </w:r>
-      <w:r>
-        <w:fldChar w:fldCharType="separate"/>
-      </w:r>
-      <w:r>
-        <w:rPr>
-          <w:noProof/>
-        </w:rPr>
-        <w:t>4</w:t>
-      </w:r>
-      <w:r>
-        <w:rPr>
-          <w:noProof/>
-        </w:rPr>
-        <w:fldChar w:fldCharType="end"/>
-      </w:r>
+      <w:fldSimple w:instr=" SEQ Tableau \* ARABIC ">
+        <w:r>
+          <w:rPr>
+            <w:noProof/>
+          </w:rPr>
+          <w:t>4</w:t>
+        </w:r>
+      </w:fldSimple>
       <w:r>
         <w:t xml:space="preserve"> : </w:t>
       </w:r>
@@ -11075,27 +11007,14 @@
       <w:r>
         <w:t xml:space="preserve">Tableau </w:t>
       </w:r>
-      <w:r>
-        <w:fldChar w:fldCharType="begin"/>
-      </w:r>
-      <w:r>
-        <w:instrText xml:space="preserve"> SEQ Tableau \* ARABIC </w:instrText>
-      </w:r>
-      <w:r>
-        <w:fldChar w:fldCharType="separate"/>
-      </w:r>
-      <w:r>
-        <w:rPr>
-          <w:noProof/>
-        </w:rPr>
-        <w:t>5</w:t>
-      </w:r>
-      <w:r>
-        <w:rPr>
-          <w:noProof/>
-        </w:rPr>
-        <w:fldChar w:fldCharType="end"/>
-      </w:r>
+      <w:fldSimple w:instr=" SEQ Tableau \* ARABIC ">
+        <w:r>
+          <w:rPr>
+            <w:noProof/>
+          </w:rPr>
+          <w:t>5</w:t>
+        </w:r>
+      </w:fldSimple>
       <w:r>
         <w:t xml:space="preserve"> : Inventaire des flux de données de la plateforme SCS GED</w:t>
       </w:r>
@@ -11990,27 +11909,14 @@
       <w:r>
         <w:t xml:space="preserve">Tableau </w:t>
       </w:r>
-      <w:r>
-        <w:fldChar w:fldCharType="begin"/>
-      </w:r>
-      <w:r>
-        <w:instrText xml:space="preserve"> SEQ Tableau \* ARABIC </w:instrText>
-      </w:r>
-      <w:r>
-        <w:fldChar w:fldCharType="separate"/>
-      </w:r>
-      <w:r>
-        <w:rPr>
-          <w:noProof/>
-        </w:rPr>
-        <w:t>6</w:t>
-      </w:r>
-      <w:r>
-        <w:rPr>
-          <w:noProof/>
-        </w:rPr>
-        <w:fldChar w:fldCharType="end"/>
-      </w:r>
+      <w:fldSimple w:instr=" SEQ Tableau \* ARABIC ">
+        <w:r>
+          <w:rPr>
+            <w:noProof/>
+          </w:rPr>
+          <w:t>6</w:t>
+        </w:r>
+      </w:fldSimple>
       <w:r>
         <w:t> :</w:t>
       </w:r>
@@ -12562,27 +12468,14 @@
       <w:r>
         <w:t xml:space="preserve">Tableau </w:t>
       </w:r>
-      <w:r>
-        <w:fldChar w:fldCharType="begin"/>
-      </w:r>
-      <w:r>
-        <w:instrText xml:space="preserve"> SEQ Tableau \* ARABIC </w:instrText>
-      </w:r>
-      <w:r>
-        <w:fldChar w:fldCharType="separate"/>
-      </w:r>
-      <w:r>
-        <w:rPr>
-          <w:noProof/>
-        </w:rPr>
-        <w:t>7</w:t>
-      </w:r>
-      <w:r>
-        <w:rPr>
-          <w:noProof/>
-        </w:rPr>
-        <w:fldChar w:fldCharType="end"/>
-      </w:r>
+      <w:fldSimple w:instr=" SEQ Tableau \* ARABIC ">
+        <w:r>
+          <w:rPr>
+            <w:noProof/>
+          </w:rPr>
+          <w:t>7</w:t>
+        </w:r>
+      </w:fldSimple>
       <w:r>
         <w:t xml:space="preserve"> : </w:t>
       </w:r>
@@ -13213,27 +13106,14 @@
       <w:r>
         <w:t xml:space="preserve">Tableau </w:t>
       </w:r>
-      <w:r>
-        <w:fldChar w:fldCharType="begin"/>
-      </w:r>
-      <w:r>
-        <w:instrText xml:space="preserve"> SEQ Tableau \* ARABIC </w:instrText>
-      </w:r>
-      <w:r>
-        <w:fldChar w:fldCharType="separate"/>
-      </w:r>
-      <w:r>
-        <w:rPr>
-          <w:noProof/>
-        </w:rPr>
-        <w:t>8</w:t>
-      </w:r>
-      <w:r>
-        <w:rPr>
-          <w:noProof/>
-        </w:rPr>
-        <w:fldChar w:fldCharType="end"/>
-      </w:r>
+      <w:fldSimple w:instr=" SEQ Tableau \* ARABIC ">
+        <w:r>
+          <w:rPr>
+            <w:noProof/>
+          </w:rPr>
+          <w:t>8</w:t>
+        </w:r>
+      </w:fldSimple>
       <w:r>
         <w:t xml:space="preserve"> : Spécifications techniques du composant "SC-</w:t>
       </w:r>
@@ -13959,27 +13839,14 @@
       <w:r>
         <w:t xml:space="preserve">Tableau </w:t>
       </w:r>
-      <w:r>
-        <w:fldChar w:fldCharType="begin"/>
-      </w:r>
-      <w:r>
-        <w:instrText xml:space="preserve"> SEQ Tableau \* ARABIC </w:instrText>
-      </w:r>
-      <w:r>
-        <w:fldChar w:fldCharType="separate"/>
-      </w:r>
-      <w:r>
-        <w:rPr>
-          <w:noProof/>
-        </w:rPr>
-        <w:t>9</w:t>
-      </w:r>
-      <w:r>
-        <w:rPr>
-          <w:noProof/>
-        </w:rPr>
-        <w:fldChar w:fldCharType="end"/>
-      </w:r>
+      <w:fldSimple w:instr=" SEQ Tableau \* ARABIC ">
+        <w:r>
+          <w:rPr>
+            <w:noProof/>
+          </w:rPr>
+          <w:t>9</w:t>
+        </w:r>
+      </w:fldSimple>
       <w:r>
         <w:t xml:space="preserve"> : Spécifications techniques du composant "SC-</w:t>
       </w:r>
@@ -14867,27 +14734,14 @@
       <w:r>
         <w:t xml:space="preserve">Tableau </w:t>
       </w:r>
-      <w:r>
-        <w:fldChar w:fldCharType="begin"/>
-      </w:r>
-      <w:r>
-        <w:instrText xml:space="preserve"> SEQ Tableau \* ARABIC </w:instrText>
-      </w:r>
-      <w:r>
-        <w:fldChar w:fldCharType="separate"/>
-      </w:r>
-      <w:r>
-        <w:rPr>
-          <w:noProof/>
-        </w:rPr>
-        <w:t>10</w:t>
-      </w:r>
-      <w:r>
-        <w:rPr>
-          <w:noProof/>
-        </w:rPr>
-        <w:fldChar w:fldCharType="end"/>
-      </w:r>
+      <w:fldSimple w:instr=" SEQ Tableau \* ARABIC ">
+        <w:r>
+          <w:rPr>
+            <w:noProof/>
+          </w:rPr>
+          <w:t>10</w:t>
+        </w:r>
+      </w:fldSimple>
       <w:r>
         <w:t xml:space="preserve"> : </w:t>
       </w:r>
@@ -15480,27 +15334,14 @@
       <w:r>
         <w:t xml:space="preserve">Tableau </w:t>
       </w:r>
-      <w:r>
-        <w:fldChar w:fldCharType="begin"/>
-      </w:r>
-      <w:r>
-        <w:instrText xml:space="preserve"> SEQ Tableau \* ARABIC </w:instrText>
-      </w:r>
-      <w:r>
-        <w:fldChar w:fldCharType="separate"/>
-      </w:r>
-      <w:r>
-        <w:rPr>
-          <w:noProof/>
-        </w:rPr>
-        <w:t>11</w:t>
-      </w:r>
-      <w:r>
-        <w:rPr>
-          <w:noProof/>
-        </w:rPr>
-        <w:fldChar w:fldCharType="end"/>
-      </w:r>
+      <w:fldSimple w:instr=" SEQ Tableau \* ARABIC ">
+        <w:r>
+          <w:rPr>
+            <w:noProof/>
+          </w:rPr>
+          <w:t>11</w:t>
+        </w:r>
+      </w:fldSimple>
       <w:r>
         <w:t xml:space="preserve"> : </w:t>
       </w:r>
@@ -16290,27 +16131,14 @@
       <w:r>
         <w:t xml:space="preserve">Tableau </w:t>
       </w:r>
-      <w:r>
-        <w:fldChar w:fldCharType="begin"/>
-      </w:r>
-      <w:r>
-        <w:instrText xml:space="preserve"> SEQ Tableau \* ARABIC </w:instrText>
-      </w:r>
-      <w:r>
-        <w:fldChar w:fldCharType="separate"/>
-      </w:r>
-      <w:r>
-        <w:rPr>
-          <w:noProof/>
-        </w:rPr>
-        <w:t>12</w:t>
-      </w:r>
-      <w:r>
-        <w:rPr>
-          <w:noProof/>
-        </w:rPr>
-        <w:fldChar w:fldCharType="end"/>
-      </w:r>
+      <w:fldSimple w:instr=" SEQ Tableau \* ARABIC ">
+        <w:r>
+          <w:rPr>
+            <w:noProof/>
+          </w:rPr>
+          <w:t>12</w:t>
+        </w:r>
+      </w:fldSimple>
       <w:r>
         <w:t xml:space="preserve"> : </w:t>
       </w:r>
@@ -17156,27 +16984,14 @@
       <w:r>
         <w:t xml:space="preserve">Tableau </w:t>
       </w:r>
-      <w:r>
-        <w:fldChar w:fldCharType="begin"/>
-      </w:r>
-      <w:r>
-        <w:instrText xml:space="preserve"> SEQ Tableau \* ARABIC </w:instrText>
-      </w:r>
-      <w:r>
-        <w:fldChar w:fldCharType="separate"/>
-      </w:r>
-      <w:r>
-        <w:rPr>
-          <w:noProof/>
-        </w:rPr>
-        <w:t>13</w:t>
-      </w:r>
-      <w:r>
-        <w:rPr>
-          <w:noProof/>
-        </w:rPr>
-        <w:fldChar w:fldCharType="end"/>
-      </w:r>
+      <w:fldSimple w:instr=" SEQ Tableau \* ARABIC ">
+        <w:r>
+          <w:rPr>
+            <w:noProof/>
+          </w:rPr>
+          <w:t>13</w:t>
+        </w:r>
+      </w:fldSimple>
       <w:r>
         <w:t xml:space="preserve"> : Spécifications techniques des données "</w:t>
       </w:r>
@@ -17881,27 +17696,14 @@
       <w:r>
         <w:t xml:space="preserve">Tableau </w:t>
       </w:r>
-      <w:r>
-        <w:fldChar w:fldCharType="begin"/>
-      </w:r>
-      <w:r>
-        <w:instrText xml:space="preserve"> SEQ Tableau \* ARABIC </w:instrText>
-      </w:r>
-      <w:r>
-        <w:fldChar w:fldCharType="separate"/>
-      </w:r>
-      <w:r>
-        <w:rPr>
-          <w:noProof/>
-        </w:rPr>
-        <w:t>14</w:t>
-      </w:r>
-      <w:r>
-        <w:rPr>
-          <w:noProof/>
-        </w:rPr>
-        <w:fldChar w:fldCharType="end"/>
-      </w:r>
+      <w:fldSimple w:instr=" SEQ Tableau \* ARABIC ">
+        <w:r>
+          <w:rPr>
+            <w:noProof/>
+          </w:rPr>
+          <w:t>14</w:t>
+        </w:r>
+      </w:fldSimple>
       <w:r>
         <w:t xml:space="preserve"> </w:t>
       </w:r>
@@ -18573,27 +18375,14 @@
       <w:r>
         <w:t xml:space="preserve">Tableau </w:t>
       </w:r>
-      <w:r>
-        <w:fldChar w:fldCharType="begin"/>
-      </w:r>
-      <w:r>
-        <w:instrText xml:space="preserve"> SEQ Tableau \* ARABIC </w:instrText>
-      </w:r>
-      <w:r>
-        <w:fldChar w:fldCharType="separate"/>
-      </w:r>
-      <w:r>
-        <w:rPr>
-          <w:noProof/>
-        </w:rPr>
-        <w:t>15</w:t>
-      </w:r>
-      <w:r>
-        <w:rPr>
-          <w:noProof/>
-        </w:rPr>
-        <w:fldChar w:fldCharType="end"/>
-      </w:r>
+      <w:fldSimple w:instr=" SEQ Tableau \* ARABIC ">
+        <w:r>
+          <w:rPr>
+            <w:noProof/>
+          </w:rPr>
+          <w:t>15</w:t>
+        </w:r>
+      </w:fldSimple>
       <w:r>
         <w:t xml:space="preserve"> </w:t>
       </w:r>
@@ -19192,27 +18981,14 @@
       <w:r>
         <w:t xml:space="preserve">Tableau </w:t>
       </w:r>
-      <w:r>
-        <w:fldChar w:fldCharType="begin"/>
-      </w:r>
-      <w:r>
-        <w:instrText xml:space="preserve"> SEQ Tableau \* ARABIC </w:instrText>
-      </w:r>
-      <w:r>
-        <w:fldChar w:fldCharType="separate"/>
-      </w:r>
-      <w:r>
-        <w:rPr>
-          <w:noProof/>
-        </w:rPr>
-        <w:t>16</w:t>
-      </w:r>
-      <w:r>
-        <w:rPr>
-          <w:noProof/>
-        </w:rPr>
-        <w:fldChar w:fldCharType="end"/>
-      </w:r>
+      <w:fldSimple w:instr=" SEQ Tableau \* ARABIC ">
+        <w:r>
+          <w:rPr>
+            <w:noProof/>
+          </w:rPr>
+          <w:t>16</w:t>
+        </w:r>
+      </w:fldSimple>
       <w:r>
         <w:t xml:space="preserve"> :</w:t>
       </w:r>
@@ -20019,14 +19795,27 @@
       <w:r>
         <w:t xml:space="preserve">Tableau </w:t>
       </w:r>
-      <w:fldSimple w:instr=" SEQ Tableau \* ARABIC ">
-        <w:r>
-          <w:rPr>
-            <w:noProof/>
-          </w:rPr>
-          <w:t>17</w:t>
-        </w:r>
-      </w:fldSimple>
+      <w:r>
+        <w:fldChar w:fldCharType="begin"/>
+      </w:r>
+      <w:r>
+        <w:instrText xml:space="preserve"> SEQ Tableau \* ARABIC </w:instrText>
+      </w:r>
+      <w:r>
+        <w:fldChar w:fldCharType="separate"/>
+      </w:r>
+      <w:r>
+        <w:rPr>
+          <w:noProof/>
+        </w:rPr>
+        <w:t>17</w:t>
+      </w:r>
+      <w:r>
+        <w:rPr>
+          <w:noProof/>
+        </w:rPr>
+        <w:fldChar w:fldCharType="end"/>
+      </w:r>
       <w:r>
         <w:t xml:space="preserve"> : Avantages et inconvénients de l'approche Cloud Public VS Cloud Privé</w:t>
       </w:r>
@@ -20727,15 +20516,32 @@
               </w:rPr>
               <w:t xml:space="preserve"> </w:t>
             </w:r>
-            <w:hyperlink r:id="rId14" w:history="1">
-              <w:r>
-                <w:rPr>
-                  <w:rStyle w:val="Lienhypertexte"/>
-                  <w:lang w:val="en-GB"/>
-                </w:rPr>
-                <w:t>Azure Web Application Firewall</w:t>
-              </w:r>
-            </w:hyperlink>
+            <w:r>
+              <w:fldChar w:fldCharType="begin"/>
+            </w:r>
+            <w:r>
+              <w:rPr>
+                <w:lang w:val="en-GB"/>
+              </w:rPr>
+              <w:instrText xml:space="preserve"> HYPERLINK "https://azure.microsoft.com/fr-fr/services/web-application-firewall/" </w:instrText>
+            </w:r>
+            <w:r>
+              <w:fldChar w:fldCharType="separate"/>
+            </w:r>
+            <w:r>
+              <w:rPr>
+                <w:rStyle w:val="Lienhypertexte"/>
+                <w:lang w:val="en-GB"/>
+              </w:rPr>
+              <w:t>Azure Web Application Firewall</w:t>
+            </w:r>
+            <w:r>
+              <w:rPr>
+                <w:rStyle w:val="Lienhypertexte"/>
+                <w:lang w:val="en-GB"/>
+              </w:rPr>
+              <w:fldChar w:fldCharType="end"/>
+            </w:r>
           </w:p>
           <w:p>
             <w:pPr>
@@ -20791,7 +20597,7 @@
             <w:r>
               <w:t xml:space="preserve"> ou </w:t>
             </w:r>
-            <w:hyperlink r:id="rId15" w:history="1">
+            <w:hyperlink r:id="rId14" w:history="1">
               <w:r>
                 <w:rPr>
                   <w:rStyle w:val="Lienhypertexte"/>
@@ -20909,14 +20715,27 @@
       <w:r>
         <w:t xml:space="preserve">Tableau </w:t>
       </w:r>
-      <w:fldSimple w:instr=" SEQ Tableau \* ARABIC ">
-        <w:r>
-          <w:rPr>
-            <w:noProof/>
-          </w:rPr>
-          <w:t>18</w:t>
-        </w:r>
-      </w:fldSimple>
+      <w:r>
+        <w:fldChar w:fldCharType="begin"/>
+      </w:r>
+      <w:r>
+        <w:instrText xml:space="preserve"> SEQ Tableau \* ARABIC </w:instrText>
+      </w:r>
+      <w:r>
+        <w:fldChar w:fldCharType="separate"/>
+      </w:r>
+      <w:r>
+        <w:rPr>
+          <w:noProof/>
+        </w:rPr>
+        <w:t>18</w:t>
+      </w:r>
+      <w:r>
+        <w:rPr>
+          <w:noProof/>
+        </w:rPr>
+        <w:fldChar w:fldCharType="end"/>
+      </w:r>
       <w:r>
         <w:t xml:space="preserve"> : Spécifications techniques du composant "TC-1 – </w:t>
       </w:r>
@@ -21382,7 +21201,7 @@
               </w:rPr>
               <w:t xml:space="preserve"> </w:t>
             </w:r>
-            <w:hyperlink r:id="rId16" w:history="1">
+            <w:hyperlink r:id="rId15" w:history="1">
               <w:r>
                 <w:rPr>
                   <w:rStyle w:val="Lienhypertexte"/>
@@ -21442,7 +21261,7 @@
               </w:rPr>
               <w:t xml:space="preserve"> </w:t>
             </w:r>
-            <w:hyperlink r:id="rId17" w:anchor="overview" w:history="1">
+            <w:hyperlink r:id="rId16" w:anchor="overview" w:history="1">
               <w:r>
                 <w:rPr>
                   <w:rStyle w:val="Lienhypertexte"/>
@@ -21514,7 +21333,7 @@
               </w:rPr>
               <w:t xml:space="preserve"> </w:t>
             </w:r>
-            <w:hyperlink r:id="rId18" w:history="1">
+            <w:hyperlink r:id="rId17" w:history="1">
               <w:proofErr w:type="spellStart"/>
               <w:r>
                 <w:rPr>
@@ -21668,27 +21487,14 @@
       <w:r>
         <w:t xml:space="preserve">Tableau </w:t>
       </w:r>
-      <w:r>
-        <w:fldChar w:fldCharType="begin"/>
-      </w:r>
-      <w:r>
-        <w:instrText xml:space="preserve"> SEQ Tableau \* ARABIC </w:instrText>
-      </w:r>
-      <w:r>
-        <w:fldChar w:fldCharType="separate"/>
-      </w:r>
-      <w:r>
-        <w:rPr>
-          <w:noProof/>
-        </w:rPr>
-        <w:t>19</w:t>
-      </w:r>
-      <w:r>
-        <w:rPr>
-          <w:noProof/>
-        </w:rPr>
-        <w:fldChar w:fldCharType="end"/>
-      </w:r>
+      <w:fldSimple w:instr=" SEQ Tableau \* ARABIC ">
+        <w:r>
+          <w:rPr>
+            <w:noProof/>
+          </w:rPr>
+          <w:t>19</w:t>
+        </w:r>
+      </w:fldSimple>
       <w:r>
         <w:t xml:space="preserve"> : Spécifications techniques du composant "TC-</w:t>
       </w:r>
@@ -22195,7 +22001,7 @@
             <w:r>
               <w:t xml:space="preserve"> </w:t>
             </w:r>
-            <w:hyperlink r:id="rId19" w:history="1">
+            <w:hyperlink r:id="rId18" w:history="1">
               <w:proofErr w:type="spellStart"/>
               <w:r>
                 <w:rPr>
@@ -22260,7 +22066,7 @@
               </w:rPr>
               <w:t xml:space="preserve"> </w:t>
             </w:r>
-            <w:hyperlink r:id="rId20" w:anchor="overview" w:history="1">
+            <w:hyperlink r:id="rId19" w:anchor="overview" w:history="1">
               <w:proofErr w:type="spellStart"/>
               <w:r>
                 <w:rPr>
@@ -22326,7 +22132,7 @@
               </w:rPr>
               <w:t xml:space="preserve"> </w:t>
             </w:r>
-            <w:hyperlink r:id="rId21" w:history="1">
+            <w:hyperlink r:id="rId20" w:history="1">
               <w:r>
                 <w:rPr>
                   <w:rStyle w:val="Lienhypertexte"/>
@@ -22424,27 +22230,14 @@
       <w:r>
         <w:t xml:space="preserve">Tableau </w:t>
       </w:r>
-      <w:r>
-        <w:fldChar w:fldCharType="begin"/>
-      </w:r>
-      <w:r>
-        <w:instrText xml:space="preserve"> SEQ Tableau \* ARABIC </w:instrText>
-      </w:r>
-      <w:r>
-        <w:fldChar w:fldCharType="separate"/>
-      </w:r>
-      <w:r>
-        <w:rPr>
-          <w:noProof/>
-        </w:rPr>
-        <w:t>20</w:t>
-      </w:r>
-      <w:r>
-        <w:rPr>
-          <w:noProof/>
-        </w:rPr>
-        <w:fldChar w:fldCharType="end"/>
-      </w:r>
+      <w:fldSimple w:instr=" SEQ Tableau \* ARABIC ">
+        <w:r>
+          <w:rPr>
+            <w:noProof/>
+          </w:rPr>
+          <w:t>20</w:t>
+        </w:r>
+      </w:fldSimple>
       <w:r>
         <w:t xml:space="preserve"> : Spécifications techniques du composant "TC-</w:t>
       </w:r>
@@ -23040,7 +22833,7 @@
             <w:r>
               <w:t xml:space="preserve"> </w:t>
             </w:r>
-            <w:hyperlink r:id="rId22" w:history="1">
+            <w:hyperlink r:id="rId21" w:history="1">
               <w:proofErr w:type="spellStart"/>
               <w:r>
                 <w:rPr>
@@ -23105,7 +22898,7 @@
               </w:rPr>
               <w:t xml:space="preserve"> </w:t>
             </w:r>
-            <w:hyperlink r:id="rId23" w:anchor="overview" w:history="1">
+            <w:hyperlink r:id="rId22" w:anchor="overview" w:history="1">
               <w:proofErr w:type="spellStart"/>
               <w:r>
                 <w:rPr>
@@ -23171,7 +22964,7 @@
               </w:rPr>
               <w:t xml:space="preserve"> </w:t>
             </w:r>
-            <w:hyperlink r:id="rId24" w:history="1">
+            <w:hyperlink r:id="rId23" w:history="1">
               <w:r>
                 <w:rPr>
                   <w:rStyle w:val="Lienhypertexte"/>
@@ -23269,27 +23062,14 @@
       <w:r>
         <w:t xml:space="preserve">Tableau </w:t>
       </w:r>
-      <w:r>
-        <w:fldChar w:fldCharType="begin"/>
-      </w:r>
-      <w:r>
-        <w:instrText xml:space="preserve"> SEQ Tableau \* ARABIC </w:instrText>
-      </w:r>
-      <w:r>
-        <w:fldChar w:fldCharType="separate"/>
-      </w:r>
-      <w:r>
-        <w:rPr>
-          <w:noProof/>
-        </w:rPr>
-        <w:t>21</w:t>
-      </w:r>
-      <w:r>
-        <w:rPr>
-          <w:noProof/>
-        </w:rPr>
-        <w:fldChar w:fldCharType="end"/>
-      </w:r>
+      <w:fldSimple w:instr=" SEQ Tableau \* ARABIC ">
+        <w:r>
+          <w:rPr>
+            <w:noProof/>
+          </w:rPr>
+          <w:t>21</w:t>
+        </w:r>
+      </w:fldSimple>
       <w:r>
         <w:t xml:space="preserve"> : Spécifications techniques du composant "TC-</w:t>
       </w:r>
@@ -23863,7 +23643,7 @@
             <w:r>
               <w:t xml:space="preserve"> </w:t>
             </w:r>
-            <w:hyperlink r:id="rId25" w:history="1">
+            <w:hyperlink r:id="rId24" w:history="1">
               <w:r>
                 <w:rPr>
                   <w:rStyle w:val="Lienhypertexte"/>
@@ -23919,7 +23699,7 @@
               </w:rPr>
               <w:t xml:space="preserve"> </w:t>
             </w:r>
-            <w:hyperlink r:id="rId26" w:history="1">
+            <w:hyperlink r:id="rId25" w:history="1">
               <w:r>
                 <w:rPr>
                   <w:rStyle w:val="Lienhypertexte"/>
@@ -23967,7 +23747,7 @@
             <w:r>
               <w:t xml:space="preserve"> : </w:t>
             </w:r>
-            <w:hyperlink r:id="rId27" w:history="1">
+            <w:hyperlink r:id="rId26" w:history="1">
               <w:r>
                 <w:rPr>
                   <w:rStyle w:val="Lienhypertexte"/>
@@ -24011,7 +23791,7 @@
             <w:r>
               <w:t xml:space="preserve"> </w:t>
             </w:r>
-            <w:hyperlink r:id="rId28" w:history="1">
+            <w:hyperlink r:id="rId27" w:history="1">
               <w:proofErr w:type="spellStart"/>
               <w:r>
                 <w:rPr>
@@ -24139,27 +23919,14 @@
       <w:r>
         <w:t xml:space="preserve">Tableau </w:t>
       </w:r>
-      <w:r>
-        <w:fldChar w:fldCharType="begin"/>
-      </w:r>
-      <w:r>
-        <w:instrText xml:space="preserve"> SEQ Tableau \* ARABIC </w:instrText>
-      </w:r>
-      <w:r>
-        <w:fldChar w:fldCharType="separate"/>
-      </w:r>
-      <w:r>
-        <w:rPr>
-          <w:noProof/>
-        </w:rPr>
-        <w:t>22</w:t>
-      </w:r>
-      <w:r>
-        <w:rPr>
-          <w:noProof/>
-        </w:rPr>
-        <w:fldChar w:fldCharType="end"/>
-      </w:r>
+      <w:fldSimple w:instr=" SEQ Tableau \* ARABIC ">
+        <w:r>
+          <w:rPr>
+            <w:noProof/>
+          </w:rPr>
+          <w:t>22</w:t>
+        </w:r>
+      </w:fldSimple>
       <w:r>
         <w:t xml:space="preserve"> : Spécifications techniques du composant "TC-</w:t>
       </w:r>
@@ -24700,7 +24467,7 @@
             <w:r>
               <w:t xml:space="preserve"> </w:t>
             </w:r>
-            <w:hyperlink r:id="rId29" w:history="1">
+            <w:hyperlink r:id="rId28" w:history="1">
               <w:proofErr w:type="spellStart"/>
               <w:r>
                 <w:rPr>
@@ -24765,7 +24532,7 @@
               </w:rPr>
               <w:t xml:space="preserve"> </w:t>
             </w:r>
-            <w:hyperlink r:id="rId30" w:anchor="overview" w:history="1">
+            <w:hyperlink r:id="rId29" w:anchor="overview" w:history="1">
               <w:proofErr w:type="spellStart"/>
               <w:r>
                 <w:rPr>
@@ -24831,7 +24598,7 @@
               </w:rPr>
               <w:t xml:space="preserve"> </w:t>
             </w:r>
-            <w:hyperlink r:id="rId31" w:history="1">
+            <w:hyperlink r:id="rId30" w:history="1">
               <w:r>
                 <w:rPr>
                   <w:rStyle w:val="Lienhypertexte"/>
@@ -24929,27 +24696,14 @@
       <w:r>
         <w:t xml:space="preserve">Tableau </w:t>
       </w:r>
-      <w:r>
-        <w:fldChar w:fldCharType="begin"/>
-      </w:r>
-      <w:r>
-        <w:instrText xml:space="preserve"> SEQ Tableau \* ARABIC </w:instrText>
-      </w:r>
-      <w:r>
-        <w:fldChar w:fldCharType="separate"/>
-      </w:r>
-      <w:r>
-        <w:rPr>
-          <w:noProof/>
-        </w:rPr>
-        <w:t>23</w:t>
-      </w:r>
-      <w:r>
-        <w:rPr>
-          <w:noProof/>
-        </w:rPr>
-        <w:fldChar w:fldCharType="end"/>
-      </w:r>
+      <w:fldSimple w:instr=" SEQ Tableau \* ARABIC ">
+        <w:r>
+          <w:rPr>
+            <w:noProof/>
+          </w:rPr>
+          <w:t>23</w:t>
+        </w:r>
+      </w:fldSimple>
       <w:r>
         <w:t xml:space="preserve"> : Spécifications techniques du composant "TC-</w:t>
       </w:r>
@@ -25386,15 +25140,32 @@
               </w:rPr>
               <w:t xml:space="preserve"> </w:t>
             </w:r>
-            <w:hyperlink r:id="rId32" w:history="1">
-              <w:r>
-                <w:rPr>
-                  <w:rStyle w:val="Lienhypertexte"/>
-                  <w:lang w:val="en-GB"/>
-                </w:rPr>
-                <w:t>Elastic Container Service (ECS)</w:t>
-              </w:r>
-            </w:hyperlink>
+            <w:r>
+              <w:fldChar w:fldCharType="begin"/>
+            </w:r>
+            <w:r>
+              <w:rPr>
+                <w:lang w:val="en-GB"/>
+              </w:rPr>
+              <w:instrText xml:space="preserve"> HYPERLINK "https://aws.amazon.com/fr/ecs/" </w:instrText>
+            </w:r>
+            <w:r>
+              <w:fldChar w:fldCharType="separate"/>
+            </w:r>
+            <w:r>
+              <w:rPr>
+                <w:rStyle w:val="Lienhypertexte"/>
+                <w:lang w:val="en-GB"/>
+              </w:rPr>
+              <w:t>Elastic Container Service (ECS)</w:t>
+            </w:r>
+            <w:r>
+              <w:rPr>
+                <w:rStyle w:val="Lienhypertexte"/>
+                <w:lang w:val="en-GB"/>
+              </w:rPr>
+              <w:fldChar w:fldCharType="end"/>
+            </w:r>
           </w:p>
           <w:p>
             <w:pPr>
@@ -25442,7 +25213,7 @@
               </w:rPr>
               <w:t xml:space="preserve"> </w:t>
             </w:r>
-            <w:hyperlink r:id="rId33" w:history="1">
+            <w:hyperlink r:id="rId31" w:history="1">
               <w:r>
                 <w:rPr>
                   <w:rStyle w:val="Lienhypertexte"/>
@@ -25496,7 +25267,7 @@
               </w:rPr>
               <w:t xml:space="preserve"> </w:t>
             </w:r>
-            <w:hyperlink r:id="rId34" w:history="1">
+            <w:hyperlink r:id="rId32" w:history="1">
               <w:r>
                 <w:rPr>
                   <w:rStyle w:val="Lienhypertexte"/>
@@ -25579,27 +25350,14 @@
       <w:r>
         <w:t xml:space="preserve">Tableau </w:t>
       </w:r>
-      <w:r>
-        <w:fldChar w:fldCharType="begin"/>
-      </w:r>
-      <w:r>
-        <w:instrText xml:space="preserve"> SEQ Tableau \* ARABIC </w:instrText>
-      </w:r>
-      <w:r>
-        <w:fldChar w:fldCharType="separate"/>
-      </w:r>
-      <w:r>
-        <w:rPr>
-          <w:noProof/>
-        </w:rPr>
-        <w:t>24</w:t>
-      </w:r>
-      <w:r>
-        <w:rPr>
-          <w:noProof/>
-        </w:rPr>
-        <w:fldChar w:fldCharType="end"/>
-      </w:r>
+      <w:fldSimple w:instr=" SEQ Tableau \* ARABIC ">
+        <w:r>
+          <w:rPr>
+            <w:noProof/>
+          </w:rPr>
+          <w:t>24</w:t>
+        </w:r>
+      </w:fldSimple>
       <w:r>
         <w:t xml:space="preserve"> : Spécifications techniques du composant "TC</w:t>
       </w:r>
@@ -26102,15 +25860,32 @@
               </w:rPr>
               <w:t xml:space="preserve"> </w:t>
             </w:r>
-            <w:hyperlink r:id="rId35" w:history="1">
-              <w:r>
-                <w:rPr>
-                  <w:rStyle w:val="Lienhypertexte"/>
-                  <w:lang w:val="en-GB"/>
-                </w:rPr>
-                <w:t>Elastic Container Service (ECS)</w:t>
-              </w:r>
-            </w:hyperlink>
+            <w:r>
+              <w:fldChar w:fldCharType="begin"/>
+            </w:r>
+            <w:r>
+              <w:rPr>
+                <w:lang w:val="en-GB"/>
+              </w:rPr>
+              <w:instrText xml:space="preserve"> HYPERLINK "https://aws.amazon.com/fr/ecs/" </w:instrText>
+            </w:r>
+            <w:r>
+              <w:fldChar w:fldCharType="separate"/>
+            </w:r>
+            <w:r>
+              <w:rPr>
+                <w:rStyle w:val="Lienhypertexte"/>
+                <w:lang w:val="en-GB"/>
+              </w:rPr>
+              <w:t>Elastic Container Service (ECS)</w:t>
+            </w:r>
+            <w:r>
+              <w:rPr>
+                <w:rStyle w:val="Lienhypertexte"/>
+                <w:lang w:val="en-GB"/>
+              </w:rPr>
+              <w:fldChar w:fldCharType="end"/>
+            </w:r>
           </w:p>
           <w:p>
             <w:pPr>
@@ -26158,15 +25933,32 @@
               </w:rPr>
               <w:t xml:space="preserve"> </w:t>
             </w:r>
-            <w:hyperlink r:id="rId36" w:history="1">
-              <w:r>
-                <w:rPr>
-                  <w:rStyle w:val="Lienhypertexte"/>
-                  <w:lang w:val="en-GB"/>
-                </w:rPr>
-                <w:t>Azure Web App for Containers</w:t>
-              </w:r>
-            </w:hyperlink>
+            <w:r>
+              <w:fldChar w:fldCharType="begin"/>
+            </w:r>
+            <w:r>
+              <w:rPr>
+                <w:lang w:val="en-GB"/>
+              </w:rPr>
+              <w:instrText xml:space="preserve"> HYPERLINK "https://azure.microsoft.com/fr-fr/services/app-service/containers/" </w:instrText>
+            </w:r>
+            <w:r>
+              <w:fldChar w:fldCharType="separate"/>
+            </w:r>
+            <w:r>
+              <w:rPr>
+                <w:rStyle w:val="Lienhypertexte"/>
+                <w:lang w:val="en-GB"/>
+              </w:rPr>
+              <w:t>Azure Web App for Containers</w:t>
+            </w:r>
+            <w:r>
+              <w:rPr>
+                <w:rStyle w:val="Lienhypertexte"/>
+                <w:lang w:val="en-GB"/>
+              </w:rPr>
+              <w:fldChar w:fldCharType="end"/>
+            </w:r>
             <w:r>
               <w:rPr>
                 <w:lang w:val="en-GB"/>
@@ -26228,7 +26020,7 @@
               </w:rPr>
               <w:t xml:space="preserve"> </w:t>
             </w:r>
-            <w:hyperlink r:id="rId37" w:history="1">
+            <w:hyperlink r:id="rId33" w:history="1">
               <w:r>
                 <w:rPr>
                   <w:rStyle w:val="Lienhypertexte"/>
@@ -26314,27 +26106,14 @@
       <w:r>
         <w:t xml:space="preserve">Tableau </w:t>
       </w:r>
-      <w:r>
-        <w:fldChar w:fldCharType="begin"/>
-      </w:r>
-      <w:r>
-        <w:instrText xml:space="preserve"> SEQ Tableau \* ARABIC </w:instrText>
-      </w:r>
-      <w:r>
-        <w:fldChar w:fldCharType="separate"/>
-      </w:r>
-      <w:r>
-        <w:rPr>
-          <w:noProof/>
-        </w:rPr>
-        <w:t>25</w:t>
-      </w:r>
-      <w:r>
-        <w:rPr>
-          <w:noProof/>
-        </w:rPr>
-        <w:fldChar w:fldCharType="end"/>
-      </w:r>
+      <w:fldSimple w:instr=" SEQ Tableau \* ARABIC ">
+        <w:r>
+          <w:rPr>
+            <w:noProof/>
+          </w:rPr>
+          <w:t>25</w:t>
+        </w:r>
+      </w:fldSimple>
       <w:r>
         <w:t xml:space="preserve"> : Spécifications techniques du composant "TC</w:t>
       </w:r>
@@ -26801,15 +26580,32 @@
               </w:rPr>
               <w:t xml:space="preserve"> </w:t>
             </w:r>
-            <w:hyperlink r:id="rId38" w:history="1">
-              <w:r>
-                <w:rPr>
-                  <w:rStyle w:val="Lienhypertexte"/>
-                  <w:lang w:val="en-GB"/>
-                </w:rPr>
-                <w:t>Elastic Container Service (ECS)</w:t>
-              </w:r>
-            </w:hyperlink>
+            <w:r>
+              <w:fldChar w:fldCharType="begin"/>
+            </w:r>
+            <w:r>
+              <w:rPr>
+                <w:lang w:val="en-GB"/>
+              </w:rPr>
+              <w:instrText xml:space="preserve"> HYPERLINK "https://aws.amazon.com/fr/ecs/" </w:instrText>
+            </w:r>
+            <w:r>
+              <w:fldChar w:fldCharType="separate"/>
+            </w:r>
+            <w:r>
+              <w:rPr>
+                <w:rStyle w:val="Lienhypertexte"/>
+                <w:lang w:val="en-GB"/>
+              </w:rPr>
+              <w:t>Elastic Container Service (ECS)</w:t>
+            </w:r>
+            <w:r>
+              <w:rPr>
+                <w:rStyle w:val="Lienhypertexte"/>
+                <w:lang w:val="en-GB"/>
+              </w:rPr>
+              <w:fldChar w:fldCharType="end"/>
+            </w:r>
           </w:p>
           <w:p>
             <w:pPr>
@@ -26835,7 +26631,7 @@
             <w:r>
               <w:t xml:space="preserve"> </w:t>
             </w:r>
-            <w:hyperlink r:id="rId39" w:anchor="overview" w:history="1">
+            <w:hyperlink r:id="rId34" w:anchor="overview" w:history="1">
               <w:r>
                 <w:rPr>
                   <w:rStyle w:val="Lienhypertexte"/>
@@ -26888,7 +26684,7 @@
               </w:rPr>
               <w:t xml:space="preserve"> </w:t>
             </w:r>
-            <w:hyperlink r:id="rId40" w:history="1">
+            <w:hyperlink r:id="rId35" w:history="1">
               <w:r>
                 <w:rPr>
                   <w:rStyle w:val="Lienhypertexte"/>
@@ -26974,27 +26770,14 @@
       <w:r>
         <w:t xml:space="preserve">Tableau </w:t>
       </w:r>
-      <w:r>
-        <w:fldChar w:fldCharType="begin"/>
-      </w:r>
-      <w:r>
-        <w:instrText xml:space="preserve"> SEQ Tableau \* ARABIC </w:instrText>
-      </w:r>
-      <w:r>
-        <w:fldChar w:fldCharType="separate"/>
-      </w:r>
-      <w:r>
-        <w:rPr>
-          <w:noProof/>
-        </w:rPr>
-        <w:t>26</w:t>
-      </w:r>
-      <w:r>
-        <w:rPr>
-          <w:noProof/>
-        </w:rPr>
-        <w:fldChar w:fldCharType="end"/>
-      </w:r>
+      <w:fldSimple w:instr=" SEQ Tableau \* ARABIC ">
+        <w:r>
+          <w:rPr>
+            <w:noProof/>
+          </w:rPr>
+          <w:t>26</w:t>
+        </w:r>
+      </w:fldSimple>
       <w:r>
         <w:t xml:space="preserve"> : Spécifications techniques du composant "TC-</w:t>
       </w:r>
@@ -27490,7 +27273,7 @@
             <w:r>
               <w:t xml:space="preserve"> </w:t>
             </w:r>
-            <w:hyperlink r:id="rId41" w:history="1">
+            <w:hyperlink r:id="rId36" w:history="1">
               <w:proofErr w:type="spellStart"/>
               <w:r>
                 <w:rPr>
@@ -27552,7 +27335,7 @@
               </w:rPr>
               <w:t xml:space="preserve"> </w:t>
             </w:r>
-            <w:hyperlink r:id="rId42" w:anchor="overview" w:history="1">
+            <w:hyperlink r:id="rId37" w:anchor="overview" w:history="1">
               <w:proofErr w:type="spellStart"/>
               <w:r>
                 <w:rPr>
@@ -27618,7 +27401,7 @@
               </w:rPr>
               <w:t xml:space="preserve"> </w:t>
             </w:r>
-            <w:hyperlink r:id="rId43" w:history="1">
+            <w:hyperlink r:id="rId38" w:history="1">
               <w:r>
                 <w:rPr>
                   <w:rStyle w:val="Lienhypertexte"/>
@@ -27704,27 +27487,14 @@
       <w:r>
         <w:t xml:space="preserve">Tableau </w:t>
       </w:r>
-      <w:r>
-        <w:fldChar w:fldCharType="begin"/>
-      </w:r>
-      <w:r>
-        <w:instrText xml:space="preserve"> SEQ Tableau \* ARABIC </w:instrText>
-      </w:r>
-      <w:r>
-        <w:fldChar w:fldCharType="separate"/>
-      </w:r>
-      <w:r>
-        <w:rPr>
-          <w:noProof/>
-        </w:rPr>
-        <w:t>27</w:t>
-      </w:r>
-      <w:r>
-        <w:rPr>
-          <w:noProof/>
-        </w:rPr>
-        <w:fldChar w:fldCharType="end"/>
-      </w:r>
+      <w:fldSimple w:instr=" SEQ Tableau \* ARABIC ">
+        <w:r>
+          <w:rPr>
+            <w:noProof/>
+          </w:rPr>
+          <w:t>27</w:t>
+        </w:r>
+      </w:fldSimple>
       <w:r>
         <w:t xml:space="preserve"> : Spécifications techniques du composant "TC-</w:t>
       </w:r>
@@ -27745,9 +27515,9 @@
     <w:p>
       <w:pPr>
         <w:sectPr>
-          <w:headerReference w:type="default" r:id="rId44"/>
-          <w:footerReference w:type="default" r:id="rId45"/>
-          <w:footerReference w:type="first" r:id="rId46"/>
+          <w:headerReference w:type="default" r:id="rId39"/>
+          <w:footerReference w:type="default" r:id="rId40"/>
+          <w:footerReference w:type="first" r:id="rId41"/>
           <w:pgSz w:w="12240" w:h="15840"/>
           <w:pgMar w:top="1440" w:right="1440" w:bottom="1440" w:left="1440" w:header="720" w:footer="720" w:gutter="0"/>
           <w:cols w:space="720"/>
@@ -27760,28 +27530,28 @@
       <w:pPr>
         <w:pStyle w:val="Titre1"/>
       </w:pPr>
-      <w:bookmarkStart w:id="93" w:name="_Toc106172413"/>
-      <w:bookmarkStart w:id="94" w:name="_Toc106635380"/>
+      <w:bookmarkStart w:id="95" w:name="_Toc106172413"/>
+      <w:bookmarkStart w:id="96" w:name="_Toc106635380"/>
       <w:r>
         <w:lastRenderedPageBreak/>
         <w:t>ANNEXE</w:t>
       </w:r>
-      <w:bookmarkEnd w:id="93"/>
-      <w:bookmarkEnd w:id="94"/>
+      <w:bookmarkEnd w:id="95"/>
+      <w:bookmarkEnd w:id="96"/>
     </w:p>
     <w:p>
       <w:pPr>
         <w:pStyle w:val="Titre2"/>
       </w:pPr>
-      <w:bookmarkStart w:id="95" w:name="_Toc106172414"/>
-      <w:bookmarkStart w:id="96" w:name="_Toc106172460"/>
-      <w:bookmarkStart w:id="97" w:name="_Toc106635381"/>
+      <w:bookmarkStart w:id="97" w:name="_Toc106172414"/>
+      <w:bookmarkStart w:id="98" w:name="_Toc106172460"/>
+      <w:bookmarkStart w:id="99" w:name="_Toc106635381"/>
       <w:r>
         <w:t>Schéma d’implémentation de l’architecture (HD)</w:t>
       </w:r>
-      <w:bookmarkEnd w:id="95"/>
-      <w:bookmarkEnd w:id="96"/>
       <w:bookmarkEnd w:id="97"/>
+      <w:bookmarkEnd w:id="98"/>
+      <w:bookmarkEnd w:id="99"/>
     </w:p>
     <w:p>
       <w:pPr>
@@ -27810,7 +27580,7 @@
                     </pic:cNvPicPr>
                   </pic:nvPicPr>
                   <pic:blipFill>
-                    <a:blip r:embed="rId47" cstate="print">
+                    <a:blip r:embed="rId42" cstate="print">
                       <a:extLst>
                         <a:ext uri="{28A0092B-C50C-407E-A947-70E740481C1C}">
                           <a14:useLocalDpi xmlns:a14="http://schemas.microsoft.com/office/drawing/2010/main" val="0"/>
@@ -27847,7 +27617,7 @@
         <w:pStyle w:val="Lgende"/>
         <w:jc w:val="center"/>
         <w:sectPr>
-          <w:headerReference w:type="first" r:id="rId48"/>
+          <w:headerReference w:type="first" r:id="rId43"/>
           <w:pgSz w:w="15840" w:h="12240" w:orient="landscape"/>
           <w:pgMar w:top="454" w:right="720" w:bottom="720" w:left="1418" w:header="57" w:footer="57" w:gutter="0"/>
           <w:cols w:space="720"/>
@@ -27855,49 +27625,36 @@
           <w:docGrid w:linePitch="299"/>
         </w:sectPr>
       </w:pPr>
-      <w:bookmarkStart w:id="98" w:name="_Toc106635444"/>
+      <w:bookmarkStart w:id="100" w:name="_Toc106635444"/>
       <w:r>
         <w:t xml:space="preserve">Figure </w:t>
       </w:r>
-      <w:r>
-        <w:fldChar w:fldCharType="begin"/>
-      </w:r>
-      <w:r>
-        <w:instrText xml:space="preserve"> SEQ Figure \* ARABIC </w:instrText>
-      </w:r>
-      <w:r>
-        <w:fldChar w:fldCharType="separate"/>
-      </w:r>
-      <w:r>
-        <w:rPr>
-          <w:noProof/>
-        </w:rPr>
-        <w:t>2</w:t>
-      </w:r>
-      <w:r>
-        <w:rPr>
-          <w:noProof/>
-        </w:rPr>
-        <w:fldChar w:fldCharType="end"/>
-      </w:r>
+      <w:fldSimple w:instr=" SEQ Figure \* ARABIC ">
+        <w:r>
+          <w:rPr>
+            <w:noProof/>
+          </w:rPr>
+          <w:t>2</w:t>
+        </w:r>
+      </w:fldSimple>
       <w:r>
         <w:t xml:space="preserve"> : Vue globale de l'implémentation de l'architecture de la solution SCS GED (HD)</w:t>
       </w:r>
-      <w:bookmarkEnd w:id="98"/>
+      <w:bookmarkEnd w:id="100"/>
     </w:p>
     <w:p>
       <w:pPr>
         <w:pStyle w:val="Titre2"/>
       </w:pPr>
-      <w:bookmarkStart w:id="99" w:name="_Alternative_au_SC-7"/>
-      <w:bookmarkStart w:id="100" w:name="_Toc106635382"/>
-      <w:bookmarkStart w:id="101" w:name="_Toc106172415"/>
-      <w:bookmarkEnd w:id="99"/>
+      <w:bookmarkStart w:id="101" w:name="_Alternative_au_SC-7"/>
+      <w:bookmarkStart w:id="102" w:name="_Toc106635382"/>
+      <w:bookmarkStart w:id="103" w:name="_Toc106172415"/>
+      <w:bookmarkEnd w:id="101"/>
       <w:r>
         <w:lastRenderedPageBreak/>
         <w:t>Alternative au SC-7 « Document Management Service »</w:t>
       </w:r>
-      <w:bookmarkEnd w:id="100"/>
+      <w:bookmarkEnd w:id="102"/>
     </w:p>
     <w:p>
       <w:pPr>
@@ -27979,7 +27736,7 @@
                     </pic:cNvPicPr>
                   </pic:nvPicPr>
                   <pic:blipFill>
-                    <a:blip r:embed="rId49">
+                    <a:blip r:embed="rId44">
                       <a:extLst>
                         <a:ext uri="{28A0092B-C50C-407E-A947-70E740481C1C}">
                           <a14:useLocalDpi xmlns:a14="http://schemas.microsoft.com/office/drawing/2010/main" val="0"/>
@@ -28016,31 +27773,18 @@
         <w:pStyle w:val="Lgende"/>
         <w:jc w:val="both"/>
       </w:pPr>
-      <w:bookmarkStart w:id="102" w:name="_Toc106635445"/>
+      <w:bookmarkStart w:id="104" w:name="_Toc106635445"/>
       <w:r>
         <w:t xml:space="preserve">Figure </w:t>
       </w:r>
-      <w:r>
-        <w:fldChar w:fldCharType="begin"/>
-      </w:r>
-      <w:r>
-        <w:instrText xml:space="preserve"> SEQ Figure \* ARABIC </w:instrText>
-      </w:r>
-      <w:r>
-        <w:fldChar w:fldCharType="separate"/>
-      </w:r>
-      <w:r>
-        <w:rPr>
-          <w:noProof/>
-        </w:rPr>
-        <w:t>3</w:t>
-      </w:r>
-      <w:r>
-        <w:rPr>
-          <w:noProof/>
-        </w:rPr>
-        <w:fldChar w:fldCharType="end"/>
-      </w:r>
+      <w:fldSimple w:instr=" SEQ Figure \* ARABIC ">
+        <w:r>
+          <w:rPr>
+            <w:noProof/>
+          </w:rPr>
+          <w:t>3</w:t>
+        </w:r>
+      </w:fldSimple>
       <w:r>
         <w:t xml:space="preserve"> : Diagramme d'intégration de GIT dans l'architecture de la plateforme GED (</w:t>
       </w:r>
@@ -28052,7 +27796,7 @@
       <w:r>
         <w:t>)</w:t>
       </w:r>
-      <w:bookmarkEnd w:id="102"/>
+      <w:bookmarkEnd w:id="104"/>
     </w:p>
     <w:p>
       <w:pPr>
@@ -28078,29 +27822,29 @@
       <w:pPr>
         <w:pStyle w:val="Titre1"/>
       </w:pPr>
-      <w:bookmarkStart w:id="103" w:name="_Toc106635383"/>
+      <w:bookmarkStart w:id="105" w:name="_Toc106635383"/>
       <w:r>
         <w:lastRenderedPageBreak/>
         <w:t>TABLES DES RÉFÉRENCES</w:t>
       </w:r>
-      <w:bookmarkEnd w:id="101"/>
       <w:bookmarkEnd w:id="103"/>
+      <w:bookmarkEnd w:id="105"/>
     </w:p>
     <w:p>
       <w:pPr>
         <w:pStyle w:val="Titre2"/>
       </w:pPr>
-      <w:bookmarkStart w:id="104" w:name="_Toc106172416"/>
-      <w:bookmarkStart w:id="105" w:name="_Toc106172462"/>
-      <w:bookmarkStart w:id="106" w:name="_Toc106635384"/>
-      <w:bookmarkStart w:id="107" w:name="_Toc78113520"/>
+      <w:bookmarkStart w:id="106" w:name="_Toc106172416"/>
+      <w:bookmarkStart w:id="107" w:name="_Toc106172462"/>
+      <w:bookmarkStart w:id="108" w:name="_Toc106635384"/>
+      <w:bookmarkStart w:id="109" w:name="_Toc78113520"/>
       <w:bookmarkEnd w:id="11"/>
       <w:r>
         <w:t>Figures</w:t>
       </w:r>
-      <w:bookmarkEnd w:id="104"/>
-      <w:bookmarkEnd w:id="105"/>
       <w:bookmarkEnd w:id="106"/>
+      <w:bookmarkEnd w:id="107"/>
+      <w:bookmarkEnd w:id="108"/>
     </w:p>
     <w:p>
       <w:pPr>
@@ -28409,16 +28153,16 @@
       <w:pPr>
         <w:pStyle w:val="Titre2"/>
       </w:pPr>
-      <w:bookmarkStart w:id="108" w:name="_Toc106172417"/>
-      <w:bookmarkStart w:id="109" w:name="_Toc106172463"/>
-      <w:bookmarkStart w:id="110" w:name="_Toc106635385"/>
+      <w:bookmarkStart w:id="110" w:name="_Toc106172417"/>
+      <w:bookmarkStart w:id="111" w:name="_Toc106172463"/>
+      <w:bookmarkStart w:id="112" w:name="_Toc106635385"/>
       <w:r>
         <w:t>Tableaux</w:t>
       </w:r>
-      <w:bookmarkEnd w:id="107"/>
-      <w:bookmarkEnd w:id="108"/>
       <w:bookmarkEnd w:id="109"/>
       <w:bookmarkEnd w:id="110"/>
+      <w:bookmarkEnd w:id="111"/>
+      <w:bookmarkEnd w:id="112"/>
     </w:p>
     <w:p>
       <w:pPr>
@@ -31197,6 +30941,8 @@
         <w:color w:val="000000"/>
       </w:rPr>
     </w:pPr>
+    <w:bookmarkStart w:id="93" w:name="_Hlk106733320"/>
+    <w:bookmarkStart w:id="94" w:name="_Hlk106733321"/>
     <w:proofErr w:type="spellStart"/>
     <w:r>
       <w:rPr>
@@ -31284,7 +31030,17 @@
   <w:p>
     <w:pPr>
       <w:pStyle w:val="Pieddepage"/>
+      <w:tabs>
+        <w:tab w:val="clear" w:pos="4680"/>
+        <w:tab w:val="clear" w:pos="9360"/>
+        <w:tab w:val="left" w:pos="3495"/>
+      </w:tabs>
     </w:pPr>
+    <w:r>
+      <w:tab/>
+    </w:r>
+    <w:bookmarkEnd w:id="93"/>
+    <w:bookmarkEnd w:id="94"/>
   </w:p>
 </w:ftr>
 </file>
@@ -31544,15 +31300,32 @@
         </w:rPr>
         <w:t xml:space="preserve"> </w:t>
       </w:r>
-      <w:hyperlink r:id="rId7" w:history="1">
-        <w:r>
-          <w:rPr>
-            <w:rStyle w:val="Lienhypertexte"/>
-            <w:lang w:val="en-GB"/>
-          </w:rPr>
-          <w:t>https://idratherbewriting.com/learnapidoc/docapis_more_about_authorization.html</w:t>
-        </w:r>
-      </w:hyperlink>
+      <w:r>
+        <w:fldChar w:fldCharType="begin"/>
+      </w:r>
+      <w:r>
+        <w:rPr>
+          <w:lang w:val="en-GB"/>
+        </w:rPr>
+        <w:instrText xml:space="preserve"> HYPERLINK "https://idratherbewriting.com/learnapidoc/docapis_more_about_authorization.html" </w:instrText>
+      </w:r>
+      <w:r>
+        <w:fldChar w:fldCharType="separate"/>
+      </w:r>
+      <w:r>
+        <w:rPr>
+          <w:rStyle w:val="Lienhypertexte"/>
+          <w:lang w:val="en-GB"/>
+        </w:rPr>
+        <w:t>https://idratherbewriting.com/learnapidoc/docapis_more_about_authorization.html</w:t>
+      </w:r>
+      <w:r>
+        <w:rPr>
+          <w:rStyle w:val="Lienhypertexte"/>
+          <w:lang w:val="en-GB"/>
+        </w:rPr>
+        <w:fldChar w:fldCharType="end"/>
+      </w:r>
       <w:r>
         <w:rPr>
           <w:lang w:val="en-GB"/>
@@ -31613,15 +31386,38 @@
         </w:rPr>
         <w:t xml:space="preserve"> </w:t>
       </w:r>
-      <w:hyperlink r:id="rId8" w:history="1">
-        <w:r>
-          <w:rPr>
-            <w:rStyle w:val="Lienhypertexte"/>
-            <w:lang w:val="en-GB"/>
-          </w:rPr>
-          <w:t>https://datatracker.ietf.org/doc/html/rfc7807</w:t>
-        </w:r>
-      </w:hyperlink>
+      <w:r>
+        <w:fldChar w:fldCharType="begin"/>
+      </w:r>
+      <w:r>
+        <w:rPr>
+          <w:lang w:val="en-GB"/>
+        </w:rPr>
+        <w:instrText xml:space="preserve"> HYPERLINK "https://da</w:instrText>
+      </w:r>
+      <w:r>
+        <w:rPr>
+          <w:lang w:val="en-GB"/>
+        </w:rPr>
+        <w:instrText xml:space="preserve">tatracker.ietf.org/doc/html/rfc7807" </w:instrText>
+      </w:r>
+      <w:r>
+        <w:fldChar w:fldCharType="separate"/>
+      </w:r>
+      <w:r>
+        <w:rPr>
+          <w:rStyle w:val="Lienhypertexte"/>
+          <w:lang w:val="en-GB"/>
+        </w:rPr>
+        <w:t>https://datatracker.ietf.org/doc/html/rfc7807</w:t>
+      </w:r>
+      <w:r>
+        <w:rPr>
+          <w:rStyle w:val="Lienhypertexte"/>
+          <w:lang w:val="en-GB"/>
+        </w:rPr>
+        <w:fldChar w:fldCharType="end"/>
+      </w:r>
       <w:r>
         <w:rPr>
           <w:lang w:val="en-GB"/>
@@ -38935,28 +38731,28 @@
 </file>
 
 <file path=customXml/item1.xml><?xml version="1.0" encoding="utf-8"?>
+<b:Sources xmlns:b="http://schemas.openxmlformats.org/officeDocument/2006/bibliography" xmlns="http://schemas.openxmlformats.org/officeDocument/2006/bibliography" SelectedStyle="\APASixthEditionOfficeOnline.xsl" StyleName="APA" Version="6"/>
+</file>
+
+<file path=customXml/item2.xml><?xml version="1.0" encoding="utf-8"?>
 <go:gDocsCustomXmlDataStorage xmlns:go="http://customooxmlschemas.google.com/" xmlns:r="http://schemas.openxmlformats.org/officeDocument/2006/relationships">
   <go:docsCustomData xmlns:go="http://customooxmlschemas.google.com/" roundtripDataSignature="AMtx7mj8bvlXyk6gfbrLwJXO/FvWiC9Yig==">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</go:docsCustomData>
 </go:gDocsCustomXmlDataStorage>
 </file>
 
-<file path=customXml/item2.xml><?xml version="1.0" encoding="utf-8"?>
-<b:Sources xmlns:b="http://schemas.openxmlformats.org/officeDocument/2006/bibliography" xmlns="http://schemas.openxmlformats.org/officeDocument/2006/bibliography" SelectedStyle="\APASixthEditionOfficeOnline.xsl" StyleName="APA" Version="6"/>
+<file path=customXml/itemProps1.xml><?xml version="1.0" encoding="utf-8"?>
+<ds:datastoreItem xmlns:ds="http://schemas.openxmlformats.org/officeDocument/2006/customXml" ds:itemID="{5EEC99AC-4AD6-4D1D-A851-8ACDFEED2096}">
+  <ds:schemaRefs>
+    <ds:schemaRef ds:uri="http://schemas.openxmlformats.org/officeDocument/2006/bibliography"/>
+  </ds:schemaRefs>
+</ds:datastoreItem>
 </file>
 
-<file path=customXml/itemProps1.xml><?xml version="1.0" encoding="utf-8"?>
+<file path=customXml/itemProps2.xml><?xml version="1.0" encoding="utf-8"?>
 <ds:datastoreItem xmlns:ds="http://schemas.openxmlformats.org/officeDocument/2006/customXml" ds:itemID="{11111111-1234-1234-1234-123412341234}">
   <ds:schemaRefs>
     <ds:schemaRef ds:uri="http://customooxmlschemas.google.com/"/>
     <ds:schemaRef ds:uri="http://schemas.openxmlformats.org/officeDocument/2006/relationships"/>
   </ds:schemaRefs>
 </ds:datastoreItem>
-</file>
-
-<file path=customXml/itemProps2.xml><?xml version="1.0" encoding="utf-8"?>
-<ds:datastoreItem xmlns:ds="http://schemas.openxmlformats.org/officeDocument/2006/customXml" ds:itemID="{5EEC99AC-4AD6-4D1D-A851-8ACDFEED2096}">
-  <ds:schemaRefs>
-    <ds:schemaRef ds:uri="http://schemas.openxmlformats.org/officeDocument/2006/bibliography"/>
-  </ds:schemaRefs>
-</ds:datastoreItem>
 </file>
</xml_diff>